<commit_message>
updated captions, removed copies
</commit_message>
<xml_diff>
--- a/writeup/draft_4.docx
+++ b/writeup/draft_4.docx
@@ -2660,54 +2660,14 @@
         </w:rPr>
         <w:t xml:space="preserve"> involve changing a test stimulus such that it appears achromatic </w:t>
       </w:r>
-      <w:sdt>
-        <w:sdtPr>
-          <w:rPr>
-            <w:sz w:val="22"/>
-            <w:szCs w:val="22"/>
-          </w:rPr>
-          <w:id w:val="-756669525"/>
-          <w:citation/>
-        </w:sdtPr>
-        <w:sdtContent>
-          <w:r>
-            <w:rPr>
-              <w:sz w:val="22"/>
-              <w:szCs w:val="22"/>
-            </w:rPr>
-            <w:fldChar w:fldCharType="begin"/>
-          </w:r>
-          <w:r>
-            <w:rPr>
-              <w:sz w:val="22"/>
-              <w:szCs w:val="22"/>
-            </w:rPr>
-            <w:instrText>CITATION Are933 \t  \l 1033  \m Bra98 \m Del04</w:instrText>
-          </w:r>
-          <w:r>
-            <w:rPr>
-              <w:sz w:val="22"/>
-              <w:szCs w:val="22"/>
-            </w:rPr>
-            <w:fldChar w:fldCharType="separate"/>
-          </w:r>
-          <w:r>
-            <w:rPr>
-              <w:noProof/>
-              <w:sz w:val="22"/>
-              <w:szCs w:val="22"/>
-            </w:rPr>
-            <w:t>(Arend, 1993; Brainard, Color constancy in the nearly natural image. 2. Achromatic loci., 1998; Delahunt &amp; Brainard, 2004)</w:t>
-          </w:r>
-          <w:r>
-            <w:rPr>
-              <w:sz w:val="22"/>
-              <w:szCs w:val="22"/>
-            </w:rPr>
-            <w:fldChar w:fldCharType="end"/>
-          </w:r>
-        </w:sdtContent>
-      </w:sdt>
+      <w:r>
+        <w:rPr>
+          <w:noProof/>
+          <w:sz w:val="22"/>
+          <w:szCs w:val="22"/>
+        </w:rPr>
+        <w:t>(Arend, 1993; Brainard, 1998; Delahunt &amp; Brainard, 2004)</w:t>
+      </w:r>
       <w:r>
         <w:rPr>
           <w:sz w:val="22"/>
@@ -3096,7 +3056,77 @@
           <w:sz w:val="22"/>
           <w:szCs w:val="22"/>
         </w:rPr>
-        <w:t xml:space="preserve">the variability in observers’ intrinsic representation </w:t>
+        <w:t xml:space="preserve">the variability in observers’ intrinsic representation of </w:t>
+      </w:r>
+      <w:r>
+        <w:rPr>
+          <w:sz w:val="22"/>
+          <w:szCs w:val="22"/>
+        </w:rPr>
+        <w:t>object properties</w:t>
+      </w:r>
+      <w:r>
+        <w:rPr>
+          <w:sz w:val="22"/>
+          <w:szCs w:val="22"/>
+        </w:rPr>
+        <w:t xml:space="preserve"> (e.g., </w:t>
+      </w:r>
+      <w:r>
+        <w:rPr>
+          <w:sz w:val="22"/>
+          <w:szCs w:val="22"/>
+        </w:rPr>
+        <w:t xml:space="preserve">its </w:t>
+      </w:r>
+      <w:r>
+        <w:rPr>
+          <w:sz w:val="22"/>
+          <w:szCs w:val="22"/>
+        </w:rPr>
+        <w:t>lightness</w:t>
+      </w:r>
+      <w:r>
+        <w:rPr>
+          <w:sz w:val="22"/>
+          <w:szCs w:val="22"/>
+        </w:rPr>
+        <w:t>)</w:t>
+      </w:r>
+      <w:r>
+        <w:rPr>
+          <w:sz w:val="22"/>
+          <w:szCs w:val="22"/>
+        </w:rPr>
+        <w:t xml:space="preserve"> and the variability due to </w:t>
+      </w:r>
+      <w:r>
+        <w:rPr>
+          <w:sz w:val="22"/>
+          <w:szCs w:val="22"/>
+        </w:rPr>
+        <w:t>object extrinsic</w:t>
+      </w:r>
+      <w:r>
+        <w:rPr>
+          <w:sz w:val="22"/>
+          <w:szCs w:val="22"/>
+        </w:rPr>
+        <w:t xml:space="preserve"> properties </w:t>
+      </w:r>
+      <w:r>
+        <w:rPr>
+          <w:sz w:val="22"/>
+          <w:szCs w:val="22"/>
+        </w:rPr>
+        <w:t xml:space="preserve">of </w:t>
+      </w:r>
+      <w:r>
+        <w:rPr>
+          <w:sz w:val="22"/>
+          <w:szCs w:val="22"/>
+        </w:rPr>
+        <w:t xml:space="preserve">the scene. </w:t>
       </w:r>
       <w:r>
         <w:rPr>
@@ -3104,83 +3134,6 @@
           <w:szCs w:val="22"/>
         </w:rPr>
         <w:lastRenderedPageBreak/>
-        <w:t xml:space="preserve">of </w:t>
-      </w:r>
-      <w:r>
-        <w:rPr>
-          <w:sz w:val="22"/>
-          <w:szCs w:val="22"/>
-        </w:rPr>
-        <w:t>object properties</w:t>
-      </w:r>
-      <w:r>
-        <w:rPr>
-          <w:sz w:val="22"/>
-          <w:szCs w:val="22"/>
-        </w:rPr>
-        <w:t xml:space="preserve"> (e.g., </w:t>
-      </w:r>
-      <w:r>
-        <w:rPr>
-          <w:sz w:val="22"/>
-          <w:szCs w:val="22"/>
-        </w:rPr>
-        <w:t xml:space="preserve">its </w:t>
-      </w:r>
-      <w:r>
-        <w:rPr>
-          <w:sz w:val="22"/>
-          <w:szCs w:val="22"/>
-        </w:rPr>
-        <w:t>lightness</w:t>
-      </w:r>
-      <w:r>
-        <w:rPr>
-          <w:sz w:val="22"/>
-          <w:szCs w:val="22"/>
-        </w:rPr>
-        <w:t>)</w:t>
-      </w:r>
-      <w:r>
-        <w:rPr>
-          <w:sz w:val="22"/>
-          <w:szCs w:val="22"/>
-        </w:rPr>
-        <w:t xml:space="preserve"> and the variability due to </w:t>
-      </w:r>
-      <w:r>
-        <w:rPr>
-          <w:sz w:val="22"/>
-          <w:szCs w:val="22"/>
-        </w:rPr>
-        <w:t>object extrinsic</w:t>
-      </w:r>
-      <w:r>
-        <w:rPr>
-          <w:sz w:val="22"/>
-          <w:szCs w:val="22"/>
-        </w:rPr>
-        <w:t xml:space="preserve"> properties </w:t>
-      </w:r>
-      <w:r>
-        <w:rPr>
-          <w:sz w:val="22"/>
-          <w:szCs w:val="22"/>
-        </w:rPr>
-        <w:t xml:space="preserve">of </w:t>
-      </w:r>
-      <w:r>
-        <w:rPr>
-          <w:sz w:val="22"/>
-          <w:szCs w:val="22"/>
-        </w:rPr>
-        <w:t xml:space="preserve">the scene. </w:t>
-      </w:r>
-      <w:r>
-        <w:rPr>
-          <w:sz w:val="22"/>
-          <w:szCs w:val="22"/>
-        </w:rPr>
         <w:t>They</w:t>
       </w:r>
       <w:r>
@@ -4953,16 +4906,7 @@
           <w:sz w:val="22"/>
           <w:szCs w:val="22"/>
         </w:rPr>
-        <w:t xml:space="preserve">provides an overview of </w:t>
-      </w:r>
-      <w:r>
-        <w:rPr>
-          <w:rFonts w:ascii="Times New Roman" w:eastAsia="Times New Roman" w:hAnsi="Times New Roman" w:cs="Times New Roman"/>
-          <w:sz w:val="22"/>
-          <w:szCs w:val="22"/>
-        </w:rPr>
-        <w:lastRenderedPageBreak/>
-        <w:t xml:space="preserve">the methods, </w:t>
+        <w:t xml:space="preserve">provides an overview of the methods, </w:t>
       </w:r>
       <w:r>
         <w:rPr>
@@ -5011,6 +4955,7 @@
           <w:sz w:val="22"/>
           <w:szCs w:val="22"/>
         </w:rPr>
+        <w:lastRenderedPageBreak/>
         <w:t>Similar to</w:t>
       </w:r>
       <w:proofErr w:type="gramEnd"/>
@@ -5069,14 +5014,7 @@
           <w:sz w:val="22"/>
           <w:szCs w:val="22"/>
         </w:rPr>
-        <w:t xml:space="preserve">On each trial of the </w:t>
-      </w:r>
-      <w:r>
-        <w:rPr>
-          <w:sz w:val="22"/>
-          <w:szCs w:val="22"/>
-        </w:rPr>
-        <w:t xml:space="preserve">experiment, participants observed pairs of computer-generated 3D scenes displayed on a </w:t>
+        <w:t xml:space="preserve">On each trial of the experiment, participants observed pairs of computer-generated 3D scenes displayed on a </w:t>
       </w:r>
       <w:r>
         <w:rPr>
@@ -5097,14 +5035,7 @@
           <w:sz w:val="22"/>
           <w:szCs w:val="22"/>
         </w:rPr>
-        <w:t>inter-stimulus interval</w:t>
-      </w:r>
-      <w:r>
-        <w:rPr>
-          <w:sz w:val="22"/>
-          <w:szCs w:val="22"/>
-        </w:rPr>
-        <w:t xml:space="preserve"> </w:t>
+        <w:t xml:space="preserve">inter-stimulus interval </w:t>
       </w:r>
       <w:r>
         <w:rPr>
@@ -5330,7 +5261,21 @@
           <w:sz w:val="22"/>
           <w:szCs w:val="22"/>
         </w:rPr>
-        <w:t>. The proportion</w:t>
+        <w:t xml:space="preserve">. </w:t>
+      </w:r>
+      <w:r>
+        <w:rPr>
+          <w:sz w:val="22"/>
+          <w:szCs w:val="22"/>
+        </w:rPr>
+        <w:t xml:space="preserve">We fit the </w:t>
+      </w:r>
+      <w:r>
+        <w:rPr>
+          <w:sz w:val="22"/>
+          <w:szCs w:val="22"/>
+        </w:rPr>
+        <w:t>proportion</w:t>
       </w:r>
       <w:r>
         <w:rPr>
@@ -5344,21 +5289,7 @@
           <w:sz w:val="22"/>
           <w:szCs w:val="22"/>
         </w:rPr>
-        <w:t xml:space="preserve">chosen data </w:t>
-      </w:r>
-      <w:r>
-        <w:rPr>
-          <w:sz w:val="22"/>
-          <w:szCs w:val="22"/>
-        </w:rPr>
-        <w:t xml:space="preserve">were </w:t>
-      </w:r>
-      <w:r>
-        <w:rPr>
-          <w:sz w:val="22"/>
-          <w:szCs w:val="22"/>
-        </w:rPr>
-        <w:t xml:space="preserve">fit with a cumulative </w:t>
+        <w:t xml:space="preserve">chosen data with a cumulative </w:t>
       </w:r>
       <w:r>
         <w:rPr>
@@ -5372,6 +5303,20 @@
           <w:sz w:val="22"/>
           <w:szCs w:val="22"/>
         </w:rPr>
+        <w:t xml:space="preserve"> function</w:t>
+      </w:r>
+      <w:r>
+        <w:rPr>
+          <w:sz w:val="22"/>
+          <w:szCs w:val="22"/>
+        </w:rPr>
+        <w:t xml:space="preserve"> to extract the thresholds</w:t>
+      </w:r>
+      <w:r>
+        <w:rPr>
+          <w:sz w:val="22"/>
+          <w:szCs w:val="22"/>
+        </w:rPr>
         <w:t>.</w:t>
       </w:r>
       <w:r>
@@ -5386,28 +5331,35 @@
           <w:sz w:val="22"/>
           <w:szCs w:val="22"/>
         </w:rPr>
-        <w:t>T</w:t>
-      </w:r>
-      <w:r>
-        <w:rPr>
-          <w:sz w:val="22"/>
-          <w:szCs w:val="22"/>
-        </w:rPr>
-        <w:t xml:space="preserve">hreshold was defined as the difference between the LRF of the target object at proportion comparison chosen 0.76 and 0.50 (i.e., d-prime = 1.0 in a two-interval task), as determined from the cumulative </w:t>
-      </w:r>
-      <w:r>
-        <w:rPr>
-          <w:sz w:val="22"/>
-          <w:szCs w:val="22"/>
-        </w:rPr>
-        <w:t xml:space="preserve">normal </w:t>
-      </w:r>
-      <w:r>
-        <w:rPr>
-          <w:sz w:val="22"/>
-          <w:szCs w:val="22"/>
-        </w:rPr>
-        <w:t>fit.</w:t>
+        <w:t>We</w:t>
+      </w:r>
+      <w:r>
+        <w:rPr>
+          <w:sz w:val="22"/>
+          <w:szCs w:val="22"/>
+        </w:rPr>
+        <w:t xml:space="preserve"> </w:t>
+      </w:r>
+      <w:r>
+        <w:rPr>
+          <w:sz w:val="22"/>
+          <w:szCs w:val="22"/>
+        </w:rPr>
+        <w:t xml:space="preserve">defined </w:t>
+      </w:r>
+      <w:r>
+        <w:rPr>
+          <w:sz w:val="22"/>
+          <w:szCs w:val="22"/>
+        </w:rPr>
+        <w:t xml:space="preserve">the threshold </w:t>
+      </w:r>
+      <w:r>
+        <w:rPr>
+          <w:sz w:val="22"/>
+          <w:szCs w:val="22"/>
+        </w:rPr>
+        <w:t>as the difference between the LRF of the target object at proportion comparison chosen 0.76 and 0.50 (i.e., d-prime = 1.0 in a two-interval task).</w:t>
       </w:r>
     </w:p>
     <w:p>
@@ -6299,7 +6251,6 @@
           <w:sz w:val="22"/>
           <w:szCs w:val="22"/>
         </w:rPr>
-        <w:lastRenderedPageBreak/>
         <w:t>The subsections below provide additional methodological detail.</w:t>
       </w:r>
     </w:p>
@@ -6343,6 +6294,7 @@
           <w:sz w:val="22"/>
           <w:szCs w:val="22"/>
         </w:rPr>
+        <w:lastRenderedPageBreak/>
         <w:t xml:space="preserve">We preregistered </w:t>
       </w:r>
       <w:r>
@@ -8195,7 +8147,6 @@
           <w:sz w:val="22"/>
           <w:szCs w:val="22"/>
         </w:rPr>
-        <w:lastRenderedPageBreak/>
         <w:t xml:space="preserve">To control the amount of variation in the reflectance spectra, the </w:t>
       </w:r>
       <w:r>
@@ -8298,17 +8249,7 @@
           <w:szCs w:val="22"/>
           <w:shd w:val="clear" w:color="auto" w:fill="FFFFFF"/>
         </w:rPr>
-        <w:t>reflectance</w:t>
-      </w:r>
-      <w:r>
-        <w:rPr>
-          <w:rFonts w:ascii="Times New Roman" w:eastAsia="Times New Roman" w:hAnsi="Times New Roman" w:cs="Times New Roman"/>
-          <w:color w:val="000000" w:themeColor="text1"/>
-          <w:sz w:val="22"/>
-          <w:szCs w:val="22"/>
-          <w:shd w:val="clear" w:color="auto" w:fill="FFFFFF"/>
-        </w:rPr>
-        <w:t xml:space="preserve"> </w:t>
+        <w:t xml:space="preserve">reflectance </w:t>
       </w:r>
       <w:r>
         <w:rPr>
@@ -8359,6 +8300,7 @@
           <w:sz w:val="22"/>
           <w:szCs w:val="22"/>
         </w:rPr>
+        <w:lastRenderedPageBreak/>
         <w:t xml:space="preserve">The light source </w:t>
       </w:r>
       <w:r>
@@ -10965,450 +10907,429 @@
         </w:rPr>
         <w:t xml:space="preserve">scene. </w:t>
       </w:r>
+      <w:r>
+        <w:rPr>
+          <w:rFonts w:ascii="Times New Roman" w:hAnsi="Times New Roman"/>
+          <w:sz w:val="22"/>
+          <w:szCs w:val="22"/>
+          <w:shd w:val="clear" w:color="auto" w:fill="FFFFFF"/>
+        </w:rPr>
+        <w:t>Then</w:t>
+      </w:r>
+      <w:r>
+        <w:rPr>
+          <w:rFonts w:ascii="Times New Roman" w:hAnsi="Times New Roman"/>
+          <w:sz w:val="22"/>
+          <w:szCs w:val="22"/>
+          <w:shd w:val="clear" w:color="auto" w:fill="FFFFFF"/>
+        </w:rPr>
+        <w:t xml:space="preserve">, based on the specific experimental condition, we assign reflectance spectra and spectral power distribution functions to </w:t>
+      </w:r>
+      <w:r>
+        <w:rPr>
+          <w:rFonts w:ascii="Times New Roman" w:hAnsi="Times New Roman"/>
+          <w:sz w:val="22"/>
+          <w:szCs w:val="22"/>
+          <w:shd w:val="clear" w:color="auto" w:fill="FFFFFF"/>
+        </w:rPr>
+        <w:t xml:space="preserve">the </w:t>
+      </w:r>
+      <w:r>
+        <w:rPr>
+          <w:rFonts w:ascii="Times New Roman" w:hAnsi="Times New Roman"/>
+          <w:sz w:val="22"/>
+          <w:szCs w:val="22"/>
+          <w:shd w:val="clear" w:color="auto" w:fill="FFFFFF"/>
+        </w:rPr>
+        <w:t xml:space="preserve">objects and light sources within the </w:t>
+      </w:r>
+      <w:r>
+        <w:rPr>
+          <w:rFonts w:ascii="Times New Roman" w:hAnsi="Times New Roman"/>
+          <w:sz w:val="22"/>
+          <w:szCs w:val="22"/>
+          <w:shd w:val="clear" w:color="auto" w:fill="FFFFFF"/>
+        </w:rPr>
+        <w:t xml:space="preserve">base </w:t>
+      </w:r>
+      <w:r>
+        <w:rPr>
+          <w:rFonts w:ascii="Times New Roman" w:hAnsi="Times New Roman"/>
+          <w:sz w:val="22"/>
+          <w:szCs w:val="22"/>
+          <w:shd w:val="clear" w:color="auto" w:fill="FFFFFF"/>
+        </w:rPr>
+        <w:t xml:space="preserve">scene. </w:t>
+      </w:r>
+      <w:r>
+        <w:rPr>
+          <w:rFonts w:ascii="Times New Roman" w:hAnsi="Times New Roman"/>
+          <w:sz w:val="22"/>
+          <w:szCs w:val="22"/>
+          <w:shd w:val="clear" w:color="auto" w:fill="FFFFFF"/>
+        </w:rPr>
+        <w:t>A</w:t>
+      </w:r>
+      <w:r>
+        <w:rPr>
+          <w:rFonts w:ascii="Times New Roman" w:hAnsi="Times New Roman"/>
+          <w:sz w:val="22"/>
+          <w:szCs w:val="22"/>
+          <w:shd w:val="clear" w:color="auto" w:fill="FFFFFF"/>
+        </w:rPr>
+        <w:t xml:space="preserve">ll light sources within a given scene </w:t>
+      </w:r>
+      <w:r>
+        <w:rPr>
+          <w:rFonts w:ascii="Times New Roman" w:hAnsi="Times New Roman"/>
+          <w:sz w:val="22"/>
+          <w:szCs w:val="22"/>
+          <w:shd w:val="clear" w:color="auto" w:fill="FFFFFF"/>
+        </w:rPr>
+        <w:t xml:space="preserve">were </w:t>
+      </w:r>
+      <w:r>
+        <w:rPr>
+          <w:rFonts w:ascii="Times New Roman" w:hAnsi="Times New Roman"/>
+          <w:sz w:val="22"/>
+          <w:szCs w:val="22"/>
+          <w:shd w:val="clear" w:color="auto" w:fill="FFFFFF"/>
+        </w:rPr>
+        <w:t xml:space="preserve">assigned identical spectral power distribution functions. Subsequently, we utilize Mitsuba, an </w:t>
+      </w:r>
+      <w:r>
+        <w:rPr>
+          <w:rFonts w:ascii="Times New Roman" w:hAnsi="Times New Roman"/>
+          <w:sz w:val="22"/>
+          <w:szCs w:val="22"/>
+          <w:shd w:val="clear" w:color="auto" w:fill="FFFFFF"/>
+        </w:rPr>
+        <w:t xml:space="preserve">physically-realistic </w:t>
+      </w:r>
+      <w:r>
+        <w:rPr>
+          <w:rFonts w:ascii="Times New Roman" w:hAnsi="Times New Roman"/>
+          <w:sz w:val="22"/>
+          <w:szCs w:val="22"/>
+          <w:shd w:val="clear" w:color="auto" w:fill="FFFFFF"/>
+        </w:rPr>
+        <w:t xml:space="preserve">open-source rendering system </w:t>
+      </w:r>
+      <w:r>
+        <w:rPr>
+          <w:rFonts w:ascii="Times New Roman" w:hAnsi="Times New Roman"/>
+          <w:sz w:val="22"/>
+          <w:szCs w:val="22"/>
+          <w:shd w:val="clear" w:color="auto" w:fill="FFFFFF"/>
+        </w:rPr>
+        <w:t>(</w:t>
+      </w:r>
+      <w:proofErr w:type="gramStart"/>
+      <w:r>
+        <w:rPr>
+          <w:rFonts w:ascii="Times New Roman" w:hAnsi="Times New Roman"/>
+          <w:sz w:val="22"/>
+          <w:szCs w:val="22"/>
+          <w:shd w:val="clear" w:color="auto" w:fill="FFFFFF"/>
+        </w:rPr>
+        <w:t>mitsuba-renderer.org</w:t>
+      </w:r>
+      <w:r>
+        <w:rPr>
+          <w:rFonts w:ascii="Times New Roman" w:hAnsi="Times New Roman"/>
+          <w:sz w:val="22"/>
+          <w:szCs w:val="22"/>
+          <w:shd w:val="clear" w:color="auto" w:fill="FFFFFF"/>
+        </w:rPr>
+        <w:t xml:space="preserve">;  </w:t>
+      </w:r>
+      <w:r>
+        <w:rPr>
+          <w:rFonts w:ascii="Times New Roman" w:hAnsi="Times New Roman"/>
+          <w:noProof/>
+          <w:sz w:val="22"/>
+          <w:szCs w:val="22"/>
+          <w:shd w:val="clear" w:color="auto" w:fill="FFFFFF"/>
+        </w:rPr>
+        <w:t>Jakob</w:t>
+      </w:r>
+      <w:proofErr w:type="gramEnd"/>
+      <w:r>
+        <w:rPr>
+          <w:rFonts w:ascii="Times New Roman" w:hAnsi="Times New Roman"/>
+          <w:noProof/>
+          <w:sz w:val="22"/>
+          <w:szCs w:val="22"/>
+          <w:shd w:val="clear" w:color="auto" w:fill="FFFFFF"/>
+        </w:rPr>
+        <w:t>, 2010</w:t>
+      </w:r>
+      <w:r>
+        <w:rPr>
+          <w:rFonts w:ascii="Times New Roman" w:hAnsi="Times New Roman"/>
+          <w:sz w:val="22"/>
+          <w:szCs w:val="22"/>
+          <w:shd w:val="clear" w:color="auto" w:fill="FFFFFF"/>
+        </w:rPr>
+        <w:t>)</w:t>
+      </w:r>
+      <w:r>
+        <w:rPr>
+          <w:rFonts w:ascii="Times New Roman" w:hAnsi="Times New Roman"/>
+          <w:sz w:val="22"/>
+          <w:szCs w:val="22"/>
+          <w:shd w:val="clear" w:color="auto" w:fill="FFFFFF"/>
+        </w:rPr>
+        <w:t xml:space="preserve"> </w:t>
+      </w:r>
+      <w:r>
+        <w:rPr>
+          <w:rFonts w:ascii="Times New Roman" w:hAnsi="Times New Roman"/>
+          <w:sz w:val="22"/>
+          <w:szCs w:val="22"/>
+          <w:shd w:val="clear" w:color="auto" w:fill="FFFFFF"/>
+        </w:rPr>
+        <w:t xml:space="preserve">to produce a 2D multispectral </w:t>
+      </w:r>
+      <w:r>
+        <w:rPr>
+          <w:rFonts w:ascii="Times New Roman" w:hAnsi="Times New Roman"/>
+          <w:sz w:val="22"/>
+          <w:szCs w:val="22"/>
+          <w:shd w:val="clear" w:color="auto" w:fill="FFFFFF"/>
+        </w:rPr>
+        <w:t xml:space="preserve">image of the </w:t>
+      </w:r>
+      <w:r>
+        <w:rPr>
+          <w:rFonts w:ascii="Times New Roman" w:hAnsi="Times New Roman"/>
+          <w:sz w:val="22"/>
+          <w:szCs w:val="22"/>
+          <w:shd w:val="clear" w:color="auto" w:fill="FFFFFF"/>
+        </w:rPr>
+        <w:t>scene</w:t>
+      </w:r>
+      <w:r>
+        <w:rPr>
+          <w:rFonts w:ascii="Times New Roman" w:hAnsi="Times New Roman"/>
+          <w:sz w:val="22"/>
+          <w:szCs w:val="22"/>
+          <w:shd w:val="clear" w:color="auto" w:fill="FFFFFF"/>
+        </w:rPr>
+        <w:t xml:space="preserve"> at 31 equally spaced wavelengths between 400nm and 700nm</w:t>
+      </w:r>
+      <w:r>
+        <w:rPr>
+          <w:rFonts w:ascii="Times New Roman" w:hAnsi="Times New Roman"/>
+          <w:sz w:val="22"/>
+          <w:szCs w:val="22"/>
+          <w:shd w:val="clear" w:color="auto" w:fill="FFFFFF"/>
+        </w:rPr>
+        <w:t>.</w:t>
+      </w:r>
+      <w:r>
+        <w:rPr>
+          <w:rFonts w:ascii="Times New Roman" w:hAnsi="Times New Roman"/>
+          <w:sz w:val="22"/>
+          <w:szCs w:val="22"/>
+          <w:shd w:val="clear" w:color="auto" w:fill="FFFFFF"/>
+        </w:rPr>
+        <w:t xml:space="preserve"> </w:t>
+      </w:r>
+      <w:r>
+        <w:rPr>
+          <w:rFonts w:ascii="Times New Roman" w:hAnsi="Times New Roman"/>
+          <w:sz w:val="22"/>
+          <w:szCs w:val="22"/>
+          <w:shd w:val="clear" w:color="auto" w:fill="FFFFFF"/>
+        </w:rPr>
+        <w:t xml:space="preserve">The images </w:t>
+      </w:r>
+      <w:r>
+        <w:rPr>
+          <w:rFonts w:ascii="Times New Roman" w:hAnsi="Times New Roman"/>
+          <w:sz w:val="22"/>
+          <w:szCs w:val="22"/>
+          <w:shd w:val="clear" w:color="auto" w:fill="FFFFFF"/>
+        </w:rPr>
+        <w:t xml:space="preserve">had a </w:t>
+      </w:r>
+      <w:r>
+        <w:rPr>
+          <w:rFonts w:ascii="Times New Roman" w:hAnsi="Times New Roman"/>
+          <w:sz w:val="22"/>
+          <w:szCs w:val="22"/>
+          <w:shd w:val="clear" w:color="auto" w:fill="FFFFFF"/>
+        </w:rPr>
+        <w:t>camera field of view of 17°</w:t>
+      </w:r>
+      <w:r>
+        <w:rPr>
+          <w:rFonts w:ascii="Times New Roman" w:hAnsi="Times New Roman"/>
+          <w:sz w:val="22"/>
+          <w:szCs w:val="22"/>
+          <w:shd w:val="clear" w:color="auto" w:fill="FFFFFF"/>
+        </w:rPr>
+        <w:t xml:space="preserve"> and a resolution of </w:t>
+      </w:r>
+      <w:r>
+        <w:rPr>
+          <w:rFonts w:ascii="Times New Roman" w:hAnsi="Times New Roman"/>
+          <w:sz w:val="22"/>
+          <w:szCs w:val="22"/>
+          <w:shd w:val="clear" w:color="auto" w:fill="FFFFFF"/>
+        </w:rPr>
+        <w:t>320-pixel by 240-pixels</w:t>
+      </w:r>
+      <w:r>
+        <w:rPr>
+          <w:rFonts w:ascii="Times New Roman" w:hAnsi="Times New Roman"/>
+          <w:sz w:val="22"/>
+          <w:szCs w:val="22"/>
+          <w:shd w:val="clear" w:color="auto" w:fill="FFFFFF"/>
+        </w:rPr>
+        <w:t xml:space="preserve">. The images were centered at the </w:t>
+      </w:r>
+      <w:r>
+        <w:rPr>
+          <w:rFonts w:ascii="Times New Roman" w:hAnsi="Times New Roman"/>
+          <w:sz w:val="22"/>
+          <w:szCs w:val="22"/>
+          <w:shd w:val="clear" w:color="auto" w:fill="FFFFFF"/>
+        </w:rPr>
+        <w:t xml:space="preserve">target object. </w:t>
+      </w:r>
+      <w:r>
+        <w:rPr>
+          <w:rFonts w:ascii="Times New Roman" w:hAnsi="Times New Roman"/>
+          <w:sz w:val="22"/>
+          <w:szCs w:val="22"/>
+          <w:shd w:val="clear" w:color="auto" w:fill="FFFFFF"/>
+        </w:rPr>
+        <w:t>To display the images on the monitor, a 201-pixel by 201-pixel part centered at the target object was cropped out of the image</w:t>
+      </w:r>
+      <w:r>
+        <w:rPr>
+          <w:rFonts w:ascii="Times New Roman" w:hAnsi="Times New Roman"/>
+          <w:sz w:val="22"/>
+          <w:szCs w:val="22"/>
+          <w:shd w:val="clear" w:color="auto" w:fill="FFFFFF"/>
+        </w:rPr>
+        <w:t>s</w:t>
+      </w:r>
+      <w:r>
+        <w:rPr>
+          <w:rFonts w:ascii="Times New Roman" w:hAnsi="Times New Roman"/>
+          <w:sz w:val="22"/>
+          <w:szCs w:val="22"/>
+          <w:shd w:val="clear" w:color="auto" w:fill="FFFFFF"/>
+        </w:rPr>
+        <w:t>.</w:t>
+      </w:r>
+      <w:r>
+        <w:rPr>
+          <w:rFonts w:ascii="Times New Roman" w:hAnsi="Times New Roman"/>
+          <w:sz w:val="22"/>
+          <w:szCs w:val="22"/>
+          <w:shd w:val="clear" w:color="auto" w:fill="FFFFFF"/>
+        </w:rPr>
+        <w:t xml:space="preserve"> </w:t>
+      </w:r>
+      <w:r>
+        <w:rPr>
+          <w:rStyle w:val="None"/>
+          <w:rFonts w:ascii="Times New Roman" w:hAnsi="Times New Roman"/>
+          <w:sz w:val="22"/>
+          <w:szCs w:val="22"/>
+        </w:rPr>
+        <w:t>The</w:t>
+      </w:r>
+      <w:r>
+        <w:rPr>
+          <w:rStyle w:val="None"/>
+          <w:rFonts w:ascii="Times New Roman" w:hAnsi="Times New Roman"/>
+          <w:sz w:val="22"/>
+          <w:szCs w:val="22"/>
+        </w:rPr>
+        <w:t xml:space="preserve"> </w:t>
+      </w:r>
       <w:proofErr w:type="spellStart"/>
       <w:r>
         <w:rPr>
-          <w:rFonts w:ascii="Times New Roman" w:hAnsi="Times New Roman"/>
-          <w:sz w:val="22"/>
-          <w:szCs w:val="22"/>
-          <w:shd w:val="clear" w:color="auto" w:fill="FFFFFF"/>
-        </w:rPr>
-        <w:t>Then</w:t>
-      </w:r>
-      <w:r>
-        <w:rPr>
-          <w:rFonts w:ascii="Times New Roman" w:hAnsi="Times New Roman"/>
-          <w:sz w:val="22"/>
-          <w:szCs w:val="22"/>
-          <w:shd w:val="clear" w:color="auto" w:fill="FFFFFF"/>
-        </w:rPr>
-        <w:t>, ba</w:t>
+          <w:rStyle w:val="None"/>
+          <w:rFonts w:ascii="Times New Roman" w:hAnsi="Times New Roman"/>
+          <w:sz w:val="22"/>
+          <w:szCs w:val="22"/>
+          <w:lang w:val="de-DE"/>
+        </w:rPr>
+        <w:t>Stockman</w:t>
       </w:r>
       <w:proofErr w:type="spellEnd"/>
       <w:r>
         <w:rPr>
-          <w:rFonts w:ascii="Times New Roman" w:hAnsi="Times New Roman"/>
-          <w:sz w:val="22"/>
-          <w:szCs w:val="22"/>
-          <w:shd w:val="clear" w:color="auto" w:fill="FFFFFF"/>
-        </w:rPr>
-        <w:t xml:space="preserve">sed on the specific experimental condition, we assign reflectance spectra and spectral power distribution functions to </w:t>
-      </w:r>
-      <w:r>
-        <w:rPr>
-          <w:rFonts w:ascii="Times New Roman" w:hAnsi="Times New Roman"/>
-          <w:sz w:val="22"/>
-          <w:szCs w:val="22"/>
-          <w:shd w:val="clear" w:color="auto" w:fill="FFFFFF"/>
-        </w:rPr>
-        <w:t xml:space="preserve">the </w:t>
-      </w:r>
-      <w:r>
-        <w:rPr>
-          <w:rFonts w:ascii="Times New Roman" w:hAnsi="Times New Roman"/>
-          <w:sz w:val="22"/>
-          <w:szCs w:val="22"/>
-          <w:shd w:val="clear" w:color="auto" w:fill="FFFFFF"/>
-        </w:rPr>
-        <w:t xml:space="preserve">objects and light sources within the </w:t>
-      </w:r>
-      <w:r>
-        <w:rPr>
-          <w:rFonts w:ascii="Times New Roman" w:hAnsi="Times New Roman"/>
-          <w:sz w:val="22"/>
-          <w:szCs w:val="22"/>
-          <w:shd w:val="clear" w:color="auto" w:fill="FFFFFF"/>
-        </w:rPr>
-        <w:t xml:space="preserve">base </w:t>
-      </w:r>
-      <w:r>
-        <w:rPr>
-          <w:rFonts w:ascii="Times New Roman" w:hAnsi="Times New Roman"/>
-          <w:sz w:val="22"/>
-          <w:szCs w:val="22"/>
-          <w:shd w:val="clear" w:color="auto" w:fill="FFFFFF"/>
-        </w:rPr>
-        <w:t xml:space="preserve">scene. </w:t>
-      </w:r>
-      <w:r>
-        <w:rPr>
-          <w:rFonts w:ascii="Times New Roman" w:hAnsi="Times New Roman"/>
-          <w:sz w:val="22"/>
-          <w:szCs w:val="22"/>
-          <w:shd w:val="clear" w:color="auto" w:fill="FFFFFF"/>
-        </w:rPr>
-        <w:t>A</w:t>
-      </w:r>
-      <w:r>
-        <w:rPr>
-          <w:rFonts w:ascii="Times New Roman" w:hAnsi="Times New Roman"/>
-          <w:sz w:val="22"/>
-          <w:szCs w:val="22"/>
-          <w:shd w:val="clear" w:color="auto" w:fill="FFFFFF"/>
-        </w:rPr>
-        <w:t xml:space="preserve">ll light sources within a given scene </w:t>
-      </w:r>
-      <w:r>
-        <w:rPr>
-          <w:rFonts w:ascii="Times New Roman" w:hAnsi="Times New Roman"/>
-          <w:sz w:val="22"/>
-          <w:szCs w:val="22"/>
-          <w:shd w:val="clear" w:color="auto" w:fill="FFFFFF"/>
-        </w:rPr>
-        <w:t xml:space="preserve">were </w:t>
-      </w:r>
-      <w:r>
-        <w:rPr>
-          <w:rFonts w:ascii="Times New Roman" w:hAnsi="Times New Roman"/>
-          <w:sz w:val="22"/>
-          <w:szCs w:val="22"/>
-          <w:shd w:val="clear" w:color="auto" w:fill="FFFFFF"/>
-        </w:rPr>
-        <w:t xml:space="preserve">assigned identical spectral power distribution functions. Subsequently, we utilize Mitsuba, an </w:t>
-      </w:r>
-      <w:r>
-        <w:rPr>
-          <w:rFonts w:ascii="Times New Roman" w:hAnsi="Times New Roman"/>
-          <w:sz w:val="22"/>
-          <w:szCs w:val="22"/>
-          <w:shd w:val="clear" w:color="auto" w:fill="FFFFFF"/>
-        </w:rPr>
-        <w:t xml:space="preserve">physically-realistic </w:t>
-      </w:r>
-      <w:r>
-        <w:rPr>
-          <w:rFonts w:ascii="Times New Roman" w:hAnsi="Times New Roman"/>
-          <w:sz w:val="22"/>
-          <w:szCs w:val="22"/>
-          <w:shd w:val="clear" w:color="auto" w:fill="FFFFFF"/>
-        </w:rPr>
-        <w:t xml:space="preserve">open-source rendering system </w:t>
-      </w:r>
-      <w:r>
-        <w:rPr>
-          <w:rFonts w:ascii="Times New Roman" w:hAnsi="Times New Roman"/>
-          <w:sz w:val="22"/>
-          <w:szCs w:val="22"/>
-          <w:shd w:val="clear" w:color="auto" w:fill="FFFFFF"/>
-        </w:rPr>
-        <w:t>(</w:t>
+          <w:rStyle w:val="None"/>
+          <w:rFonts w:ascii="Times New Roman" w:hAnsi="Times New Roman"/>
+          <w:sz w:val="22"/>
+          <w:szCs w:val="22"/>
+          <w:lang w:val="de-DE"/>
+        </w:rPr>
+        <w:t xml:space="preserve">-Sharpe </w:t>
+      </w:r>
+      <w:r>
+        <w:rPr>
+          <w:rStyle w:val="None"/>
+          <w:rFonts w:ascii="Times New Roman" w:hAnsi="Times New Roman"/>
+          <w:sz w:val="22"/>
+          <w:szCs w:val="22"/>
+        </w:rPr>
+        <w:t>2° cone fundamentals (T_cones_ss2 in the Psychophysics Toolbox)</w:t>
+      </w:r>
+      <w:r>
+        <w:rPr>
+          <w:rStyle w:val="None"/>
+          <w:rFonts w:ascii="Times New Roman" w:hAnsi="Times New Roman"/>
+          <w:sz w:val="22"/>
+          <w:szCs w:val="22"/>
+        </w:rPr>
+        <w:t xml:space="preserve"> were used to convert the images to LMS images</w:t>
+      </w:r>
+      <w:r>
+        <w:rPr>
+          <w:rStyle w:val="None"/>
+          <w:rFonts w:ascii="Times New Roman" w:hAnsi="Times New Roman"/>
+          <w:sz w:val="22"/>
+          <w:szCs w:val="22"/>
+        </w:rPr>
+        <w:t xml:space="preserve">. </w:t>
+      </w:r>
+      <w:r>
+        <w:rPr>
+          <w:rStyle w:val="None"/>
+          <w:rFonts w:ascii="Times New Roman" w:hAnsi="Times New Roman"/>
+          <w:sz w:val="22"/>
+          <w:szCs w:val="22"/>
+        </w:rPr>
+        <w:t xml:space="preserve">Afterwards, the LMS images were transformed into </w:t>
       </w:r>
       <w:proofErr w:type="gramStart"/>
       <w:r>
         <w:rPr>
-          <w:rFonts w:ascii="Times New Roman" w:hAnsi="Times New Roman"/>
-          <w:sz w:val="22"/>
-          <w:szCs w:val="22"/>
-          <w:shd w:val="clear" w:color="auto" w:fill="FFFFFF"/>
-        </w:rPr>
-        <w:t>mitsuba-renderer.org</w:t>
-      </w:r>
-      <w:r>
-        <w:rPr>
-          <w:rFonts w:ascii="Times New Roman" w:hAnsi="Times New Roman"/>
-          <w:sz w:val="22"/>
-          <w:szCs w:val="22"/>
-          <w:shd w:val="clear" w:color="auto" w:fill="FFFFFF"/>
-        </w:rPr>
-        <w:t xml:space="preserve">;  </w:t>
-      </w:r>
-      <w:r>
-        <w:rPr>
-          <w:rFonts w:ascii="Times New Roman" w:hAnsi="Times New Roman"/>
-          <w:noProof/>
-          <w:sz w:val="22"/>
-          <w:szCs w:val="22"/>
-          <w:shd w:val="clear" w:color="auto" w:fill="FFFFFF"/>
-        </w:rPr>
-        <w:t>Jakob</w:t>
+          <w:rStyle w:val="None"/>
+          <w:rFonts w:ascii="Times New Roman" w:hAnsi="Times New Roman"/>
+          <w:sz w:val="22"/>
+          <w:szCs w:val="22"/>
+        </w:rPr>
+        <w:t>gamma-corrected</w:t>
       </w:r>
       <w:proofErr w:type="gramEnd"/>
       <w:r>
         <w:rPr>
-          <w:rFonts w:ascii="Times New Roman" w:hAnsi="Times New Roman"/>
-          <w:noProof/>
-          <w:sz w:val="22"/>
-          <w:szCs w:val="22"/>
-          <w:shd w:val="clear" w:color="auto" w:fill="FFFFFF"/>
-        </w:rPr>
-        <w:t>, 2010</w:t>
-      </w:r>
-      <w:r>
-        <w:rPr>
-          <w:rFonts w:ascii="Times New Roman" w:hAnsi="Times New Roman"/>
-          <w:sz w:val="22"/>
-          <w:szCs w:val="22"/>
-          <w:shd w:val="clear" w:color="auto" w:fill="FFFFFF"/>
-        </w:rPr>
-        <w:t>)</w:t>
-      </w:r>
-      <w:r>
-        <w:rPr>
-          <w:rFonts w:ascii="Times New Roman" w:hAnsi="Times New Roman"/>
-          <w:sz w:val="22"/>
-          <w:szCs w:val="22"/>
-          <w:shd w:val="clear" w:color="auto" w:fill="FFFFFF"/>
-        </w:rPr>
-        <w:t xml:space="preserve"> </w:t>
-      </w:r>
-      <w:r>
-        <w:rPr>
-          <w:rFonts w:ascii="Times New Roman" w:hAnsi="Times New Roman"/>
-          <w:sz w:val="22"/>
-          <w:szCs w:val="22"/>
-          <w:shd w:val="clear" w:color="auto" w:fill="FFFFFF"/>
-        </w:rPr>
-        <w:t xml:space="preserve">to produce a 2D multispectral </w:t>
-      </w:r>
-      <w:r>
-        <w:rPr>
-          <w:rFonts w:ascii="Times New Roman" w:hAnsi="Times New Roman"/>
-          <w:sz w:val="22"/>
-          <w:szCs w:val="22"/>
-          <w:shd w:val="clear" w:color="auto" w:fill="FFFFFF"/>
-        </w:rPr>
-        <w:t xml:space="preserve">image of the </w:t>
-      </w:r>
-      <w:r>
-        <w:rPr>
-          <w:rFonts w:ascii="Times New Roman" w:hAnsi="Times New Roman"/>
-          <w:sz w:val="22"/>
-          <w:szCs w:val="22"/>
-          <w:shd w:val="clear" w:color="auto" w:fill="FFFFFF"/>
-        </w:rPr>
-        <w:t>scene</w:t>
-      </w:r>
-      <w:r>
-        <w:rPr>
-          <w:rFonts w:ascii="Times New Roman" w:hAnsi="Times New Roman"/>
-          <w:sz w:val="22"/>
-          <w:szCs w:val="22"/>
-          <w:shd w:val="clear" w:color="auto" w:fill="FFFFFF"/>
-        </w:rPr>
-        <w:t xml:space="preserve"> at 31 equally spaced wavelengths between 400nm and 700nm</w:t>
-      </w:r>
-      <w:r>
-        <w:rPr>
-          <w:rFonts w:ascii="Times New Roman" w:hAnsi="Times New Roman"/>
-          <w:sz w:val="22"/>
-          <w:szCs w:val="22"/>
-          <w:shd w:val="clear" w:color="auto" w:fill="FFFFFF"/>
-        </w:rPr>
-        <w:t>.</w:t>
-      </w:r>
-      <w:r>
-        <w:rPr>
-          <w:rFonts w:ascii="Times New Roman" w:hAnsi="Times New Roman"/>
-          <w:sz w:val="22"/>
-          <w:szCs w:val="22"/>
-          <w:shd w:val="clear" w:color="auto" w:fill="FFFFFF"/>
-        </w:rPr>
-        <w:t xml:space="preserve"> </w:t>
-      </w:r>
-      <w:r>
-        <w:rPr>
-          <w:rFonts w:ascii="Times New Roman" w:hAnsi="Times New Roman"/>
-          <w:sz w:val="22"/>
-          <w:szCs w:val="22"/>
-          <w:shd w:val="clear" w:color="auto" w:fill="FFFFFF"/>
-        </w:rPr>
-        <w:t xml:space="preserve">The images </w:t>
-      </w:r>
-      <w:r>
-        <w:rPr>
-          <w:rFonts w:ascii="Times New Roman" w:hAnsi="Times New Roman"/>
-          <w:sz w:val="22"/>
-          <w:szCs w:val="22"/>
-          <w:shd w:val="clear" w:color="auto" w:fill="FFFFFF"/>
-        </w:rPr>
-        <w:t xml:space="preserve">had a </w:t>
-      </w:r>
-      <w:r>
-        <w:rPr>
-          <w:rFonts w:ascii="Times New Roman" w:hAnsi="Times New Roman"/>
-          <w:sz w:val="22"/>
-          <w:szCs w:val="22"/>
-          <w:shd w:val="clear" w:color="auto" w:fill="FFFFFF"/>
-        </w:rPr>
-        <w:t>camera field of view of 17°</w:t>
-      </w:r>
-      <w:r>
-        <w:rPr>
-          <w:rFonts w:ascii="Times New Roman" w:hAnsi="Times New Roman"/>
-          <w:sz w:val="22"/>
-          <w:szCs w:val="22"/>
-          <w:shd w:val="clear" w:color="auto" w:fill="FFFFFF"/>
-        </w:rPr>
-        <w:t xml:space="preserve"> and a resolution of </w:t>
-      </w:r>
-      <w:r>
-        <w:rPr>
-          <w:rFonts w:ascii="Times New Roman" w:hAnsi="Times New Roman"/>
-          <w:sz w:val="22"/>
-          <w:szCs w:val="22"/>
-          <w:shd w:val="clear" w:color="auto" w:fill="FFFFFF"/>
-        </w:rPr>
-        <w:t>320-pixel by 240-pixels</w:t>
-      </w:r>
-      <w:r>
-        <w:rPr>
-          <w:rFonts w:ascii="Times New Roman" w:hAnsi="Times New Roman"/>
-          <w:sz w:val="22"/>
-          <w:szCs w:val="22"/>
-          <w:shd w:val="clear" w:color="auto" w:fill="FFFFFF"/>
-        </w:rPr>
-        <w:t xml:space="preserve">. The images were centered at the </w:t>
-      </w:r>
-      <w:r>
-        <w:rPr>
-          <w:rFonts w:ascii="Times New Roman" w:hAnsi="Times New Roman"/>
-          <w:sz w:val="22"/>
-          <w:szCs w:val="22"/>
-          <w:shd w:val="clear" w:color="auto" w:fill="FFFFFF"/>
-        </w:rPr>
-        <w:t xml:space="preserve">target object. </w:t>
-      </w:r>
-      <w:r>
-        <w:rPr>
-          <w:rFonts w:ascii="Times New Roman" w:hAnsi="Times New Roman"/>
-          <w:sz w:val="22"/>
-          <w:szCs w:val="22"/>
-          <w:shd w:val="clear" w:color="auto" w:fill="FFFFFF"/>
-        </w:rPr>
-        <w:t>To display the images on the monitor, a 201-pixel by 201-pixel part centered at the target object was cropped out of the image</w:t>
-      </w:r>
-      <w:r>
-        <w:rPr>
-          <w:rFonts w:ascii="Times New Roman" w:hAnsi="Times New Roman"/>
-          <w:sz w:val="22"/>
-          <w:szCs w:val="22"/>
-          <w:shd w:val="clear" w:color="auto" w:fill="FFFFFF"/>
-        </w:rPr>
-        <w:t>s</w:t>
-      </w:r>
-      <w:r>
-        <w:rPr>
-          <w:rFonts w:ascii="Times New Roman" w:hAnsi="Times New Roman"/>
-          <w:sz w:val="22"/>
-          <w:szCs w:val="22"/>
-          <w:shd w:val="clear" w:color="auto" w:fill="FFFFFF"/>
-        </w:rPr>
-        <w:t>.</w:t>
-      </w:r>
-      <w:r>
-        <w:rPr>
-          <w:rFonts w:ascii="Times New Roman" w:hAnsi="Times New Roman"/>
-          <w:sz w:val="22"/>
-          <w:szCs w:val="22"/>
-          <w:shd w:val="clear" w:color="auto" w:fill="FFFFFF"/>
-        </w:rPr>
-        <w:t xml:space="preserve"> </w:t>
-      </w:r>
-      <w:r>
-        <w:rPr>
-          <w:rStyle w:val="None"/>
-          <w:rFonts w:ascii="Times New Roman" w:hAnsi="Times New Roman"/>
-          <w:sz w:val="22"/>
-          <w:szCs w:val="22"/>
-        </w:rPr>
-        <w:t>The</w:t>
-      </w:r>
-      <w:r>
-        <w:rPr>
-          <w:rStyle w:val="None"/>
-          <w:rFonts w:ascii="Times New Roman" w:hAnsi="Times New Roman"/>
-          <w:sz w:val="22"/>
-          <w:szCs w:val="22"/>
-        </w:rPr>
-        <w:t xml:space="preserve"> </w:t>
-      </w:r>
-      <w:proofErr w:type="spellStart"/>
-      <w:r>
-        <w:rPr>
-          <w:rStyle w:val="None"/>
-          <w:rFonts w:ascii="Times New Roman" w:hAnsi="Times New Roman"/>
-          <w:sz w:val="22"/>
-          <w:szCs w:val="22"/>
-          <w:lang w:val="de-DE"/>
-        </w:rPr>
-        <w:t>Stockman</w:t>
-      </w:r>
-      <w:proofErr w:type="spellEnd"/>
-      <w:r>
-        <w:rPr>
-          <w:rStyle w:val="None"/>
-          <w:rFonts w:ascii="Times New Roman" w:hAnsi="Times New Roman"/>
-          <w:sz w:val="22"/>
-          <w:szCs w:val="22"/>
-          <w:lang w:val="de-DE"/>
-        </w:rPr>
-        <w:t xml:space="preserve">-Sharpe </w:t>
-      </w:r>
-      <w:r>
-        <w:rPr>
-          <w:rStyle w:val="None"/>
-          <w:rFonts w:ascii="Times New Roman" w:hAnsi="Times New Roman"/>
-          <w:sz w:val="22"/>
-          <w:szCs w:val="22"/>
-        </w:rPr>
-        <w:t>2° cone fundamentals (T_cones_ss2 in the Psychophysics Toolbox)</w:t>
-      </w:r>
-      <w:r>
-        <w:rPr>
-          <w:rStyle w:val="None"/>
-          <w:rFonts w:ascii="Times New Roman" w:hAnsi="Times New Roman"/>
-          <w:sz w:val="22"/>
-          <w:szCs w:val="22"/>
-        </w:rPr>
-        <w:t xml:space="preserve"> were used to convert the images to LMS images</w:t>
-      </w:r>
-      <w:r>
-        <w:rPr>
-          <w:rStyle w:val="None"/>
-          <w:rFonts w:ascii="Times New Roman" w:hAnsi="Times New Roman"/>
-          <w:sz w:val="22"/>
-          <w:szCs w:val="22"/>
-        </w:rPr>
-        <w:t xml:space="preserve">. </w:t>
-      </w:r>
-      <w:r>
-        <w:rPr>
-          <w:rStyle w:val="None"/>
-          <w:rFonts w:ascii="Times New Roman" w:hAnsi="Times New Roman"/>
-          <w:sz w:val="22"/>
-          <w:szCs w:val="22"/>
-        </w:rPr>
-        <w:t xml:space="preserve">Afterwards, the LMS images were transformed into </w:t>
-      </w:r>
-      <w:proofErr w:type="gramStart"/>
-      <w:r>
-        <w:rPr>
-          <w:rStyle w:val="None"/>
-          <w:rFonts w:ascii="Times New Roman" w:hAnsi="Times New Roman"/>
-          <w:sz w:val="22"/>
-          <w:szCs w:val="22"/>
-        </w:rPr>
-        <w:t>gamma-corrected</w:t>
-      </w:r>
-      <w:proofErr w:type="gramEnd"/>
-      <w:r>
-        <w:rPr>
-          <w:rStyle w:val="None"/>
-          <w:rFonts w:ascii="Times New Roman" w:hAnsi="Times New Roman"/>
-          <w:sz w:val="22"/>
-          <w:szCs w:val="22"/>
-        </w:rPr>
-        <w:t xml:space="preserve"> RGB images using the </w:t>
-      </w:r>
-      <w:r>
-        <w:rPr>
-          <w:rStyle w:val="None"/>
-          <w:rFonts w:ascii="Times New Roman" w:hAnsi="Times New Roman"/>
-          <w:sz w:val="22"/>
-          <w:szCs w:val="22"/>
-        </w:rPr>
-        <w:lastRenderedPageBreak/>
-        <w:t xml:space="preserve">monitor calibration data and standard methods </w:t>
+          <w:rStyle w:val="None"/>
+          <w:rFonts w:ascii="Times New Roman" w:hAnsi="Times New Roman"/>
+          <w:sz w:val="22"/>
+          <w:szCs w:val="22"/>
+        </w:rPr>
+        <w:t xml:space="preserve"> RGB images using the monitor calibration data and standard methods </w:t>
       </w:r>
       <w:r>
         <w:rPr>
@@ -11609,6 +11530,7 @@
           <w:szCs w:val="22"/>
           <w:shd w:val="clear" w:color="auto" w:fill="FFFFFF"/>
         </w:rPr>
+        <w:lastRenderedPageBreak/>
         <w:t>For each condition described above, we generated 1100 images</w:t>
       </w:r>
       <w:r>
@@ -12066,27 +11988,7 @@
           <w:sz w:val="22"/>
           <w:szCs w:val="22"/>
         </w:rPr>
-        <w:t xml:space="preserve"> </w:t>
-      </w:r>
-      <w:proofErr w:type="gramStart"/>
-      <w:r>
-        <w:rPr>
-          <w:rStyle w:val="None"/>
-          <w:color w:val="000000" w:themeColor="text1"/>
-          <w:sz w:val="22"/>
-          <w:szCs w:val="22"/>
-        </w:rPr>
-        <w:t>The</w:t>
-      </w:r>
-      <w:proofErr w:type="gramEnd"/>
-      <w:r>
-        <w:rPr>
-          <w:rStyle w:val="None"/>
-          <w:color w:val="000000" w:themeColor="text1"/>
-          <w:sz w:val="22"/>
-          <w:szCs w:val="22"/>
-        </w:rPr>
-        <w:t xml:space="preserve"> average luminance of the target object for the 11 LRF levels were [</w:t>
+        <w:t xml:space="preserve"> The average luminance of the target object for the 11 LRF levels were [</w:t>
       </w:r>
       <w:r>
         <w:rPr>
@@ -12462,16 +12364,7 @@
           <w:sz w:val="22"/>
           <w:szCs w:val="22"/>
         </w:rPr>
-        <w:t>of</w:t>
-      </w:r>
-      <w:r>
-        <w:rPr>
-          <w:rStyle w:val="None"/>
-          <w:color w:val="000000" w:themeColor="text1"/>
-          <w:sz w:val="22"/>
-          <w:szCs w:val="22"/>
-        </w:rPr>
-        <w:t xml:space="preserve"> the </w:t>
+        <w:t xml:space="preserve">of the </w:t>
       </w:r>
       <w:r>
         <w:rPr>
@@ -13641,16 +13534,7 @@
           <w:sz w:val="22"/>
           <w:szCs w:val="22"/>
         </w:rPr>
-        <w:t xml:space="preserve"> After this, the observer went to the experimental room where they were familiarized with the experimental set-up by performing a familiarization block of 40 </w:t>
-      </w:r>
-      <w:r>
-        <w:rPr>
-          <w:rStyle w:val="None"/>
-          <w:sz w:val="22"/>
-          <w:szCs w:val="22"/>
-        </w:rPr>
-        <w:lastRenderedPageBreak/>
-        <w:t>trials. Then the observers were dark adapted by sitting in the dark for about 5 minutes. The</w:t>
+        <w:t xml:space="preserve"> After this, the observer went to the experimental room where they were familiarized with the experimental set-up by performing a familiarization block of 40 trials. Then the observers were dark adapted by sitting in the dark for about 5 minutes. The</w:t>
       </w:r>
       <w:r>
         <w:rPr>
@@ -13732,6 +13616,7 @@
           <w:sz w:val="22"/>
           <w:szCs w:val="22"/>
         </w:rPr>
+        <w:lastRenderedPageBreak/>
         <w:t xml:space="preserve">If the observer was continued, their data was collected over several sessions. </w:t>
       </w:r>
       <w:r>
@@ -15233,7 +15118,7 @@
           <w:szCs w:val="22"/>
           <w:shd w:val="clear" w:color="auto" w:fill="FFFFFF"/>
         </w:rPr>
-        <w:t>. This exclusion criterion was specified in our preregistered protocol</w:t>
+        <w:t xml:space="preserve">. </w:t>
       </w:r>
       <w:r>
         <w:rPr>
@@ -15242,7 +15127,16 @@
           <w:szCs w:val="22"/>
           <w:shd w:val="clear" w:color="auto" w:fill="FFFFFF"/>
         </w:rPr>
-        <w:t xml:space="preserve"> (See </w:t>
+        <w:t xml:space="preserve">The preregistration document specified this exclusion criteria </w:t>
+      </w:r>
+      <w:r>
+        <w:rPr>
+          <w:rFonts w:ascii="Times New Roman" w:hAnsi="Times New Roman"/>
+          <w:sz w:val="22"/>
+          <w:szCs w:val="22"/>
+          <w:shd w:val="clear" w:color="auto" w:fill="FFFFFF"/>
+        </w:rPr>
+        <w:t xml:space="preserve">(See </w:t>
       </w:r>
       <w:r>
         <w:rPr>
@@ -15566,15 +15460,39 @@
           <w:sz w:val="22"/>
           <w:szCs w:val="22"/>
         </w:rPr>
-        <w:t xml:space="preserve">. To de-identify observer information in the data, observers were </w:t>
-      </w:r>
-      <w:r>
-        <w:rPr>
-          <w:rFonts w:ascii="Times New Roman" w:hAnsi="Times New Roman"/>
-          <w:sz w:val="22"/>
-          <w:szCs w:val="22"/>
-        </w:rPr>
-        <w:t>given pseudo-names chosen by the experimenter</w:t>
+        <w:t xml:space="preserve">. </w:t>
+      </w:r>
+      <w:r>
+        <w:rPr>
+          <w:rFonts w:ascii="Times New Roman" w:hAnsi="Times New Roman"/>
+          <w:sz w:val="22"/>
+          <w:szCs w:val="22"/>
+        </w:rPr>
+        <w:t>O</w:t>
+      </w:r>
+      <w:r>
+        <w:rPr>
+          <w:rFonts w:ascii="Times New Roman" w:hAnsi="Times New Roman"/>
+          <w:sz w:val="22"/>
+          <w:szCs w:val="22"/>
+        </w:rPr>
+        <w:t xml:space="preserve">bservers were </w:t>
+      </w:r>
+      <w:r>
+        <w:rPr>
+          <w:rFonts w:ascii="Times New Roman" w:hAnsi="Times New Roman"/>
+          <w:sz w:val="22"/>
+          <w:szCs w:val="22"/>
+        </w:rPr>
+        <w:t xml:space="preserve">given pseudo-names </w:t>
+      </w:r>
+      <w:r>
+        <w:rPr>
+          <w:rFonts w:ascii="Times New Roman" w:hAnsi="Times New Roman"/>
+          <w:sz w:val="22"/>
+          <w:szCs w:val="22"/>
+        </w:rPr>
+        <w:t>to deidentify their personal information from the data</w:t>
       </w:r>
       <w:r>
         <w:rPr>
@@ -16795,16 +16713,7 @@
           <w:sz w:val="22"/>
           <w:szCs w:val="22"/>
         </w:rPr>
-        <w:t xml:space="preserve">, </w:t>
-      </w:r>
-      <w:r>
-        <w:rPr>
-          <w:rFonts w:ascii="Times New Roman" w:hAnsi="Times New Roman"/>
-          <w:sz w:val="22"/>
-          <w:szCs w:val="22"/>
-        </w:rPr>
-        <w:lastRenderedPageBreak/>
-        <w:t xml:space="preserve">L = 20/20, R = 20/20. </w:t>
+        <w:t xml:space="preserve">, L = 20/20, R = 20/20. </w:t>
       </w:r>
       <w:r>
         <w:rPr>
@@ -17012,7 +16921,16 @@
           <w:sz w:val="22"/>
           <w:szCs w:val="22"/>
         </w:rPr>
-        <w:t xml:space="preserve"> and their thresholds for two conditions did not fit the expected pattern. We removed their data from the analysis presented in this work. The</w:t>
+        <w:t xml:space="preserve"> and </w:t>
+      </w:r>
+      <w:r>
+        <w:rPr>
+          <w:rFonts w:ascii="Times New Roman" w:hAnsi="Times New Roman"/>
+          <w:sz w:val="22"/>
+          <w:szCs w:val="22"/>
+        </w:rPr>
+        <w:lastRenderedPageBreak/>
+        <w:t>their thresholds for two conditions did not fit the expected pattern. We removed their data from the analysis presented in this work. The</w:t>
       </w:r>
       <w:r>
         <w:rPr>
@@ -18867,7 +18785,23 @@
           <w:sz w:val="22"/>
           <w:szCs w:val="22"/>
         </w:rPr>
-        <w:t xml:space="preserve">All experimental procedures were approved by </w:t>
+        <w:t>All experiment</w:t>
+      </w:r>
+      <w:r>
+        <w:rPr>
+          <w:rFonts w:ascii="Times New Roman" w:hAnsi="Times New Roman"/>
+          <w:sz w:val="22"/>
+          <w:szCs w:val="22"/>
+        </w:rPr>
+        <w:t>s</w:t>
+      </w:r>
+      <w:r>
+        <w:rPr>
+          <w:rFonts w:ascii="Times New Roman" w:hAnsi="Times New Roman"/>
+          <w:sz w:val="22"/>
+          <w:szCs w:val="22"/>
+        </w:rPr>
+        <w:t xml:space="preserve"> were approved by </w:t>
       </w:r>
       <w:r>
         <w:rPr>
@@ -18921,7 +18855,6 @@
           <w:sz w:val="22"/>
           <w:szCs w:val="22"/>
         </w:rPr>
-        <w:lastRenderedPageBreak/>
         <w:t>Code and Data Availability</w:t>
       </w:r>
     </w:p>
@@ -18942,6 +18875,7 @@
           <w:sz w:val="22"/>
           <w:szCs w:val="22"/>
         </w:rPr>
+        <w:lastRenderedPageBreak/>
         <w:t xml:space="preserve">The data for each experiment and observer is provided as </w:t>
       </w:r>
       <w:r>
@@ -23265,17 +23199,7 @@
           <w:sz w:val="22"/>
           <w:szCs w:val="22"/>
         </w:rPr>
-        <w:t xml:space="preserve">s estimated as </w:t>
-      </w:r>
-      <w:r>
-        <w:rPr>
-          <w:rStyle w:val="None"/>
-          <w:rFonts w:ascii="Times New Roman" w:hAnsi="Times New Roman"/>
-          <w:sz w:val="22"/>
-          <w:szCs w:val="22"/>
-        </w:rPr>
-        <w:lastRenderedPageBreak/>
-        <w:t xml:space="preserve">the </w:t>
+        <w:t xml:space="preserve">s estimated as the </w:t>
       </w:r>
       <w:r>
         <w:rPr>
@@ -23390,7 +23314,17 @@
           <w:sz w:val="22"/>
           <w:szCs w:val="22"/>
         </w:rPr>
-        <w:t xml:space="preserve">. This range of variation cannot be captured due to the limitations of the monitor. </w:t>
+        <w:t xml:space="preserve">. This range </w:t>
+      </w:r>
+      <w:r>
+        <w:rPr>
+          <w:rStyle w:val="None"/>
+          <w:rFonts w:ascii="Times New Roman" w:hAnsi="Times New Roman"/>
+          <w:sz w:val="22"/>
+          <w:szCs w:val="22"/>
+        </w:rPr>
+        <w:lastRenderedPageBreak/>
+        <w:t xml:space="preserve">of variation cannot be captured due to the limitations of the monitor. </w:t>
       </w:r>
       <w:r>
         <w:rPr>
@@ -24122,31 +24056,15 @@
           <w:sz w:val="22"/>
           <w:szCs w:val="22"/>
         </w:rPr>
-        <w:t>F</w:t>
-      </w:r>
-      <w:r>
-        <w:rPr>
-          <w:rFonts w:ascii="Times New Roman" w:hAnsi="Times New Roman"/>
-          <w:sz w:val="22"/>
-          <w:szCs w:val="22"/>
-        </w:rPr>
-        <w:t>or each of the nine conditions</w:t>
-      </w:r>
-      <w:r>
-        <w:rPr>
-          <w:rFonts w:ascii="Times New Roman" w:hAnsi="Times New Roman"/>
-          <w:sz w:val="22"/>
-          <w:szCs w:val="22"/>
-        </w:rPr>
-        <w:t xml:space="preserve"> and </w:t>
-      </w:r>
-      <w:r>
-        <w:rPr>
-          <w:rFonts w:ascii="Times New Roman" w:hAnsi="Times New Roman"/>
-          <w:sz w:val="22"/>
-          <w:szCs w:val="22"/>
-        </w:rPr>
-        <w:t>for each observer</w:t>
+        <w:t>For each of the nine conditions</w:t>
+      </w:r>
+      <w:r>
+        <w:rPr>
+          <w:rFonts w:ascii="Times New Roman" w:hAnsi="Times New Roman"/>
+          <w:sz w:val="22"/>
+          <w:szCs w:val="22"/>
+        </w:rPr>
+        <w:t xml:space="preserve"> and for each observer</w:t>
       </w:r>
       <w:r>
         <w:rPr>
@@ -24321,15 +24239,7 @@
           <w:sz w:val="22"/>
           <w:szCs w:val="22"/>
         </w:rPr>
-        <w:t>psychometric functions</w:t>
-      </w:r>
-      <w:r>
-        <w:rPr>
-          <w:rFonts w:ascii="Times New Roman" w:hAnsi="Times New Roman"/>
-          <w:sz w:val="22"/>
-          <w:szCs w:val="22"/>
-        </w:rPr>
-        <w:t xml:space="preserve"> of all </w:t>
+        <w:t xml:space="preserve">psychometric functions of all </w:t>
       </w:r>
       <w:r>
         <w:rPr>
@@ -25857,119 +25767,119 @@
           <w:sz w:val="22"/>
           <w:szCs w:val="22"/>
         </w:rPr>
+        <w:t>We</w:t>
+      </w:r>
+      <w:r>
+        <w:rPr>
+          <w:rFonts w:ascii="Times New Roman" w:hAnsi="Times New Roman"/>
+          <w:sz w:val="22"/>
+          <w:szCs w:val="22"/>
+        </w:rPr>
+        <w:t xml:space="preserve"> measured lightness discrimination thresholds of human observers as we varied the intensity of light sources in the scene. </w:t>
+      </w:r>
+      <w:r>
+        <w:rPr>
+          <w:rFonts w:ascii="Times New Roman" w:hAnsi="Times New Roman"/>
+          <w:sz w:val="22"/>
+          <w:szCs w:val="22"/>
+        </w:rPr>
+        <w:t xml:space="preserve">The </w:t>
+      </w:r>
+      <w:r>
+        <w:rPr>
+          <w:rFonts w:ascii="Times New Roman" w:hAnsi="Times New Roman"/>
+          <w:sz w:val="22"/>
+          <w:szCs w:val="22"/>
+        </w:rPr>
+        <w:t xml:space="preserve">shape of the </w:t>
+      </w:r>
+      <w:r>
+        <w:rPr>
+          <w:rFonts w:ascii="Times New Roman" w:hAnsi="Times New Roman"/>
+          <w:sz w:val="22"/>
+          <w:szCs w:val="22"/>
+        </w:rPr>
+        <w:t xml:space="preserve">spectrum of </w:t>
+      </w:r>
+      <w:r>
+        <w:rPr>
+          <w:rFonts w:ascii="Times New Roman" w:hAnsi="Times New Roman"/>
+          <w:sz w:val="22"/>
+          <w:szCs w:val="22"/>
+        </w:rPr>
+        <w:t xml:space="preserve">the </w:t>
+      </w:r>
+      <w:r>
+        <w:rPr>
+          <w:rFonts w:ascii="Times New Roman" w:hAnsi="Times New Roman"/>
+          <w:sz w:val="22"/>
+          <w:szCs w:val="22"/>
+        </w:rPr>
+        <w:t>light sources was fixed to be standard daylight</w:t>
+      </w:r>
+      <w:r>
+        <w:rPr>
+          <w:rFonts w:ascii="Times New Roman" w:hAnsi="Times New Roman"/>
+          <w:sz w:val="22"/>
+          <w:szCs w:val="22"/>
+        </w:rPr>
+        <w:t xml:space="preserve"> spectrum</w:t>
+      </w:r>
+      <w:r>
+        <w:rPr>
+          <w:rFonts w:ascii="Times New Roman" w:hAnsi="Times New Roman"/>
+          <w:sz w:val="22"/>
+          <w:szCs w:val="22"/>
+        </w:rPr>
+        <w:t xml:space="preserve"> D65. We normalized the spectr</w:t>
+      </w:r>
+      <w:r>
+        <w:rPr>
+          <w:rFonts w:ascii="Times New Roman" w:hAnsi="Times New Roman"/>
+          <w:sz w:val="22"/>
+          <w:szCs w:val="22"/>
+        </w:rPr>
+        <w:t>um</w:t>
+      </w:r>
+      <w:r>
+        <w:rPr>
+          <w:rFonts w:ascii="Times New Roman" w:hAnsi="Times New Roman"/>
+          <w:sz w:val="22"/>
+          <w:szCs w:val="22"/>
+        </w:rPr>
+        <w:t xml:space="preserve"> by its mean over wavelengths</w:t>
+      </w:r>
+      <w:r>
+        <w:rPr>
+          <w:rFonts w:ascii="Times New Roman" w:hAnsi="Times New Roman"/>
+          <w:sz w:val="22"/>
+          <w:szCs w:val="22"/>
+        </w:rPr>
+        <w:t>.</w:t>
+      </w:r>
+      <w:r>
+        <w:rPr>
+          <w:rFonts w:ascii="Times New Roman" w:hAnsi="Times New Roman"/>
+          <w:sz w:val="22"/>
+          <w:szCs w:val="22"/>
+        </w:rPr>
+        <w:t xml:space="preserve"> The intensity was varied </w:t>
+      </w:r>
+      <w:r>
+        <w:rPr>
+          <w:rFonts w:ascii="Times New Roman" w:hAnsi="Times New Roman"/>
+          <w:sz w:val="22"/>
+          <w:szCs w:val="22"/>
+        </w:rPr>
+        <w:t xml:space="preserve">by </w:t>
+      </w:r>
+      <w:r>
+        <w:rPr>
+          <w:rFonts w:ascii="Times New Roman" w:hAnsi="Times New Roman"/>
+          <w:sz w:val="22"/>
+          <w:szCs w:val="22"/>
+        </w:rPr>
         <w:lastRenderedPageBreak/>
-        <w:t>We</w:t>
-      </w:r>
-      <w:r>
-        <w:rPr>
-          <w:rFonts w:ascii="Times New Roman" w:hAnsi="Times New Roman"/>
-          <w:sz w:val="22"/>
-          <w:szCs w:val="22"/>
-        </w:rPr>
-        <w:t xml:space="preserve"> measured lightness discrimination thresholds of human observers as we varied the intensity of light sources in the scene. </w:t>
-      </w:r>
-      <w:r>
-        <w:rPr>
-          <w:rFonts w:ascii="Times New Roman" w:hAnsi="Times New Roman"/>
-          <w:sz w:val="22"/>
-          <w:szCs w:val="22"/>
-        </w:rPr>
-        <w:t xml:space="preserve">The </w:t>
-      </w:r>
-      <w:r>
-        <w:rPr>
-          <w:rFonts w:ascii="Times New Roman" w:hAnsi="Times New Roman"/>
-          <w:sz w:val="22"/>
-          <w:szCs w:val="22"/>
-        </w:rPr>
-        <w:t xml:space="preserve">shape of the </w:t>
-      </w:r>
-      <w:r>
-        <w:rPr>
-          <w:rFonts w:ascii="Times New Roman" w:hAnsi="Times New Roman"/>
-          <w:sz w:val="22"/>
-          <w:szCs w:val="22"/>
-        </w:rPr>
-        <w:t xml:space="preserve">spectrum of </w:t>
-      </w:r>
-      <w:r>
-        <w:rPr>
-          <w:rFonts w:ascii="Times New Roman" w:hAnsi="Times New Roman"/>
-          <w:sz w:val="22"/>
-          <w:szCs w:val="22"/>
-        </w:rPr>
-        <w:t xml:space="preserve">the </w:t>
-      </w:r>
-      <w:r>
-        <w:rPr>
-          <w:rFonts w:ascii="Times New Roman" w:hAnsi="Times New Roman"/>
-          <w:sz w:val="22"/>
-          <w:szCs w:val="22"/>
-        </w:rPr>
-        <w:t>light sources was fixed to be standard daylight</w:t>
-      </w:r>
-      <w:r>
-        <w:rPr>
-          <w:rFonts w:ascii="Times New Roman" w:hAnsi="Times New Roman"/>
-          <w:sz w:val="22"/>
-          <w:szCs w:val="22"/>
-        </w:rPr>
-        <w:t xml:space="preserve"> spectrum</w:t>
-      </w:r>
-      <w:r>
-        <w:rPr>
-          <w:rFonts w:ascii="Times New Roman" w:hAnsi="Times New Roman"/>
-          <w:sz w:val="22"/>
-          <w:szCs w:val="22"/>
-        </w:rPr>
-        <w:t xml:space="preserve"> D65. We normalized the spectr</w:t>
-      </w:r>
-      <w:r>
-        <w:rPr>
-          <w:rFonts w:ascii="Times New Roman" w:hAnsi="Times New Roman"/>
-          <w:sz w:val="22"/>
-          <w:szCs w:val="22"/>
-        </w:rPr>
-        <w:t>um</w:t>
-      </w:r>
-      <w:r>
-        <w:rPr>
-          <w:rFonts w:ascii="Times New Roman" w:hAnsi="Times New Roman"/>
-          <w:sz w:val="22"/>
-          <w:szCs w:val="22"/>
-        </w:rPr>
-        <w:t xml:space="preserve"> by its mean over wavelengths</w:t>
-      </w:r>
-      <w:r>
-        <w:rPr>
-          <w:rFonts w:ascii="Times New Roman" w:hAnsi="Times New Roman"/>
-          <w:sz w:val="22"/>
-          <w:szCs w:val="22"/>
-        </w:rPr>
-        <w:t>.</w:t>
-      </w:r>
-      <w:r>
-        <w:rPr>
-          <w:rFonts w:ascii="Times New Roman" w:hAnsi="Times New Roman"/>
-          <w:sz w:val="22"/>
-          <w:szCs w:val="22"/>
-        </w:rPr>
-        <w:t xml:space="preserve"> The intensity was varied </w:t>
-      </w:r>
-      <w:r>
-        <w:rPr>
-          <w:rFonts w:ascii="Times New Roman" w:hAnsi="Times New Roman"/>
-          <w:sz w:val="22"/>
-          <w:szCs w:val="22"/>
-        </w:rPr>
-        <w:t xml:space="preserve">by </w:t>
-      </w:r>
-      <w:r>
-        <w:rPr>
-          <w:rFonts w:ascii="Times New Roman" w:hAnsi="Times New Roman"/>
-          <w:sz w:val="22"/>
-          <w:szCs w:val="22"/>
-        </w:rPr>
         <w:t>multiplying the normalized spectr</w:t>
       </w:r>
       <w:r>
@@ -26823,16 +26733,7 @@
             <w:sz w:val="22"/>
             <w:szCs w:val="22"/>
           </w:rPr>
-          <m:t>δ</m:t>
-        </m:r>
-        <m:r>
-          <w:rPr>
-            <w:rStyle w:val="None"/>
-            <w:rFonts w:ascii="Cambria Math" w:hAnsi="Cambria Math"/>
-            <w:sz w:val="22"/>
-            <w:szCs w:val="22"/>
-          </w:rPr>
-          <m:t>=1</m:t>
+          <m:t>δ=1</m:t>
         </m:r>
       </m:oMath>
       <w:r>
@@ -26853,7 +26754,7 @@
           <w:sz w:val="22"/>
           <w:szCs w:val="22"/>
         </w:rPr>
-        <w:t>is ~ 1.8</w:t>
+        <w:t xml:space="preserve">is ~ 1.8. This </w:t>
       </w:r>
       <w:r>
         <w:rPr>
@@ -26863,7 +26764,7 @@
           <w:sz w:val="22"/>
           <w:szCs w:val="22"/>
         </w:rPr>
-        <w:t xml:space="preserve">. This </w:t>
+        <w:t>indicat</w:t>
       </w:r>
       <w:r>
         <w:rPr>
@@ -26873,7 +26774,7 @@
           <w:sz w:val="22"/>
           <w:szCs w:val="22"/>
         </w:rPr>
-        <w:t>indicat</w:t>
+        <w:t>es</w:t>
       </w:r>
       <w:r>
         <w:rPr>
@@ -26883,7 +26784,7 @@
           <w:sz w:val="22"/>
           <w:szCs w:val="22"/>
         </w:rPr>
-        <w:t>es</w:t>
+        <w:t xml:space="preserve"> that the variation in the lightness representation induced by the variation in light source intensity is close to the internal variation of that representation</w:t>
       </w:r>
       <w:r>
         <w:rPr>
@@ -26893,7 +26794,7 @@
           <w:sz w:val="22"/>
           <w:szCs w:val="22"/>
         </w:rPr>
-        <w:t xml:space="preserve"> that the variation in the lightness representation induced by the variation in light source intensity is close to the internal variation of that representation</w:t>
+        <w:t xml:space="preserve"> at these leve</w:t>
       </w:r>
       <w:r>
         <w:rPr>
@@ -26903,7 +26804,7 @@
           <w:sz w:val="22"/>
           <w:szCs w:val="22"/>
         </w:rPr>
-        <w:t xml:space="preserve"> at these leve</w:t>
+        <w:t>l</w:t>
       </w:r>
       <w:r>
         <w:rPr>
@@ -26913,7 +26814,7 @@
           <w:sz w:val="22"/>
           <w:szCs w:val="22"/>
         </w:rPr>
-        <w:t>l</w:t>
+        <w:t>s.</w:t>
       </w:r>
       <w:r>
         <w:rPr>
@@ -26923,7 +26824,7 @@
           <w:sz w:val="22"/>
           <w:szCs w:val="22"/>
         </w:rPr>
-        <w:t>s.</w:t>
+        <w:t xml:space="preserve"> </w:t>
       </w:r>
       <w:r>
         <w:rPr>
@@ -26933,7 +26834,7 @@
           <w:sz w:val="22"/>
           <w:szCs w:val="22"/>
         </w:rPr>
-        <w:t xml:space="preserve"> </w:t>
+        <w:t xml:space="preserve">In natural conditions, </w:t>
       </w:r>
       <w:r>
         <w:rPr>
@@ -26943,7 +26844,7 @@
           <w:sz w:val="22"/>
           <w:szCs w:val="22"/>
         </w:rPr>
-        <w:t xml:space="preserve">In natural conditions, </w:t>
+        <w:t xml:space="preserve">where </w:t>
       </w:r>
       <w:r>
         <w:rPr>
@@ -26953,27 +26854,7 @@
           <w:sz w:val="22"/>
           <w:szCs w:val="22"/>
         </w:rPr>
-        <w:t xml:space="preserve">where </w:t>
-      </w:r>
-      <w:r>
-        <w:rPr>
-          <w:rStyle w:val="None"/>
-          <w:rFonts w:ascii="Times New Roman" w:hAnsi="Times New Roman"/>
-          <w:iCs/>
-          <w:sz w:val="22"/>
-          <w:szCs w:val="22"/>
-        </w:rPr>
-        <w:t>light source intensity</w:t>
-      </w:r>
-      <w:r>
-        <w:rPr>
-          <w:rStyle w:val="None"/>
-          <w:rFonts w:ascii="Times New Roman" w:hAnsi="Times New Roman"/>
-          <w:iCs/>
-          <w:sz w:val="22"/>
-          <w:szCs w:val="22"/>
-        </w:rPr>
-        <w:t xml:space="preserve"> varies over several order of magnitudes</w:t>
+        <w:t>light source intensity varies over several order of magnitudes</w:t>
       </w:r>
       <w:r>
         <w:rPr>
@@ -27076,7 +26957,6 @@
           <w:szCs w:val="22"/>
         </w:rPr>
       </w:pPr>
-      <w:proofErr w:type="spellStart"/>
       <w:r>
         <w:rPr>
           <w:b/>
@@ -27084,17 +26964,7 @@
           <w:sz w:val="22"/>
           <w:szCs w:val="22"/>
         </w:rPr>
-        <w:t>Th</w:t>
-      </w:r>
-      <w:proofErr w:type="spellEnd"/>
-      <w:r>
-        <w:rPr>
-          <w:b/>
-          <w:bCs/>
-          <w:sz w:val="22"/>
-          <w:szCs w:val="22"/>
-        </w:rPr>
-        <w:t xml:space="preserve">resholds for </w:t>
+        <w:t xml:space="preserve">Thresholds for </w:t>
       </w:r>
       <w:r>
         <w:rPr>
@@ -27836,7 +27706,182 @@
           <w:sz w:val="22"/>
           <w:szCs w:val="22"/>
         </w:rPr>
-        <w:t xml:space="preserve">the </w:t>
+        <w:t xml:space="preserve">the variance of the </w:t>
+      </w:r>
+      <w:r>
+        <w:rPr>
+          <w:sz w:val="22"/>
+          <w:szCs w:val="22"/>
+        </w:rPr>
+        <w:t xml:space="preserve">observers’ intrinsic noise. </w:t>
+      </w:r>
+      <w:r>
+        <w:rPr>
+          <w:sz w:val="22"/>
+          <w:szCs w:val="22"/>
+        </w:rPr>
+        <w:t xml:space="preserve">In case of extrinsic variation, the </w:t>
+      </w:r>
+      <w:r>
+        <w:rPr>
+          <w:sz w:val="22"/>
+          <w:szCs w:val="22"/>
+        </w:rPr>
+        <w:t xml:space="preserve">increase in </w:t>
+      </w:r>
+      <w:r>
+        <w:rPr>
+          <w:sz w:val="22"/>
+          <w:szCs w:val="22"/>
+        </w:rPr>
+        <w:t xml:space="preserve">threshold square </w:t>
+      </w:r>
+      <w:r>
+        <w:rPr>
+          <w:sz w:val="22"/>
+          <w:szCs w:val="22"/>
+        </w:rPr>
+        <w:t xml:space="preserve">compared to the </w:t>
+      </w:r>
+      <w:r>
+        <w:rPr>
+          <w:sz w:val="22"/>
+          <w:szCs w:val="22"/>
+        </w:rPr>
+        <w:t xml:space="preserve">no variation </w:t>
+      </w:r>
+      <w:r>
+        <w:rPr>
+          <w:sz w:val="22"/>
+          <w:szCs w:val="22"/>
+        </w:rPr>
+        <w:t xml:space="preserve">condition </w:t>
+      </w:r>
+      <w:r>
+        <w:rPr>
+          <w:sz w:val="22"/>
+          <w:szCs w:val="22"/>
+        </w:rPr>
+        <w:t>equal</w:t>
+      </w:r>
+      <w:r>
+        <w:rPr>
+          <w:sz w:val="22"/>
+          <w:szCs w:val="22"/>
+        </w:rPr>
+        <w:t>s</w:t>
+      </w:r>
+      <w:r>
+        <w:rPr>
+          <w:sz w:val="22"/>
+          <w:szCs w:val="22"/>
+        </w:rPr>
+        <w:t xml:space="preserve"> </w:t>
+      </w:r>
+      <w:r>
+        <w:rPr>
+          <w:sz w:val="22"/>
+          <w:szCs w:val="22"/>
+        </w:rPr>
+        <w:t>the variance of the extrinsic variation.</w:t>
+      </w:r>
+      <w:r>
+        <w:rPr>
+          <w:sz w:val="22"/>
+          <w:szCs w:val="22"/>
+        </w:rPr>
+        <w:t xml:space="preserve"> </w:t>
+      </w:r>
+      <w:r>
+        <w:rPr>
+          <w:sz w:val="22"/>
+          <w:szCs w:val="22"/>
+        </w:rPr>
+        <w:t xml:space="preserve">When </w:t>
+      </w:r>
+      <w:r>
+        <w:rPr>
+          <w:sz w:val="22"/>
+          <w:szCs w:val="22"/>
+        </w:rPr>
+        <w:t xml:space="preserve">there are more than one </w:t>
+      </w:r>
+      <w:r>
+        <w:rPr>
+          <w:sz w:val="22"/>
+          <w:szCs w:val="22"/>
+        </w:rPr>
+        <w:t xml:space="preserve">independent </w:t>
+      </w:r>
+      <w:r>
+        <w:rPr>
+          <w:sz w:val="22"/>
+          <w:szCs w:val="22"/>
+        </w:rPr>
+        <w:t>source</w:t>
+      </w:r>
+      <w:r>
+        <w:rPr>
+          <w:sz w:val="22"/>
+          <w:szCs w:val="22"/>
+        </w:rPr>
+        <w:t>s</w:t>
+      </w:r>
+      <w:r>
+        <w:rPr>
+          <w:sz w:val="22"/>
+          <w:szCs w:val="22"/>
+        </w:rPr>
+        <w:t xml:space="preserve"> of </w:t>
+      </w:r>
+      <w:r>
+        <w:rPr>
+          <w:sz w:val="22"/>
+          <w:szCs w:val="22"/>
+        </w:rPr>
+        <w:t xml:space="preserve">extrinsic </w:t>
+      </w:r>
+      <w:r>
+        <w:rPr>
+          <w:sz w:val="22"/>
+          <w:szCs w:val="22"/>
+        </w:rPr>
+        <w:t>variation</w:t>
+      </w:r>
+      <w:r>
+        <w:rPr>
+          <w:sz w:val="22"/>
+          <w:szCs w:val="22"/>
+        </w:rPr>
+        <w:t xml:space="preserve">, the total variance </w:t>
+      </w:r>
+      <w:r>
+        <w:rPr>
+          <w:sz w:val="22"/>
+          <w:szCs w:val="22"/>
+        </w:rPr>
+        <w:t xml:space="preserve">of </w:t>
+      </w:r>
+      <w:r>
+        <w:rPr>
+          <w:sz w:val="22"/>
+          <w:szCs w:val="22"/>
+        </w:rPr>
+        <w:t xml:space="preserve">the simultaneous </w:t>
+      </w:r>
+      <w:r>
+        <w:rPr>
+          <w:sz w:val="22"/>
+          <w:szCs w:val="22"/>
+        </w:rPr>
+        <w:t>variation</w:t>
+      </w:r>
+      <w:r>
+        <w:rPr>
+          <w:sz w:val="22"/>
+          <w:szCs w:val="22"/>
+        </w:rPr>
+        <w:t xml:space="preserve"> </w:t>
       </w:r>
       <w:r>
         <w:rPr>
@@ -27844,182 +27889,7 @@
           <w:szCs w:val="22"/>
         </w:rPr>
         <w:lastRenderedPageBreak/>
-        <w:t xml:space="preserve">variance of the </w:t>
-      </w:r>
-      <w:r>
-        <w:rPr>
-          <w:sz w:val="22"/>
-          <w:szCs w:val="22"/>
-        </w:rPr>
-        <w:t xml:space="preserve">observers’ intrinsic noise. </w:t>
-      </w:r>
-      <w:r>
-        <w:rPr>
-          <w:sz w:val="22"/>
-          <w:szCs w:val="22"/>
-        </w:rPr>
-        <w:t xml:space="preserve">In case of extrinsic variation, the </w:t>
-      </w:r>
-      <w:r>
-        <w:rPr>
-          <w:sz w:val="22"/>
-          <w:szCs w:val="22"/>
-        </w:rPr>
-        <w:t xml:space="preserve">increase in </w:t>
-      </w:r>
-      <w:r>
-        <w:rPr>
-          <w:sz w:val="22"/>
-          <w:szCs w:val="22"/>
-        </w:rPr>
-        <w:t xml:space="preserve">threshold square </w:t>
-      </w:r>
-      <w:r>
-        <w:rPr>
-          <w:sz w:val="22"/>
-          <w:szCs w:val="22"/>
-        </w:rPr>
-        <w:t xml:space="preserve">compared to the </w:t>
-      </w:r>
-      <w:r>
-        <w:rPr>
-          <w:sz w:val="22"/>
-          <w:szCs w:val="22"/>
-        </w:rPr>
-        <w:t xml:space="preserve">no variation </w:t>
-      </w:r>
-      <w:r>
-        <w:rPr>
-          <w:sz w:val="22"/>
-          <w:szCs w:val="22"/>
-        </w:rPr>
-        <w:t xml:space="preserve">condition </w:t>
-      </w:r>
-      <w:r>
-        <w:rPr>
-          <w:sz w:val="22"/>
-          <w:szCs w:val="22"/>
-        </w:rPr>
-        <w:t>equal</w:t>
-      </w:r>
-      <w:r>
-        <w:rPr>
-          <w:sz w:val="22"/>
-          <w:szCs w:val="22"/>
-        </w:rPr>
-        <w:t>s</w:t>
-      </w:r>
-      <w:r>
-        <w:rPr>
-          <w:sz w:val="22"/>
-          <w:szCs w:val="22"/>
-        </w:rPr>
-        <w:t xml:space="preserve"> </w:t>
-      </w:r>
-      <w:r>
-        <w:rPr>
-          <w:sz w:val="22"/>
-          <w:szCs w:val="22"/>
-        </w:rPr>
-        <w:t>the variance of the extrinsic variation.</w:t>
-      </w:r>
-      <w:r>
-        <w:rPr>
-          <w:sz w:val="22"/>
-          <w:szCs w:val="22"/>
-        </w:rPr>
-        <w:t xml:space="preserve"> </w:t>
-      </w:r>
-      <w:r>
-        <w:rPr>
-          <w:sz w:val="22"/>
-          <w:szCs w:val="22"/>
-        </w:rPr>
-        <w:t xml:space="preserve">When </w:t>
-      </w:r>
-      <w:r>
-        <w:rPr>
-          <w:sz w:val="22"/>
-          <w:szCs w:val="22"/>
-        </w:rPr>
-        <w:t xml:space="preserve">there are more than one </w:t>
-      </w:r>
-      <w:r>
-        <w:rPr>
-          <w:sz w:val="22"/>
-          <w:szCs w:val="22"/>
-        </w:rPr>
-        <w:t xml:space="preserve">independent </w:t>
-      </w:r>
-      <w:r>
-        <w:rPr>
-          <w:sz w:val="22"/>
-          <w:szCs w:val="22"/>
-        </w:rPr>
-        <w:t>source</w:t>
-      </w:r>
-      <w:r>
-        <w:rPr>
-          <w:sz w:val="22"/>
-          <w:szCs w:val="22"/>
-        </w:rPr>
-        <w:t>s</w:t>
-      </w:r>
-      <w:r>
-        <w:rPr>
-          <w:sz w:val="22"/>
-          <w:szCs w:val="22"/>
-        </w:rPr>
-        <w:t xml:space="preserve"> of </w:t>
-      </w:r>
-      <w:r>
-        <w:rPr>
-          <w:sz w:val="22"/>
-          <w:szCs w:val="22"/>
-        </w:rPr>
-        <w:t xml:space="preserve">extrinsic </w:t>
-      </w:r>
-      <w:r>
-        <w:rPr>
-          <w:sz w:val="22"/>
-          <w:szCs w:val="22"/>
-        </w:rPr>
-        <w:t>variation</w:t>
-      </w:r>
-      <w:r>
-        <w:rPr>
-          <w:sz w:val="22"/>
-          <w:szCs w:val="22"/>
-        </w:rPr>
-        <w:t xml:space="preserve">, the total variance </w:t>
-      </w:r>
-      <w:r>
-        <w:rPr>
-          <w:sz w:val="22"/>
-          <w:szCs w:val="22"/>
-        </w:rPr>
-        <w:t xml:space="preserve">of </w:t>
-      </w:r>
-      <w:r>
-        <w:rPr>
-          <w:sz w:val="22"/>
-          <w:szCs w:val="22"/>
-        </w:rPr>
-        <w:t xml:space="preserve">the simultaneous </w:t>
-      </w:r>
-      <w:r>
-        <w:rPr>
-          <w:sz w:val="22"/>
-          <w:szCs w:val="22"/>
-        </w:rPr>
-        <w:t>variation</w:t>
-      </w:r>
-      <w:r>
-        <w:rPr>
-          <w:sz w:val="22"/>
-          <w:szCs w:val="22"/>
-        </w:rPr>
-        <w:t xml:space="preserve"> should be the sum of the variance of the individual </w:t>
+        <w:t xml:space="preserve">should be the sum of the variance of the individual </w:t>
       </w:r>
       <w:r>
         <w:rPr>
@@ -28632,21 +28502,7 @@
           <w:sz w:val="22"/>
           <w:szCs w:val="22"/>
         </w:rPr>
-        <w:t xml:space="preserve">of such </w:t>
-      </w:r>
-      <w:r>
-        <w:rPr>
-          <w:sz w:val="22"/>
-          <w:szCs w:val="22"/>
-        </w:rPr>
-        <w:t>stab</w:t>
-      </w:r>
-      <w:r>
-        <w:rPr>
-          <w:sz w:val="22"/>
-          <w:szCs w:val="22"/>
-        </w:rPr>
-        <w:t xml:space="preserve">ility </w:t>
+        <w:t xml:space="preserve">of such stability </w:t>
       </w:r>
       <w:r>
         <w:rPr>
@@ -28674,14 +28530,7 @@
           <w:sz w:val="22"/>
           <w:szCs w:val="22"/>
         </w:rPr>
-        <w:t xml:space="preserve">We measured human observers’ threshold of discriminating two objects based on their lightness as a function of amount of </w:t>
-      </w:r>
-      <w:r>
-        <w:rPr>
-          <w:sz w:val="22"/>
-          <w:szCs w:val="22"/>
-        </w:rPr>
-        <w:t>variation in these spectral properties</w:t>
+        <w:t>We measured human observers’ threshold of discriminating two objects based on their lightness as a function of amount of variation in these spectral properties</w:t>
       </w:r>
       <w:r>
         <w:rPr>
@@ -29276,63 +29125,63 @@
           <w:sz w:val="22"/>
           <w:szCs w:val="22"/>
         </w:rPr>
+        <w:t>Rules of Combination:</w:t>
+      </w:r>
+      <w:r>
+        <w:rPr>
+          <w:sz w:val="22"/>
+          <w:szCs w:val="22"/>
+        </w:rPr>
+        <w:t xml:space="preserve"> The </w:t>
+      </w:r>
+      <w:r>
+        <w:rPr>
+          <w:sz w:val="22"/>
+          <w:szCs w:val="22"/>
+        </w:rPr>
+        <w:t xml:space="preserve">increase in </w:t>
+      </w:r>
+      <w:r>
+        <w:rPr>
+          <w:sz w:val="22"/>
+          <w:szCs w:val="22"/>
+        </w:rPr>
+        <w:t xml:space="preserve">squared </w:t>
+      </w:r>
+      <w:r>
+        <w:rPr>
+          <w:sz w:val="22"/>
+          <w:szCs w:val="22"/>
+        </w:rPr>
+        <w:t xml:space="preserve">threshold of </w:t>
+      </w:r>
+      <w:r>
+        <w:rPr>
+          <w:sz w:val="22"/>
+          <w:szCs w:val="22"/>
+        </w:rPr>
+        <w:t xml:space="preserve">simultaneous variation of reflectance spectra of background object and intensity of light sources </w:t>
+      </w:r>
+      <w:r>
+        <w:rPr>
+          <w:sz w:val="22"/>
+          <w:szCs w:val="22"/>
+        </w:rPr>
+        <w:t xml:space="preserve">from no variation condition were </w:t>
+      </w:r>
+      <w:r>
+        <w:rPr>
+          <w:sz w:val="22"/>
+          <w:szCs w:val="22"/>
+        </w:rPr>
+        <w:t xml:space="preserve">equal to the </w:t>
+      </w:r>
+      <w:r>
+        <w:rPr>
+          <w:sz w:val="22"/>
+          <w:szCs w:val="22"/>
+        </w:rPr>
         <w:lastRenderedPageBreak/>
-        <w:t>Rules of Combination:</w:t>
-      </w:r>
-      <w:r>
-        <w:rPr>
-          <w:sz w:val="22"/>
-          <w:szCs w:val="22"/>
-        </w:rPr>
-        <w:t xml:space="preserve"> The </w:t>
-      </w:r>
-      <w:r>
-        <w:rPr>
-          <w:sz w:val="22"/>
-          <w:szCs w:val="22"/>
-        </w:rPr>
-        <w:t xml:space="preserve">increase in </w:t>
-      </w:r>
-      <w:r>
-        <w:rPr>
-          <w:sz w:val="22"/>
-          <w:szCs w:val="22"/>
-        </w:rPr>
-        <w:t xml:space="preserve">squared </w:t>
-      </w:r>
-      <w:r>
-        <w:rPr>
-          <w:sz w:val="22"/>
-          <w:szCs w:val="22"/>
-        </w:rPr>
-        <w:t xml:space="preserve">threshold of </w:t>
-      </w:r>
-      <w:r>
-        <w:rPr>
-          <w:sz w:val="22"/>
-          <w:szCs w:val="22"/>
-        </w:rPr>
-        <w:t xml:space="preserve">simultaneous variation of reflectance spectra of background object and intensity of light sources </w:t>
-      </w:r>
-      <w:r>
-        <w:rPr>
-          <w:sz w:val="22"/>
-          <w:szCs w:val="22"/>
-        </w:rPr>
-        <w:t xml:space="preserve">from no variation condition were </w:t>
-      </w:r>
-      <w:r>
-        <w:rPr>
-          <w:sz w:val="22"/>
-          <w:szCs w:val="22"/>
-        </w:rPr>
-        <w:t xml:space="preserve">equal to the </w:t>
-      </w:r>
-      <w:r>
-        <w:rPr>
-          <w:sz w:val="22"/>
-          <w:szCs w:val="22"/>
-        </w:rPr>
         <w:t xml:space="preserve">sum of the </w:t>
       </w:r>
       <w:r>
@@ -40495,7 +40344,36 @@
           <w:sz w:val="22"/>
           <w:szCs w:val="22"/>
         </w:rPr>
-        <w:t xml:space="preserve">On every trial of the experiment, human observers viewed two images, a standard </w:t>
+        <w:t xml:space="preserve">(Adapted from </w:t>
+      </w:r>
+      <w:r>
+        <w:rPr>
+          <w:sz w:val="22"/>
+          <w:szCs w:val="22"/>
+        </w:rPr>
+        <w:t xml:space="preserve">Figure 1 in </w:t>
+      </w:r>
+      <w:r>
+        <w:rPr>
+          <w:noProof/>
+          <w:sz w:val="22"/>
+          <w:szCs w:val="22"/>
+        </w:rPr>
+        <w:t>Singh, Burge, &amp; Brainard, 2022</w:t>
+      </w:r>
+      <w:r>
+        <w:rPr>
+          <w:sz w:val="22"/>
+          <w:szCs w:val="22"/>
+        </w:rPr>
+        <w:t>)</w:t>
+      </w:r>
+      <w:r>
+        <w:rPr>
+          <w:sz w:val="22"/>
+          <w:szCs w:val="22"/>
+        </w:rPr>
+        <w:t xml:space="preserve"> The psychophysical task involved comparing two images, a standard </w:t>
       </w:r>
       <w:proofErr w:type="gramStart"/>
       <w:r>
@@ -40511,21 +40389,56 @@
           <w:sz w:val="22"/>
           <w:szCs w:val="22"/>
         </w:rPr>
-        <w:t xml:space="preserve"> and a comparison image</w:t>
-      </w:r>
-      <w:r>
-        <w:rPr>
-          <w:sz w:val="22"/>
-          <w:szCs w:val="22"/>
-        </w:rPr>
-        <w:t>,</w:t>
-      </w:r>
-      <w:r>
-        <w:rPr>
-          <w:sz w:val="22"/>
-          <w:szCs w:val="22"/>
-        </w:rPr>
-        <w:t xml:space="preserve"> and indicated the image in which the spherical target object at the center of the image was lighter. The images were computer graphics renderings of 3D scenes. They were displayed on a color calibrated monitor. This panel shows examples of standard and comparison images. The reflectance spectrum of the target object was spectrally flat, and the target object appeared gray. The reflectance of the target object in the standard image was held fixed and it changed for the comparison image. In this panel, the target object in the comparison image is lighter. We measured the fraction of times the observers chose the target object in the comparison image to be lighter as a function of the lightness of the target object in the comparison image. Fraction comparison chosen data was used to determine </w:t>
+        <w:t xml:space="preserve"> and a comparison image, on each trial and selecting the </w:t>
+      </w:r>
+      <w:r>
+        <w:rPr>
+          <w:sz w:val="22"/>
+          <w:szCs w:val="22"/>
+        </w:rPr>
+        <w:t xml:space="preserve">image </w:t>
+      </w:r>
+      <w:r>
+        <w:rPr>
+          <w:sz w:val="22"/>
+          <w:szCs w:val="22"/>
+        </w:rPr>
+        <w:t xml:space="preserve">with the </w:t>
+      </w:r>
+      <w:r>
+        <w:rPr>
+          <w:sz w:val="22"/>
+          <w:szCs w:val="22"/>
+        </w:rPr>
+        <w:t>lighter</w:t>
+      </w:r>
+      <w:r>
+        <w:rPr>
+          <w:sz w:val="22"/>
+          <w:szCs w:val="22"/>
+        </w:rPr>
+        <w:t xml:space="preserve"> target object</w:t>
+      </w:r>
+      <w:r>
+        <w:rPr>
+          <w:sz w:val="22"/>
+          <w:szCs w:val="22"/>
+        </w:rPr>
+        <w:t xml:space="preserve">. </w:t>
+      </w:r>
+      <w:r>
+        <w:rPr>
+          <w:sz w:val="22"/>
+          <w:szCs w:val="22"/>
+        </w:rPr>
+        <w:t xml:space="preserve">The target object was an achromatic sphere at the center of the image. </w:t>
+      </w:r>
+      <w:r>
+        <w:rPr>
+          <w:sz w:val="22"/>
+          <w:szCs w:val="22"/>
+        </w:rPr>
+        <w:t xml:space="preserve">The images were computer graphics renderings of 3D scenes. They were displayed on a color calibrated monitor. This panel shows examples of standard and comparison images. The reflectance spectrum of the target object was spectrally flat, and the target object appeared gray. The reflectance of the target object in the standard image was held fixed and it changed for the comparison image. In this panel, the target object in the comparison image is lighter. We measured the fraction of times the observers chose the target object in the comparison image to be lighter as a function of the lightness of the target object in the comparison image. Fraction comparison chosen data was used to determine </w:t>
       </w:r>
       <w:r>
         <w:rPr>
@@ -40730,49 +40643,84 @@
           <w:sz w:val="22"/>
           <w:szCs w:val="22"/>
         </w:rPr>
-        <w:t>We recorded the proportion of times the observers chose the target in the comparison image to be lighter as a function of the LRF of the target object in the comparison image. We collected 30 responses each at 11 linearly spaced values of the comparison image target object LRF in the range [0.35, 0.45]. The LRF of the target object in the standard image</w:t>
-      </w:r>
-      <w:r>
-        <w:rPr>
-          <w:sz w:val="22"/>
-          <w:szCs w:val="22"/>
-        </w:rPr>
-        <w:t xml:space="preserve"> was </w:t>
-      </w:r>
-      <w:r>
-        <w:rPr>
-          <w:sz w:val="22"/>
-          <w:szCs w:val="22"/>
-        </w:rPr>
-        <w:t xml:space="preserve">0.40. The LRF of the target object in the comparison image was chosen in a pseudorandom order. The proportion comparison chosen data was fit by a cumulative normal distribution using maximum likelihood methods. The guess rate and lapse rate were constrained to be equal and restricted to be in the range [0, 0.05]. The threshold was measured as the difference between the LRF at proportion comparison chosen equal to 0.76 and 0.50 as obtained from the cumulative normal fit. This figure shows the data for observer 0003 in the second block of </w:t>
-      </w:r>
-      <w:r>
-        <w:rPr>
-          <w:sz w:val="22"/>
-          <w:szCs w:val="22"/>
-        </w:rPr>
-        <w:t>background reflectance variation experiment (</w:t>
-      </w:r>
-      <w:r>
-        <w:rPr>
-          <w:sz w:val="22"/>
-          <w:szCs w:val="22"/>
-        </w:rPr>
-        <w:t>preregistered Experiment 6</w:t>
-      </w:r>
-      <w:r>
-        <w:rPr>
-          <w:sz w:val="22"/>
-          <w:szCs w:val="22"/>
-        </w:rPr>
-        <w:t>)</w:t>
-      </w:r>
-      <w:r>
-        <w:rPr>
-          <w:sz w:val="22"/>
-          <w:szCs w:val="22"/>
-        </w:rPr>
-        <w:t xml:space="preserve"> for the no variation (</w:t>
+        <w:t xml:space="preserve">We measured the </w:t>
+      </w:r>
+      <w:r>
+        <w:rPr>
+          <w:sz w:val="22"/>
+          <w:szCs w:val="22"/>
+        </w:rPr>
+        <w:t xml:space="preserve">proportion of times </w:t>
+      </w:r>
+      <w:r>
+        <w:rPr>
+          <w:sz w:val="22"/>
+          <w:szCs w:val="22"/>
+        </w:rPr>
+        <w:t xml:space="preserve">the </w:t>
+      </w:r>
+      <w:r>
+        <w:rPr>
+          <w:sz w:val="22"/>
+          <w:szCs w:val="22"/>
+        </w:rPr>
+        <w:t xml:space="preserve">observers selected the target in the comparison image </w:t>
+      </w:r>
+      <w:r>
+        <w:rPr>
+          <w:sz w:val="22"/>
+          <w:szCs w:val="22"/>
+        </w:rPr>
+        <w:t xml:space="preserve">to be lighter </w:t>
+      </w:r>
+      <w:r>
+        <w:rPr>
+          <w:sz w:val="22"/>
+          <w:szCs w:val="22"/>
+        </w:rPr>
+        <w:t xml:space="preserve">as function of </w:t>
+      </w:r>
+      <w:r>
+        <w:rPr>
+          <w:sz w:val="22"/>
+          <w:szCs w:val="22"/>
+        </w:rPr>
+        <w:t xml:space="preserve">the LRF (lightness reflectance factor) of the target object. We collected 30 responses for each of the 11 equally spaced values of the comparison image target object LRF, ranging from 0.35 to 0.45. The LRF of the target object in the standard image was 0.40. The LRF of the target object in the comparison image was randomly selected in a pseudorandom order. To analyze the data, we used maximum likelihood methods to fit a cumulative normal distribution to the proportion </w:t>
+      </w:r>
+      <w:r>
+        <w:rPr>
+          <w:sz w:val="22"/>
+          <w:szCs w:val="22"/>
+        </w:rPr>
+        <w:t>comparison chosen data</w:t>
+      </w:r>
+      <w:r>
+        <w:rPr>
+          <w:sz w:val="22"/>
+          <w:szCs w:val="22"/>
+        </w:rPr>
+        <w:t>. We imposed constraints on the guess rate and lapse rate, requiring them to be equal and within the range of 0 to 0.05. The threshold was determined as the difference between the LRF values corresponding to a proportion</w:t>
+      </w:r>
+      <w:r>
+        <w:rPr>
+          <w:sz w:val="22"/>
+          <w:szCs w:val="22"/>
+        </w:rPr>
+        <w:t xml:space="preserve"> comparison chosen</w:t>
+      </w:r>
+      <w:r>
+        <w:rPr>
+          <w:sz w:val="22"/>
+          <w:szCs w:val="22"/>
+        </w:rPr>
+        <w:t xml:space="preserve"> of 0.76 and 0.50, obtained from the cumulative normal fit. The figure presented here illustrates the data for observer 0003 in the second block of the background reflectance variation experiment (previously registered as Experiment 6) </w:t>
+      </w:r>
+      <w:r>
+        <w:rPr>
+          <w:sz w:val="22"/>
+          <w:szCs w:val="22"/>
+        </w:rPr>
+        <w:t>for the no variation (</w:t>
       </w:r>
       <m:oMath>
         <m:sSup>
@@ -40823,20 +40771,47 @@
           </w:rPr>
           <m:t>=0.00</m:t>
         </m:r>
+        <m:r>
+          <m:rPr>
+            <m:sty m:val="p"/>
+          </m:rPr>
+          <w:rPr>
+            <w:rFonts w:ascii="Cambria Math" w:hAnsi="Cambria Math"/>
+            <w:sz w:val="22"/>
+            <w:szCs w:val="22"/>
+          </w:rPr>
+          <m:t>, δ=0</m:t>
+        </m:r>
       </m:oMath>
       <w:r>
         <w:rPr>
           <w:sz w:val="22"/>
           <w:szCs w:val="22"/>
         </w:rPr>
-        <w:t>) condition. The discrimination threshold was 0.0208. The point of subjective equality (PSE, the LRF at which proportion comparison chosen is 0.5) was 0.409. The lapse rate for this fit was 0.00.</w:t>
-      </w:r>
-      <w:r>
-        <w:rPr>
-          <w:sz w:val="22"/>
-          <w:szCs w:val="22"/>
-        </w:rPr>
-        <w:t xml:space="preserve"> </w:t>
+        <w:t>) condition</w:t>
+      </w:r>
+      <w:r>
+        <w:rPr>
+          <w:sz w:val="22"/>
+          <w:szCs w:val="22"/>
+        </w:rPr>
+        <w:t xml:space="preserve">. The discrimination threshold was measured to be 0.0208. The point of subjective equality (PSE), which corresponds to a proportion of 0.5 in the comparison task, was found to be 0.409. The lapse rate for this </w:t>
+      </w:r>
+      <w:proofErr w:type="gramStart"/>
+      <w:r>
+        <w:rPr>
+          <w:sz w:val="22"/>
+          <w:szCs w:val="22"/>
+        </w:rPr>
+        <w:t>particular fit</w:t>
+      </w:r>
+      <w:proofErr w:type="gramEnd"/>
+      <w:r>
+        <w:rPr>
+          <w:sz w:val="22"/>
+          <w:szCs w:val="22"/>
+        </w:rPr>
+        <w:t xml:space="preserve"> was determined to be 0.00.</w:t>
       </w:r>
     </w:p>
     <w:p>
@@ -41023,6 +40998,7 @@
           <w:sz w:val="22"/>
           <w:szCs w:val="22"/>
         </w:rPr>
+        <w:lastRenderedPageBreak/>
         <w:t xml:space="preserve">Figure 4: Light </w:t>
       </w:r>
       <w:r>
@@ -41093,16 +41069,7 @@
           <w:sz w:val="22"/>
           <w:szCs w:val="22"/>
         </w:rPr>
-        <w:t xml:space="preserve">with a scalar sampled from a log uniform distribution in the </w:t>
-      </w:r>
-      <w:r>
-        <w:rPr>
-          <w:rStyle w:val="None"/>
-          <w:sz w:val="22"/>
-          <w:szCs w:val="22"/>
-        </w:rPr>
-        <w:lastRenderedPageBreak/>
-        <w:t>range [1</w:t>
+        <w:t>with a scalar sampled from a log uniform distribution in the range [1</w:t>
       </w:r>
       <w:r>
         <w:rPr>
@@ -41579,28 +41546,7 @@
           <w:sz w:val="22"/>
           <w:szCs w:val="22"/>
         </w:rPr>
-        <w:t>The data for each block was fit with a cumulative normal to obtain the discrimination threshold</w:t>
-      </w:r>
-      <w:r>
-        <w:rPr>
-          <w:sz w:val="22"/>
-          <w:szCs w:val="22"/>
-        </w:rPr>
-        <w:t>s</w:t>
-      </w:r>
-      <w:r>
-        <w:rPr>
-          <w:sz w:val="22"/>
-          <w:szCs w:val="22"/>
-        </w:rPr>
-        <w:t xml:space="preserve"> (see Figure 2). Each panel plots the measured values and the cumulative fit to the proportion comparison data for each of the three blocks, for </w:t>
-      </w:r>
-      <w:r>
-        <w:rPr>
-          <w:sz w:val="22"/>
-          <w:szCs w:val="22"/>
-        </w:rPr>
-        <w:t>o</w:t>
+        <w:t>The figure shows the psychometric function for o</w:t>
       </w:r>
       <w:r>
         <w:rPr>
@@ -41635,7 +41581,84 @@
           <w:sz w:val="22"/>
           <w:szCs w:val="22"/>
         </w:rPr>
-        <w:t xml:space="preserve"> The values in the legend provide the estimate of lightness discrimination threshold for each block obtained from the cumulative fit. </w:t>
+        <w:t xml:space="preserve"> </w:t>
+      </w:r>
+      <w:r>
+        <w:rPr>
+          <w:sz w:val="22"/>
+          <w:szCs w:val="22"/>
+        </w:rPr>
+        <w:t xml:space="preserve">A cumulative normal </w:t>
+      </w:r>
+      <w:r>
+        <w:rPr>
+          <w:sz w:val="22"/>
+          <w:szCs w:val="22"/>
+        </w:rPr>
+        <w:t>function</w:t>
+      </w:r>
+      <w:r>
+        <w:rPr>
+          <w:sz w:val="22"/>
+          <w:szCs w:val="22"/>
+        </w:rPr>
+        <w:t xml:space="preserve"> was fit </w:t>
+      </w:r>
+      <w:r>
+        <w:rPr>
+          <w:sz w:val="22"/>
+          <w:szCs w:val="22"/>
+        </w:rPr>
+        <w:t xml:space="preserve">to </w:t>
+      </w:r>
+      <w:r>
+        <w:rPr>
+          <w:sz w:val="22"/>
+          <w:szCs w:val="22"/>
+        </w:rPr>
+        <w:t xml:space="preserve">the data from each block </w:t>
+      </w:r>
+      <w:r>
+        <w:rPr>
+          <w:sz w:val="22"/>
+          <w:szCs w:val="22"/>
+        </w:rPr>
+        <w:t xml:space="preserve">to </w:t>
+      </w:r>
+      <w:r>
+        <w:rPr>
+          <w:sz w:val="22"/>
+          <w:szCs w:val="22"/>
+        </w:rPr>
+        <w:t>determine the discrimination threshold</w:t>
+      </w:r>
+      <w:r>
+        <w:rPr>
+          <w:sz w:val="22"/>
+          <w:szCs w:val="22"/>
+        </w:rPr>
+        <w:t xml:space="preserve"> </w:t>
+      </w:r>
+      <w:r>
+        <w:rPr>
+          <w:sz w:val="22"/>
+          <w:szCs w:val="22"/>
+        </w:rPr>
+        <w:t>(see Figure 2)</w:t>
+      </w:r>
+      <w:r>
+        <w:rPr>
+          <w:sz w:val="22"/>
+          <w:szCs w:val="22"/>
+        </w:rPr>
+        <w:t>. The legend provides the estimated lightness discrimination threshold for each block, obtained from the cumulative fit</w:t>
+      </w:r>
+      <w:r>
+        <w:rPr>
+          <w:sz w:val="22"/>
+          <w:szCs w:val="22"/>
+        </w:rPr>
+        <w:t xml:space="preserve">. </w:t>
       </w:r>
       <w:r>
         <w:rPr>
@@ -41806,7 +41829,23 @@
           <w:sz w:val="22"/>
           <w:szCs w:val="22"/>
         </w:rPr>
-        <w:t>threshold of the linear receptive field (LINRF) model was estimated by simulation for the six values of the covariance scalar (blue squares). The blue error bars show +/- 1 standard deviation estimated over 10 independent simulations. The parameters of the LINRF fit are provided in the legend. T</w:t>
+        <w:t xml:space="preserve">threshold of the linear receptive field (LINRF) model was estimated by simulation for the six values of the covariance scalar (blue squares). The blue error bars show +/- 1 standard deviation estimated over 10 independent simulations. The </w:t>
+      </w:r>
+      <w:r>
+        <w:rPr>
+          <w:rStyle w:val="None"/>
+          <w:sz w:val="22"/>
+          <w:szCs w:val="22"/>
+        </w:rPr>
+        <w:t xml:space="preserve">legend shows the </w:t>
+      </w:r>
+      <w:r>
+        <w:rPr>
+          <w:rStyle w:val="None"/>
+          <w:sz w:val="22"/>
+          <w:szCs w:val="22"/>
+        </w:rPr>
+        <w:t>parameters of the LINRF fit are provided in. T</w:t>
       </w:r>
       <w:r>
         <w:rPr>
@@ -42679,6 +42718,7 @@
           <w:sz w:val="22"/>
           <w:szCs w:val="22"/>
         </w:rPr>
+        <w:lastRenderedPageBreak/>
         <w:t xml:space="preserve">Figure </w:t>
       </w:r>
       <w:r>
@@ -42786,7 +42826,6 @@
           <w:sz w:val="22"/>
           <w:szCs w:val="22"/>
         </w:rPr>
-        <w:lastRenderedPageBreak/>
         <w:t>simultaneous variation experiment</w:t>
       </w:r>
       <w:r>
@@ -45696,7 +45735,7 @@
   <w:num w:numId="3" w16cid:durableId="985858108">
     <w:abstractNumId w:val="2"/>
     <w:lvlOverride w:ilvl="0">
-      <w:lvl w:ilvl="0" w:tplc="55C039C4">
+      <w:lvl w:ilvl="0" w:tplc="9E163894">
         <w:start w:val="1"/>
         <w:numFmt w:val="decimal"/>
         <w:lvlText w:val="%1."/>
@@ -45725,7 +45764,7 @@
       </w:lvl>
     </w:lvlOverride>
     <w:lvlOverride w:ilvl="1">
-      <w:lvl w:ilvl="1" w:tplc="5D784AD0">
+      <w:lvl w:ilvl="1" w:tplc="09F2D450">
         <w:start w:val="1"/>
         <w:numFmt w:val="decimal"/>
         <w:lvlText w:val="%2."/>
@@ -45754,7 +45793,7 @@
       </w:lvl>
     </w:lvlOverride>
     <w:lvlOverride w:ilvl="2">
-      <w:lvl w:ilvl="2" w:tplc="9F42444A">
+      <w:lvl w:ilvl="2" w:tplc="99DCF90E">
         <w:start w:val="1"/>
         <w:numFmt w:val="decimal"/>
         <w:lvlText w:val="%3."/>
@@ -45783,7 +45822,7 @@
       </w:lvl>
     </w:lvlOverride>
     <w:lvlOverride w:ilvl="3">
-      <w:lvl w:ilvl="3" w:tplc="385EE6D2">
+      <w:lvl w:ilvl="3" w:tplc="2F7AAB8E">
         <w:start w:val="1"/>
         <w:numFmt w:val="decimal"/>
         <w:lvlText w:val="%4."/>
@@ -45812,7 +45851,7 @@
       </w:lvl>
     </w:lvlOverride>
     <w:lvlOverride w:ilvl="4">
-      <w:lvl w:ilvl="4" w:tplc="9EEC71E8">
+      <w:lvl w:ilvl="4" w:tplc="F752CA50">
         <w:start w:val="1"/>
         <w:numFmt w:val="decimal"/>
         <w:lvlText w:val="%5."/>
@@ -45841,7 +45880,7 @@
       </w:lvl>
     </w:lvlOverride>
     <w:lvlOverride w:ilvl="5">
-      <w:lvl w:ilvl="5" w:tplc="604E0314">
+      <w:lvl w:ilvl="5" w:tplc="07745A7C">
         <w:start w:val="1"/>
         <w:numFmt w:val="decimal"/>
         <w:lvlText w:val="%6."/>
@@ -45870,7 +45909,7 @@
       </w:lvl>
     </w:lvlOverride>
     <w:lvlOverride w:ilvl="6">
-      <w:lvl w:ilvl="6" w:tplc="7A022DDA">
+      <w:lvl w:ilvl="6" w:tplc="B956B784">
         <w:start w:val="1"/>
         <w:numFmt w:val="decimal"/>
         <w:lvlText w:val="%7."/>
@@ -45899,7 +45938,7 @@
       </w:lvl>
     </w:lvlOverride>
     <w:lvlOverride w:ilvl="7">
-      <w:lvl w:ilvl="7" w:tplc="71928002">
+      <w:lvl w:ilvl="7" w:tplc="C0528F58">
         <w:start w:val="1"/>
         <w:numFmt w:val="decimal"/>
         <w:lvlText w:val="%8."/>
@@ -45928,7 +45967,7 @@
       </w:lvl>
     </w:lvlOverride>
     <w:lvlOverride w:ilvl="8">
-      <w:lvl w:ilvl="8" w:tplc="59769E76">
+      <w:lvl w:ilvl="8" w:tplc="9626B1F6">
         <w:start w:val="1"/>
         <w:numFmt w:val="decimal"/>
         <w:lvlText w:val="%9."/>

</xml_diff>

<commit_message>
updated figures. Added figure S7
</commit_message>
<xml_diff>
--- a/writeup/draft_4.docx
+++ b/writeup/draft_4.docx
@@ -13758,6 +13758,7 @@
           <w:shd w:val="clear" w:color="auto" w:fill="FFFFFF"/>
         </w:rPr>
       </w:pPr>
+      <w:proofErr w:type="spellStart"/>
       <w:r>
         <w:rPr>
           <w:rFonts w:ascii="Times New Roman" w:hAnsi="Times New Roman"/>
@@ -13766,9 +13767,9 @@
           <w:shd w:val="clear" w:color="auto" w:fill="FFFFFF"/>
           <w:lang w:val="pt-PT"/>
         </w:rPr>
-        <w:t xml:space="preserve">The </w:t>
-      </w:r>
-      <w:proofErr w:type="spellStart"/>
+        <w:t>The</w:t>
+      </w:r>
+      <w:proofErr w:type="spellEnd"/>
       <w:r>
         <w:rPr>
           <w:rFonts w:ascii="Times New Roman" w:hAnsi="Times New Roman"/>
@@ -13777,9 +13778,9 @@
           <w:shd w:val="clear" w:color="auto" w:fill="FFFFFF"/>
           <w:lang w:val="pt-PT"/>
         </w:rPr>
-        <w:t>study</w:t>
-      </w:r>
-      <w:proofErr w:type="spellEnd"/>
+        <w:t xml:space="preserve"> </w:t>
+      </w:r>
+      <w:proofErr w:type="spellStart"/>
       <w:r>
         <w:rPr>
           <w:rFonts w:ascii="Times New Roman" w:hAnsi="Times New Roman"/>
@@ -13788,9 +13789,9 @@
           <w:shd w:val="clear" w:color="auto" w:fill="FFFFFF"/>
           <w:lang w:val="pt-PT"/>
         </w:rPr>
-        <w:t xml:space="preserve"> </w:t>
-      </w:r>
-      <w:proofErr w:type="spellStart"/>
+        <w:t>study</w:t>
+      </w:r>
+      <w:proofErr w:type="spellEnd"/>
       <w:r>
         <w:rPr>
           <w:rFonts w:ascii="Times New Roman" w:hAnsi="Times New Roman"/>
@@ -13799,9 +13800,9 @@
           <w:shd w:val="clear" w:color="auto" w:fill="FFFFFF"/>
           <w:lang w:val="pt-PT"/>
         </w:rPr>
-        <w:t>recruited</w:t>
-      </w:r>
-      <w:proofErr w:type="spellEnd"/>
+        <w:t xml:space="preserve"> </w:t>
+      </w:r>
+      <w:proofErr w:type="spellStart"/>
       <w:r>
         <w:rPr>
           <w:rFonts w:ascii="Times New Roman" w:hAnsi="Times New Roman"/>
@@ -13810,9 +13811,9 @@
           <w:shd w:val="clear" w:color="auto" w:fill="FFFFFF"/>
           <w:lang w:val="pt-PT"/>
         </w:rPr>
-        <w:t xml:space="preserve"> </w:t>
-      </w:r>
-      <w:proofErr w:type="spellStart"/>
+        <w:t>recruited</w:t>
+      </w:r>
+      <w:proofErr w:type="spellEnd"/>
       <w:r>
         <w:rPr>
           <w:rFonts w:ascii="Times New Roman" w:hAnsi="Times New Roman"/>
@@ -13821,9 +13822,9 @@
           <w:shd w:val="clear" w:color="auto" w:fill="FFFFFF"/>
           <w:lang w:val="pt-PT"/>
         </w:rPr>
-        <w:t>observers</w:t>
-      </w:r>
-      <w:proofErr w:type="spellEnd"/>
+        <w:t xml:space="preserve"> </w:t>
+      </w:r>
+      <w:proofErr w:type="spellStart"/>
       <w:r>
         <w:rPr>
           <w:rFonts w:ascii="Times New Roman" w:hAnsi="Times New Roman"/>
@@ -13832,9 +13833,9 @@
           <w:shd w:val="clear" w:color="auto" w:fill="FFFFFF"/>
           <w:lang w:val="pt-PT"/>
         </w:rPr>
-        <w:t xml:space="preserve"> </w:t>
-      </w:r>
-      <w:proofErr w:type="spellStart"/>
+        <w:t>observers</w:t>
+      </w:r>
+      <w:proofErr w:type="spellEnd"/>
       <w:r>
         <w:rPr>
           <w:rFonts w:ascii="Times New Roman" w:hAnsi="Times New Roman"/>
@@ -13843,9 +13844,9 @@
           <w:shd w:val="clear" w:color="auto" w:fill="FFFFFF"/>
           <w:lang w:val="pt-PT"/>
         </w:rPr>
-        <w:t>from</w:t>
-      </w:r>
-      <w:proofErr w:type="spellEnd"/>
+        <w:t xml:space="preserve"> </w:t>
+      </w:r>
+      <w:proofErr w:type="spellStart"/>
       <w:r>
         <w:rPr>
           <w:rFonts w:ascii="Times New Roman" w:hAnsi="Times New Roman"/>
@@ -13854,9 +13855,9 @@
           <w:shd w:val="clear" w:color="auto" w:fill="FFFFFF"/>
           <w:lang w:val="pt-PT"/>
         </w:rPr>
-        <w:t xml:space="preserve"> </w:t>
-      </w:r>
-      <w:proofErr w:type="spellStart"/>
+        <w:t>from</w:t>
+      </w:r>
+      <w:proofErr w:type="spellEnd"/>
       <w:r>
         <w:rPr>
           <w:rFonts w:ascii="Times New Roman" w:hAnsi="Times New Roman"/>
@@ -13865,9 +13866,9 @@
           <w:shd w:val="clear" w:color="auto" w:fill="FFFFFF"/>
           <w:lang w:val="pt-PT"/>
         </w:rPr>
-        <w:t>North</w:t>
-      </w:r>
-      <w:proofErr w:type="spellEnd"/>
+        <w:t xml:space="preserve"> </w:t>
+      </w:r>
+      <w:proofErr w:type="spellStart"/>
       <w:r>
         <w:rPr>
           <w:rFonts w:ascii="Times New Roman" w:hAnsi="Times New Roman"/>
@@ -13876,9 +13877,9 @@
           <w:shd w:val="clear" w:color="auto" w:fill="FFFFFF"/>
           <w:lang w:val="pt-PT"/>
         </w:rPr>
-        <w:t xml:space="preserve"> Carolina </w:t>
-      </w:r>
-      <w:proofErr w:type="spellStart"/>
+        <w:t>North</w:t>
+      </w:r>
+      <w:proofErr w:type="spellEnd"/>
       <w:r>
         <w:rPr>
           <w:rFonts w:ascii="Times New Roman" w:hAnsi="Times New Roman"/>
@@ -13887,9 +13888,9 @@
           <w:shd w:val="clear" w:color="auto" w:fill="FFFFFF"/>
           <w:lang w:val="pt-PT"/>
         </w:rPr>
-        <w:t>Agricultural</w:t>
-      </w:r>
-      <w:proofErr w:type="spellEnd"/>
+        <w:t xml:space="preserve"> Carolina </w:t>
+      </w:r>
+      <w:proofErr w:type="spellStart"/>
       <w:r>
         <w:rPr>
           <w:rFonts w:ascii="Times New Roman" w:hAnsi="Times New Roman"/>
@@ -13898,9 +13899,9 @@
           <w:shd w:val="clear" w:color="auto" w:fill="FFFFFF"/>
           <w:lang w:val="pt-PT"/>
         </w:rPr>
-        <w:t xml:space="preserve"> </w:t>
-      </w:r>
-      <w:proofErr w:type="spellStart"/>
+        <w:t>Agricultural</w:t>
+      </w:r>
+      <w:proofErr w:type="spellEnd"/>
       <w:r>
         <w:rPr>
           <w:rFonts w:ascii="Times New Roman" w:hAnsi="Times New Roman"/>
@@ -13909,9 +13910,9 @@
           <w:shd w:val="clear" w:color="auto" w:fill="FFFFFF"/>
           <w:lang w:val="pt-PT"/>
         </w:rPr>
-        <w:t>and</w:t>
-      </w:r>
-      <w:proofErr w:type="spellEnd"/>
+        <w:t xml:space="preserve"> </w:t>
+      </w:r>
+      <w:proofErr w:type="spellStart"/>
       <w:r>
         <w:rPr>
           <w:rFonts w:ascii="Times New Roman" w:hAnsi="Times New Roman"/>
@@ -13920,9 +13921,9 @@
           <w:shd w:val="clear" w:color="auto" w:fill="FFFFFF"/>
           <w:lang w:val="pt-PT"/>
         </w:rPr>
-        <w:t xml:space="preserve"> </w:t>
-      </w:r>
-      <w:proofErr w:type="spellStart"/>
+        <w:t>and</w:t>
+      </w:r>
+      <w:proofErr w:type="spellEnd"/>
       <w:r>
         <w:rPr>
           <w:rFonts w:ascii="Times New Roman" w:hAnsi="Times New Roman"/>
@@ -13931,9 +13932,9 @@
           <w:shd w:val="clear" w:color="auto" w:fill="FFFFFF"/>
           <w:lang w:val="pt-PT"/>
         </w:rPr>
-        <w:t>Technical</w:t>
-      </w:r>
-      <w:proofErr w:type="spellEnd"/>
+        <w:t xml:space="preserve"> </w:t>
+      </w:r>
+      <w:proofErr w:type="spellStart"/>
       <w:r>
         <w:rPr>
           <w:rFonts w:ascii="Times New Roman" w:hAnsi="Times New Roman"/>
@@ -13942,9 +13943,9 @@
           <w:shd w:val="clear" w:color="auto" w:fill="FFFFFF"/>
           <w:lang w:val="pt-PT"/>
         </w:rPr>
-        <w:t xml:space="preserve"> </w:t>
-      </w:r>
-      <w:proofErr w:type="spellStart"/>
+        <w:t>Technical</w:t>
+      </w:r>
+      <w:proofErr w:type="spellEnd"/>
       <w:r>
         <w:rPr>
           <w:rFonts w:ascii="Times New Roman" w:hAnsi="Times New Roman"/>
@@ -13953,9 +13954,9 @@
           <w:shd w:val="clear" w:color="auto" w:fill="FFFFFF"/>
           <w:lang w:val="pt-PT"/>
         </w:rPr>
-        <w:t>State</w:t>
-      </w:r>
-      <w:proofErr w:type="spellEnd"/>
+        <w:t xml:space="preserve"> </w:t>
+      </w:r>
+      <w:proofErr w:type="spellStart"/>
       <w:r>
         <w:rPr>
           <w:rFonts w:ascii="Times New Roman" w:hAnsi="Times New Roman"/>
@@ -13964,9 +13965,9 @@
           <w:shd w:val="clear" w:color="auto" w:fill="FFFFFF"/>
           <w:lang w:val="pt-PT"/>
         </w:rPr>
-        <w:t xml:space="preserve"> </w:t>
-      </w:r>
-      <w:proofErr w:type="spellStart"/>
+        <w:t>State</w:t>
+      </w:r>
+      <w:proofErr w:type="spellEnd"/>
       <w:r>
         <w:rPr>
           <w:rFonts w:ascii="Times New Roman" w:hAnsi="Times New Roman"/>
@@ -13975,9 +13976,9 @@
           <w:shd w:val="clear" w:color="auto" w:fill="FFFFFF"/>
           <w:lang w:val="pt-PT"/>
         </w:rPr>
-        <w:t>University</w:t>
-      </w:r>
-      <w:proofErr w:type="spellEnd"/>
+        <w:t xml:space="preserve"> </w:t>
+      </w:r>
+      <w:proofErr w:type="spellStart"/>
       <w:r>
         <w:rPr>
           <w:rFonts w:ascii="Times New Roman" w:hAnsi="Times New Roman"/>
@@ -13986,9 +13987,9 @@
           <w:shd w:val="clear" w:color="auto" w:fill="FFFFFF"/>
           <w:lang w:val="pt-PT"/>
         </w:rPr>
-        <w:t xml:space="preserve"> </w:t>
-      </w:r>
-      <w:proofErr w:type="spellStart"/>
+        <w:t>University</w:t>
+      </w:r>
+      <w:proofErr w:type="spellEnd"/>
       <w:r>
         <w:rPr>
           <w:rFonts w:ascii="Times New Roman" w:hAnsi="Times New Roman"/>
@@ -13997,9 +13998,9 @@
           <w:shd w:val="clear" w:color="auto" w:fill="FFFFFF"/>
           <w:lang w:val="pt-PT"/>
         </w:rPr>
-        <w:t>and</w:t>
-      </w:r>
-      <w:proofErr w:type="spellEnd"/>
+        <w:t xml:space="preserve"> </w:t>
+      </w:r>
+      <w:proofErr w:type="spellStart"/>
       <w:r>
         <w:rPr>
           <w:rFonts w:ascii="Times New Roman" w:hAnsi="Times New Roman"/>
@@ -14008,9 +14009,9 @@
           <w:shd w:val="clear" w:color="auto" w:fill="FFFFFF"/>
           <w:lang w:val="pt-PT"/>
         </w:rPr>
-        <w:t xml:space="preserve"> </w:t>
-      </w:r>
-      <w:proofErr w:type="spellStart"/>
+        <w:t>and</w:t>
+      </w:r>
+      <w:proofErr w:type="spellEnd"/>
       <w:r>
         <w:rPr>
           <w:rFonts w:ascii="Times New Roman" w:hAnsi="Times New Roman"/>
@@ -14019,9 +14020,9 @@
           <w:shd w:val="clear" w:color="auto" w:fill="FFFFFF"/>
           <w:lang w:val="pt-PT"/>
         </w:rPr>
-        <w:t>the</w:t>
-      </w:r>
-      <w:proofErr w:type="spellEnd"/>
+        <w:t xml:space="preserve"> </w:t>
+      </w:r>
+      <w:proofErr w:type="spellStart"/>
       <w:r>
         <w:rPr>
           <w:rFonts w:ascii="Times New Roman" w:hAnsi="Times New Roman"/>
@@ -14030,9 +14031,9 @@
           <w:shd w:val="clear" w:color="auto" w:fill="FFFFFF"/>
           <w:lang w:val="pt-PT"/>
         </w:rPr>
-        <w:t xml:space="preserve"> local Greensboro </w:t>
-      </w:r>
-      <w:proofErr w:type="spellStart"/>
+        <w:t>the</w:t>
+      </w:r>
+      <w:proofErr w:type="spellEnd"/>
       <w:r>
         <w:rPr>
           <w:rFonts w:ascii="Times New Roman" w:hAnsi="Times New Roman"/>
@@ -14041,9 +14042,9 @@
           <w:shd w:val="clear" w:color="auto" w:fill="FFFFFF"/>
           <w:lang w:val="pt-PT"/>
         </w:rPr>
-        <w:t>community</w:t>
-      </w:r>
-      <w:proofErr w:type="spellEnd"/>
+        <w:t xml:space="preserve"> local Greensboro </w:t>
+      </w:r>
+      <w:proofErr w:type="spellStart"/>
       <w:r>
         <w:rPr>
           <w:rFonts w:ascii="Times New Roman" w:hAnsi="Times New Roman"/>
@@ -14052,9 +14053,9 @@
           <w:shd w:val="clear" w:color="auto" w:fill="FFFFFF"/>
           <w:lang w:val="pt-PT"/>
         </w:rPr>
-        <w:t xml:space="preserve">. The </w:t>
-      </w:r>
-      <w:proofErr w:type="spellStart"/>
+        <w:t>community</w:t>
+      </w:r>
+      <w:proofErr w:type="spellEnd"/>
       <w:r>
         <w:rPr>
           <w:rFonts w:ascii="Times New Roman" w:hAnsi="Times New Roman"/>
@@ -14063,9 +14064,9 @@
           <w:shd w:val="clear" w:color="auto" w:fill="FFFFFF"/>
           <w:lang w:val="pt-PT"/>
         </w:rPr>
-        <w:t>participants</w:t>
-      </w:r>
-      <w:proofErr w:type="spellEnd"/>
+        <w:t xml:space="preserve">. </w:t>
+      </w:r>
+      <w:proofErr w:type="spellStart"/>
       <w:r>
         <w:rPr>
           <w:rFonts w:ascii="Times New Roman" w:hAnsi="Times New Roman"/>
@@ -14074,9 +14075,9 @@
           <w:shd w:val="clear" w:color="auto" w:fill="FFFFFF"/>
           <w:lang w:val="pt-PT"/>
         </w:rPr>
-        <w:t xml:space="preserve"> </w:t>
-      </w:r>
-      <w:proofErr w:type="spellStart"/>
+        <w:t>The</w:t>
+      </w:r>
+      <w:proofErr w:type="spellEnd"/>
       <w:r>
         <w:rPr>
           <w:rFonts w:ascii="Times New Roman" w:hAnsi="Times New Roman"/>
@@ -14085,9 +14086,9 @@
           <w:shd w:val="clear" w:color="auto" w:fill="FFFFFF"/>
           <w:lang w:val="pt-PT"/>
         </w:rPr>
-        <w:t>were</w:t>
-      </w:r>
-      <w:proofErr w:type="spellEnd"/>
+        <w:t xml:space="preserve"> </w:t>
+      </w:r>
+      <w:proofErr w:type="spellStart"/>
       <w:r>
         <w:rPr>
           <w:rFonts w:ascii="Times New Roman" w:hAnsi="Times New Roman"/>
@@ -14096,9 +14097,9 @@
           <w:shd w:val="clear" w:color="auto" w:fill="FFFFFF"/>
           <w:lang w:val="pt-PT"/>
         </w:rPr>
-        <w:t xml:space="preserve"> </w:t>
-      </w:r>
-      <w:proofErr w:type="spellStart"/>
+        <w:t>participants</w:t>
+      </w:r>
+      <w:proofErr w:type="spellEnd"/>
       <w:r>
         <w:rPr>
           <w:rFonts w:ascii="Times New Roman" w:hAnsi="Times New Roman"/>
@@ -14107,9 +14108,9 @@
           <w:shd w:val="clear" w:color="auto" w:fill="FFFFFF"/>
           <w:lang w:val="pt-PT"/>
         </w:rPr>
-        <w:t>compensated</w:t>
-      </w:r>
-      <w:proofErr w:type="spellEnd"/>
+        <w:t xml:space="preserve"> </w:t>
+      </w:r>
+      <w:proofErr w:type="spellStart"/>
       <w:r>
         <w:rPr>
           <w:rFonts w:ascii="Times New Roman" w:hAnsi="Times New Roman"/>
@@ -14118,9 +14119,9 @@
           <w:shd w:val="clear" w:color="auto" w:fill="FFFFFF"/>
           <w:lang w:val="pt-PT"/>
         </w:rPr>
-        <w:t xml:space="preserve"> for </w:t>
-      </w:r>
-      <w:proofErr w:type="spellStart"/>
+        <w:t>were</w:t>
+      </w:r>
+      <w:proofErr w:type="spellEnd"/>
       <w:r>
         <w:rPr>
           <w:rFonts w:ascii="Times New Roman" w:hAnsi="Times New Roman"/>
@@ -14129,9 +14130,9 @@
           <w:shd w:val="clear" w:color="auto" w:fill="FFFFFF"/>
           <w:lang w:val="pt-PT"/>
         </w:rPr>
-        <w:t>their</w:t>
-      </w:r>
-      <w:proofErr w:type="spellEnd"/>
+        <w:t xml:space="preserve"> </w:t>
+      </w:r>
+      <w:proofErr w:type="spellStart"/>
       <w:r>
         <w:rPr>
           <w:rFonts w:ascii="Times New Roman" w:hAnsi="Times New Roman"/>
@@ -14140,7 +14141,62 @@
           <w:shd w:val="clear" w:color="auto" w:fill="FFFFFF"/>
           <w:lang w:val="pt-PT"/>
         </w:rPr>
-        <w:t xml:space="preserve"> time. The </w:t>
+        <w:t>compensated</w:t>
+      </w:r>
+      <w:proofErr w:type="spellEnd"/>
+      <w:r>
+        <w:rPr>
+          <w:rFonts w:ascii="Times New Roman" w:hAnsi="Times New Roman"/>
+          <w:sz w:val="22"/>
+          <w:szCs w:val="22"/>
+          <w:shd w:val="clear" w:color="auto" w:fill="FFFFFF"/>
+          <w:lang w:val="pt-PT"/>
+        </w:rPr>
+        <w:t xml:space="preserve"> for </w:t>
+      </w:r>
+      <w:proofErr w:type="spellStart"/>
+      <w:r>
+        <w:rPr>
+          <w:rFonts w:ascii="Times New Roman" w:hAnsi="Times New Roman"/>
+          <w:sz w:val="22"/>
+          <w:szCs w:val="22"/>
+          <w:shd w:val="clear" w:color="auto" w:fill="FFFFFF"/>
+          <w:lang w:val="pt-PT"/>
+        </w:rPr>
+        <w:t>their</w:t>
+      </w:r>
+      <w:proofErr w:type="spellEnd"/>
+      <w:r>
+        <w:rPr>
+          <w:rFonts w:ascii="Times New Roman" w:hAnsi="Times New Roman"/>
+          <w:sz w:val="22"/>
+          <w:szCs w:val="22"/>
+          <w:shd w:val="clear" w:color="auto" w:fill="FFFFFF"/>
+          <w:lang w:val="pt-PT"/>
+        </w:rPr>
+        <w:t xml:space="preserve"> time. </w:t>
+      </w:r>
+      <w:proofErr w:type="spellStart"/>
+      <w:r>
+        <w:rPr>
+          <w:rFonts w:ascii="Times New Roman" w:hAnsi="Times New Roman"/>
+          <w:sz w:val="22"/>
+          <w:szCs w:val="22"/>
+          <w:shd w:val="clear" w:color="auto" w:fill="FFFFFF"/>
+          <w:lang w:val="pt-PT"/>
+        </w:rPr>
+        <w:t>The</w:t>
+      </w:r>
+      <w:proofErr w:type="spellEnd"/>
+      <w:r>
+        <w:rPr>
+          <w:rFonts w:ascii="Times New Roman" w:hAnsi="Times New Roman"/>
+          <w:sz w:val="22"/>
+          <w:szCs w:val="22"/>
+          <w:shd w:val="clear" w:color="auto" w:fill="FFFFFF"/>
+          <w:lang w:val="pt-PT"/>
+        </w:rPr>
+        <w:t xml:space="preserve"> </w:t>
       </w:r>
       <w:proofErr w:type="spellStart"/>
       <w:r>
@@ -27583,6 +27639,41 @@
         </w:rPr>
         <w:t xml:space="preserve"> (Experiment 7, Figure 9).</w:t>
       </w:r>
+      <w:r>
+        <w:rPr>
+          <w:sz w:val="22"/>
+          <w:szCs w:val="22"/>
+        </w:rPr>
+        <w:t xml:space="preserve"> Also, see Figure S7 for the predictions of the LINRF model </w:t>
+      </w:r>
+      <w:r>
+        <w:rPr>
+          <w:sz w:val="22"/>
+          <w:szCs w:val="22"/>
+        </w:rPr>
+        <w:t xml:space="preserve">with </w:t>
+      </w:r>
+      <w:r>
+        <w:rPr>
+          <w:sz w:val="22"/>
+          <w:szCs w:val="22"/>
+        </w:rPr>
+        <w:t>same set of parameters</w:t>
+      </w:r>
+      <w:r>
+        <w:rPr>
+          <w:sz w:val="22"/>
+          <w:szCs w:val="22"/>
+        </w:rPr>
+        <w:t xml:space="preserve"> for all six conditions</w:t>
+      </w:r>
+      <w:r>
+        <w:rPr>
+          <w:sz w:val="22"/>
+          <w:szCs w:val="22"/>
+        </w:rPr>
+        <w:t>.</w:t>
+      </w:r>
     </w:p>
     <w:p>
       <w:pPr>
@@ -27804,7 +27895,15 @@
           <w:sz w:val="22"/>
           <w:szCs w:val="22"/>
         </w:rPr>
-        <w:t xml:space="preserve">there are more than one </w:t>
+        <w:t xml:space="preserve">there are more </w:t>
+      </w:r>
+      <w:r>
+        <w:rPr>
+          <w:sz w:val="22"/>
+          <w:szCs w:val="22"/>
+        </w:rPr>
+        <w:lastRenderedPageBreak/>
+        <w:t xml:space="preserve">than one </w:t>
       </w:r>
       <w:r>
         <w:rPr>
@@ -27881,15 +27980,7 @@
           <w:sz w:val="22"/>
           <w:szCs w:val="22"/>
         </w:rPr>
-        <w:t xml:space="preserve"> </w:t>
-      </w:r>
-      <w:r>
-        <w:rPr>
-          <w:sz w:val="22"/>
-          <w:szCs w:val="22"/>
-        </w:rPr>
-        <w:lastRenderedPageBreak/>
-        <w:t xml:space="preserve">should be the sum of the variance of the individual </w:t>
+        <w:t xml:space="preserve"> should be the sum of the variance of the individual </w:t>
       </w:r>
       <w:r>
         <w:rPr>
@@ -29125,6 +29216,7 @@
           <w:sz w:val="22"/>
           <w:szCs w:val="22"/>
         </w:rPr>
+        <w:lastRenderedPageBreak/>
         <w:t>Rules of Combination:</w:t>
       </w:r>
       <w:r>
@@ -29181,7 +29273,6 @@
           <w:sz w:val="22"/>
           <w:szCs w:val="22"/>
         </w:rPr>
-        <w:lastRenderedPageBreak/>
         <w:t xml:space="preserve">sum of the </w:t>
       </w:r>
       <w:r>
@@ -40769,18 +40860,7 @@
             <w:sz w:val="22"/>
             <w:szCs w:val="22"/>
           </w:rPr>
-          <m:t>=0.00</m:t>
-        </m:r>
-        <m:r>
-          <m:rPr>
-            <m:sty m:val="p"/>
-          </m:rPr>
-          <w:rPr>
-            <w:rFonts w:ascii="Cambria Math" w:hAnsi="Cambria Math"/>
-            <w:sz w:val="22"/>
-            <w:szCs w:val="22"/>
-          </w:rPr>
-          <m:t>, δ=0</m:t>
+          <m:t>=0.00, δ=0</m:t>
         </m:r>
       </m:oMath>
       <w:r>
@@ -43930,6 +44010,104 @@
           <w:szCs w:val="22"/>
         </w:rPr>
         <w:t>.</w:t>
+      </w:r>
+    </w:p>
+    <w:p>
+      <w:pPr>
+        <w:pBdr>
+          <w:top w:val="nil"/>
+          <w:left w:val="nil"/>
+          <w:bottom w:val="nil"/>
+          <w:right w:val="nil"/>
+          <w:between w:val="nil"/>
+          <w:bar w:val="nil"/>
+        </w:pBdr>
+        <w:spacing w:before="240"/>
+        <w:rPr>
+          <w:sz w:val="22"/>
+          <w:szCs w:val="22"/>
+        </w:rPr>
+      </w:pPr>
+      <w:r>
+        <w:rPr>
+          <w:b/>
+          <w:bCs/>
+          <w:sz w:val="22"/>
+          <w:szCs w:val="22"/>
+        </w:rPr>
+        <w:t xml:space="preserve">Figure </w:t>
+      </w:r>
+      <w:r>
+        <w:rPr>
+          <w:b/>
+          <w:bCs/>
+          <w:sz w:val="22"/>
+          <w:szCs w:val="22"/>
+        </w:rPr>
+        <w:t>S7</w:t>
+      </w:r>
+      <w:r>
+        <w:rPr>
+          <w:b/>
+          <w:bCs/>
+          <w:sz w:val="22"/>
+          <w:szCs w:val="22"/>
+        </w:rPr>
+        <w:t xml:space="preserve">: </w:t>
+      </w:r>
+      <w:r>
+        <w:rPr>
+          <w:sz w:val="22"/>
+          <w:szCs w:val="22"/>
+        </w:rPr>
+        <w:t>Same as</w:t>
+      </w:r>
+      <w:r>
+        <w:rPr>
+          <w:b/>
+          <w:bCs/>
+          <w:sz w:val="22"/>
+          <w:szCs w:val="22"/>
+        </w:rPr>
+        <w:t xml:space="preserve"> </w:t>
+      </w:r>
+      <w:r>
+        <w:rPr>
+          <w:sz w:val="22"/>
+          <w:szCs w:val="22"/>
+        </w:rPr>
+        <w:t>F</w:t>
+      </w:r>
+      <w:r>
+        <w:rPr>
+          <w:sz w:val="22"/>
+          <w:szCs w:val="22"/>
+        </w:rPr>
+        <w:t>igure 1</w:t>
+      </w:r>
+      <w:r>
+        <w:rPr>
+          <w:sz w:val="22"/>
+          <w:szCs w:val="22"/>
+        </w:rPr>
+        <w:t xml:space="preserve">1, but the </w:t>
+      </w:r>
+      <w:r>
+        <w:rPr>
+          <w:rStyle w:val="None"/>
+          <w:sz w:val="22"/>
+          <w:szCs w:val="22"/>
+        </w:rPr>
+        <w:t xml:space="preserve">thresholds of the linear receptive field (LINRF) model were estimated using the same set of parameters for all six conditions studied in Experiment 8. Blue square markers show log squared thresholds estimated using the parameters of the background variation condition (Experiment 6, Figure 7). Black triangular markers show log squared thresholds estimated using the parameters of the light intensity variation condition (Experiment 7, Figure 9). The black and blue error bars show +/- 1 standard deviation estimated over 10 independent simulations. The parameters of the background variation condition (Experiment 6, blue squares) predict the thresholds of the no variation condition, the background variation condition, and the simultaneous variation condition quite well, but </w:t>
+      </w:r>
+      <w:r>
+        <w:rPr>
+          <w:rStyle w:val="None"/>
+          <w:sz w:val="22"/>
+          <w:szCs w:val="22"/>
+        </w:rPr>
+        <w:lastRenderedPageBreak/>
+        <w:t>fail to predict the threshold of the light source intensity variation condition. Similarly, the parameters of the light source intensity variation condition (Experiment 7, black triangles) predict the thresholds of the no variation condition, the light source intensity variation condition, and the simultaneous variation condition quite well, but fail to predict the threshold of the background variation condition. This could possibly be because observers in the three experiments were different. Future work would aim at studying these conditions using the same set of observers.</w:t>
       </w:r>
       <w:r>
         <w:br w:type="page"/>
@@ -45735,7 +45913,7 @@
   <w:num w:numId="3" w16cid:durableId="985858108">
     <w:abstractNumId w:val="2"/>
     <w:lvlOverride w:ilvl="0">
-      <w:lvl w:ilvl="0" w:tplc="9E163894">
+      <w:lvl w:ilvl="0" w:tplc="0B16C19E">
         <w:start w:val="1"/>
         <w:numFmt w:val="decimal"/>
         <w:lvlText w:val="%1."/>
@@ -45764,7 +45942,7 @@
       </w:lvl>
     </w:lvlOverride>
     <w:lvlOverride w:ilvl="1">
-      <w:lvl w:ilvl="1" w:tplc="09F2D450">
+      <w:lvl w:ilvl="1" w:tplc="62C6C198">
         <w:start w:val="1"/>
         <w:numFmt w:val="decimal"/>
         <w:lvlText w:val="%2."/>
@@ -45793,7 +45971,7 @@
       </w:lvl>
     </w:lvlOverride>
     <w:lvlOverride w:ilvl="2">
-      <w:lvl w:ilvl="2" w:tplc="99DCF90E">
+      <w:lvl w:ilvl="2" w:tplc="5DAACC22">
         <w:start w:val="1"/>
         <w:numFmt w:val="decimal"/>
         <w:lvlText w:val="%3."/>
@@ -45822,7 +46000,7 @@
       </w:lvl>
     </w:lvlOverride>
     <w:lvlOverride w:ilvl="3">
-      <w:lvl w:ilvl="3" w:tplc="2F7AAB8E">
+      <w:lvl w:ilvl="3" w:tplc="E0328D7A">
         <w:start w:val="1"/>
         <w:numFmt w:val="decimal"/>
         <w:lvlText w:val="%4."/>
@@ -45851,7 +46029,7 @@
       </w:lvl>
     </w:lvlOverride>
     <w:lvlOverride w:ilvl="4">
-      <w:lvl w:ilvl="4" w:tplc="F752CA50">
+      <w:lvl w:ilvl="4" w:tplc="06E02FA8">
         <w:start w:val="1"/>
         <w:numFmt w:val="decimal"/>
         <w:lvlText w:val="%5."/>
@@ -45880,7 +46058,7 @@
       </w:lvl>
     </w:lvlOverride>
     <w:lvlOverride w:ilvl="5">
-      <w:lvl w:ilvl="5" w:tplc="07745A7C">
+      <w:lvl w:ilvl="5" w:tplc="D0C80886">
         <w:start w:val="1"/>
         <w:numFmt w:val="decimal"/>
         <w:lvlText w:val="%6."/>
@@ -45909,7 +46087,7 @@
       </w:lvl>
     </w:lvlOverride>
     <w:lvlOverride w:ilvl="6">
-      <w:lvl w:ilvl="6" w:tplc="B956B784">
+      <w:lvl w:ilvl="6" w:tplc="4468CC1A">
         <w:start w:val="1"/>
         <w:numFmt w:val="decimal"/>
         <w:lvlText w:val="%7."/>
@@ -45938,7 +46116,7 @@
       </w:lvl>
     </w:lvlOverride>
     <w:lvlOverride w:ilvl="7">
-      <w:lvl w:ilvl="7" w:tplc="C0528F58">
+      <w:lvl w:ilvl="7" w:tplc="75220C38">
         <w:start w:val="1"/>
         <w:numFmt w:val="decimal"/>
         <w:lvlText w:val="%8."/>
@@ -45967,7 +46145,7 @@
       </w:lvl>
     </w:lvlOverride>
     <w:lvlOverride w:ilvl="8">
-      <w:lvl w:ilvl="8" w:tplc="9626B1F6">
+      <w:lvl w:ilvl="8" w:tplc="2E0CEDCE">
         <w:start w:val="1"/>
         <w:numFmt w:val="decimal"/>
         <w:lvlText w:val="%9."/>

</xml_diff>

<commit_message>
edited abstract. corrected typos
</commit_message>
<xml_diff>
--- a/writeup/draft_4.docx
+++ b/writeup/draft_4.docx
@@ -184,151 +184,55 @@
           <w:sz w:val="22"/>
           <w:szCs w:val="22"/>
         </w:rPr>
-        <w:t xml:space="preserve">Lightness of an object is an object intrinsic property that </w:t>
-      </w:r>
-      <w:r>
-        <w:rPr>
-          <w:rFonts w:ascii="Times New Roman" w:hAnsi="Times New Roman"/>
-          <w:sz w:val="22"/>
-          <w:szCs w:val="22"/>
-        </w:rPr>
-        <w:t xml:space="preserve">depends on its surface reflectance spectrum. </w:t>
-      </w:r>
-      <w:r>
-        <w:rPr>
-          <w:rFonts w:ascii="Times New Roman" w:hAnsi="Times New Roman"/>
-          <w:sz w:val="22"/>
-          <w:szCs w:val="22"/>
-        </w:rPr>
-        <w:t xml:space="preserve">The human visual system infers the lightness of an object from the light reflected off its surface. </w:t>
-      </w:r>
-      <w:r>
-        <w:rPr>
-          <w:rFonts w:ascii="Times New Roman" w:hAnsi="Times New Roman"/>
-          <w:sz w:val="22"/>
-          <w:szCs w:val="22"/>
-        </w:rPr>
-        <w:t>Sinc</w:t>
-      </w:r>
-      <w:r>
-        <w:rPr>
-          <w:rFonts w:ascii="Times New Roman" w:hAnsi="Times New Roman"/>
-          <w:sz w:val="22"/>
-          <w:szCs w:val="22"/>
-        </w:rPr>
-        <w:t>e</w:t>
-      </w:r>
-      <w:r>
-        <w:rPr>
-          <w:rFonts w:ascii="Times New Roman" w:hAnsi="Times New Roman"/>
-          <w:sz w:val="22"/>
-          <w:szCs w:val="22"/>
-        </w:rPr>
-        <w:t xml:space="preserve"> the reflected light </w:t>
-      </w:r>
-      <w:r>
-        <w:rPr>
-          <w:rFonts w:ascii="Times New Roman" w:hAnsi="Times New Roman"/>
-          <w:sz w:val="22"/>
-          <w:szCs w:val="22"/>
-        </w:rPr>
-        <w:t xml:space="preserve">depends also on the properties of the </w:t>
-      </w:r>
-      <w:r>
-        <w:rPr>
-          <w:rFonts w:ascii="Times New Roman" w:hAnsi="Times New Roman"/>
-          <w:sz w:val="22"/>
-          <w:szCs w:val="22"/>
-        </w:rPr>
-        <w:t xml:space="preserve">scene and the pose and position of the observer, </w:t>
-      </w:r>
-      <w:r>
-        <w:rPr>
-          <w:rFonts w:ascii="Times New Roman" w:hAnsi="Times New Roman"/>
-          <w:sz w:val="22"/>
-          <w:szCs w:val="22"/>
-        </w:rPr>
-        <w:t xml:space="preserve">to stably perceive the lightness of an object </w:t>
-      </w:r>
-      <w:r>
-        <w:rPr>
-          <w:rFonts w:ascii="Times New Roman" w:hAnsi="Times New Roman"/>
-          <w:sz w:val="22"/>
-          <w:szCs w:val="22"/>
-        </w:rPr>
-        <w:t xml:space="preserve">the visual system needs to discount any variation in the proximal signal due to object extrinsic factors. </w:t>
-      </w:r>
-      <w:r>
-        <w:rPr>
-          <w:rFonts w:ascii="Times New Roman" w:hAnsi="Times New Roman"/>
-          <w:sz w:val="22"/>
-          <w:szCs w:val="22"/>
-        </w:rPr>
-        <w:t xml:space="preserve">In this work, we characterize the extent to which the visual system </w:t>
-      </w:r>
-      <w:r>
-        <w:rPr>
-          <w:rFonts w:ascii="Times New Roman" w:hAnsi="Times New Roman"/>
-          <w:sz w:val="22"/>
-          <w:szCs w:val="22"/>
-        </w:rPr>
-        <w:t>can</w:t>
-      </w:r>
-      <w:r>
-        <w:rPr>
-          <w:rFonts w:ascii="Times New Roman" w:hAnsi="Times New Roman"/>
-          <w:sz w:val="22"/>
-          <w:szCs w:val="22"/>
-        </w:rPr>
-        <w:t xml:space="preserve"> achieve this stability for variation in the reflectance spectr</w:t>
-      </w:r>
-      <w:r>
-        <w:rPr>
-          <w:rFonts w:ascii="Times New Roman" w:hAnsi="Times New Roman"/>
-          <w:sz w:val="22"/>
-          <w:szCs w:val="22"/>
-        </w:rPr>
-        <w:t>a</w:t>
-      </w:r>
-      <w:r>
-        <w:rPr>
-          <w:rFonts w:ascii="Times New Roman" w:hAnsi="Times New Roman"/>
-          <w:sz w:val="22"/>
-          <w:szCs w:val="22"/>
-        </w:rPr>
-        <w:t xml:space="preserve"> of objects </w:t>
-      </w:r>
-      <w:r>
-        <w:rPr>
-          <w:rFonts w:ascii="Times New Roman" w:hAnsi="Times New Roman"/>
-          <w:sz w:val="22"/>
-          <w:szCs w:val="22"/>
-        </w:rPr>
-        <w:t xml:space="preserve">in a scene </w:t>
-      </w:r>
-      <w:r>
-        <w:rPr>
-          <w:rFonts w:ascii="Times New Roman" w:hAnsi="Times New Roman"/>
-          <w:sz w:val="22"/>
-          <w:szCs w:val="22"/>
-        </w:rPr>
-        <w:t xml:space="preserve">and </w:t>
-      </w:r>
-      <w:r>
-        <w:rPr>
-          <w:rFonts w:ascii="Times New Roman" w:hAnsi="Times New Roman"/>
-          <w:sz w:val="22"/>
-          <w:szCs w:val="22"/>
-        </w:rPr>
-        <w:t xml:space="preserve">variations in the </w:t>
-      </w:r>
-      <w:r>
-        <w:rPr>
-          <w:rFonts w:ascii="Times New Roman" w:hAnsi="Times New Roman"/>
-          <w:sz w:val="22"/>
-          <w:szCs w:val="22"/>
-        </w:rPr>
-        <w:t>intensity of</w:t>
+        <w:t xml:space="preserve">The </w:t>
+      </w:r>
+      <w:r>
+        <w:rPr>
+          <w:rFonts w:ascii="Times New Roman" w:hAnsi="Times New Roman"/>
+          <w:sz w:val="22"/>
+          <w:szCs w:val="22"/>
+        </w:rPr>
+        <w:t>l</w:t>
+      </w:r>
+      <w:r>
+        <w:rPr>
+          <w:rFonts w:ascii="Times New Roman" w:hAnsi="Times New Roman"/>
+          <w:sz w:val="22"/>
+          <w:szCs w:val="22"/>
+        </w:rPr>
+        <w:t xml:space="preserve">ightness of an object is an intrinsic property that depends on its surface reflectance spectrum. The visual system estimates an object's lightness from the light reflected off </w:t>
+      </w:r>
+      <w:r>
+        <w:rPr>
+          <w:rFonts w:ascii="Times New Roman" w:hAnsi="Times New Roman"/>
+          <w:sz w:val="22"/>
+          <w:szCs w:val="22"/>
+        </w:rPr>
+        <w:t xml:space="preserve">its </w:t>
+      </w:r>
+      <w:r>
+        <w:rPr>
+          <w:rFonts w:ascii="Times New Roman" w:hAnsi="Times New Roman"/>
+          <w:sz w:val="22"/>
+          <w:szCs w:val="22"/>
+        </w:rPr>
+        <w:t>surface</w:t>
+      </w:r>
+      <w:r>
+        <w:rPr>
+          <w:rFonts w:ascii="Times New Roman" w:hAnsi="Times New Roman"/>
+          <w:sz w:val="22"/>
+          <w:szCs w:val="22"/>
+        </w:rPr>
+        <w:t>. T</w:t>
+      </w:r>
+      <w:r>
+        <w:rPr>
+          <w:rFonts w:ascii="Times New Roman" w:hAnsi="Times New Roman"/>
+          <w:sz w:val="22"/>
+          <w:szCs w:val="22"/>
+        </w:rPr>
+        <w:t>he light reflected</w:t>
       </w:r>
       <w:r>
         <w:rPr>
@@ -344,23 +248,63 @@
           <w:sz w:val="22"/>
           <w:szCs w:val="22"/>
         </w:rPr>
-        <w:t>light sources</w:t>
-      </w:r>
-      <w:r>
-        <w:rPr>
-          <w:rFonts w:ascii="Times New Roman" w:hAnsi="Times New Roman"/>
-          <w:sz w:val="22"/>
-          <w:szCs w:val="22"/>
-        </w:rPr>
-        <w:t xml:space="preserve"> in a scene</w:t>
-      </w:r>
-      <w:r>
-        <w:rPr>
-          <w:rFonts w:ascii="Times New Roman" w:hAnsi="Times New Roman"/>
-          <w:sz w:val="22"/>
-          <w:szCs w:val="22"/>
-        </w:rPr>
-        <w:t>.</w:t>
+        <w:t>also depends on object extrinsic properties of the scene. For stable perception, the visual system needs to discount variations due to extrinsic properties. We characterize this perceptual stability for variation in two spectral properties of the scene: the reflectance spectra of background objects and the intensity of light sources. We use a two</w:t>
+      </w:r>
+      <w:r>
+        <w:rPr>
+          <w:rFonts w:ascii="Times New Roman" w:hAnsi="Times New Roman"/>
+          <w:sz w:val="22"/>
+          <w:szCs w:val="22"/>
+        </w:rPr>
+        <w:t>-</w:t>
+      </w:r>
+      <w:r>
+        <w:rPr>
+          <w:rFonts w:ascii="Times New Roman" w:hAnsi="Times New Roman"/>
+          <w:sz w:val="22"/>
+          <w:szCs w:val="22"/>
+        </w:rPr>
+        <w:t>alternative forced</w:t>
+      </w:r>
+      <w:r>
+        <w:rPr>
+          <w:rFonts w:ascii="Times New Roman" w:hAnsi="Times New Roman"/>
+          <w:sz w:val="22"/>
+          <w:szCs w:val="22"/>
+        </w:rPr>
+        <w:t>-</w:t>
+      </w:r>
+      <w:r>
+        <w:rPr>
+          <w:rFonts w:ascii="Times New Roman" w:hAnsi="Times New Roman"/>
+          <w:sz w:val="22"/>
+          <w:szCs w:val="22"/>
+        </w:rPr>
+        <w:t>choice task to measure human observers’ thresholds of discriminating computer</w:t>
+      </w:r>
+      <w:r>
+        <w:rPr>
+          <w:rFonts w:ascii="Times New Roman" w:hAnsi="Times New Roman"/>
+          <w:sz w:val="22"/>
+          <w:szCs w:val="22"/>
+        </w:rPr>
+        <w:t>-</w:t>
+      </w:r>
+      <w:r>
+        <w:rPr>
+          <w:rFonts w:ascii="Times New Roman" w:hAnsi="Times New Roman"/>
+          <w:sz w:val="22"/>
+          <w:szCs w:val="22"/>
+        </w:rPr>
+        <w:t xml:space="preserve">generated </w:t>
+      </w:r>
+      <w:r>
+        <w:rPr>
+          <w:rFonts w:ascii="Times New Roman" w:hAnsi="Times New Roman"/>
+          <w:sz w:val="22"/>
+          <w:szCs w:val="22"/>
+        </w:rPr>
+        <w:t>images of 3D scenes based on the lightness of a spherical target object in the scene. We measured how the discrimination thresholds changed as we varied the reflectance spectra of the objects and the intensity of the light sources in the scene, both individually and simultaneously. For small amounts of extrinsic variations, the thresholds of discrimination remained</w:t>
       </w:r>
       <w:r>
         <w:rPr>
@@ -376,487 +320,55 @@
           <w:sz w:val="22"/>
           <w:szCs w:val="22"/>
         </w:rPr>
-        <w:t xml:space="preserve">We measure human observers’ thresholds of discriminating </w:t>
-      </w:r>
-      <w:r>
-        <w:rPr>
-          <w:rFonts w:ascii="Times New Roman" w:hAnsi="Times New Roman"/>
-          <w:sz w:val="22"/>
-          <w:szCs w:val="22"/>
-        </w:rPr>
-        <w:t xml:space="preserve">images </w:t>
-      </w:r>
-      <w:r>
-        <w:rPr>
-          <w:rFonts w:ascii="Times New Roman" w:hAnsi="Times New Roman"/>
-          <w:sz w:val="22"/>
-          <w:szCs w:val="22"/>
-        </w:rPr>
-        <w:t xml:space="preserve">based on the lightness </w:t>
-      </w:r>
-      <w:r>
-        <w:rPr>
-          <w:rFonts w:ascii="Times New Roman" w:hAnsi="Times New Roman"/>
-          <w:sz w:val="22"/>
-          <w:szCs w:val="22"/>
-        </w:rPr>
-        <w:t xml:space="preserve">of a spherical target object </w:t>
-      </w:r>
-      <w:r>
-        <w:rPr>
-          <w:rFonts w:ascii="Times New Roman" w:hAnsi="Times New Roman"/>
-          <w:sz w:val="22"/>
-          <w:szCs w:val="22"/>
-        </w:rPr>
-        <w:t xml:space="preserve">using a two </w:t>
-      </w:r>
-      <w:r>
-        <w:rPr>
-          <w:rFonts w:ascii="Times New Roman" w:hAnsi="Times New Roman"/>
-          <w:sz w:val="22"/>
-          <w:szCs w:val="22"/>
-        </w:rPr>
-        <w:t>alternative</w:t>
-      </w:r>
-      <w:r>
-        <w:rPr>
-          <w:rFonts w:ascii="Times New Roman" w:hAnsi="Times New Roman"/>
-          <w:sz w:val="22"/>
-          <w:szCs w:val="22"/>
-        </w:rPr>
-        <w:t xml:space="preserve"> forced choice task. The </w:t>
-      </w:r>
-      <w:r>
-        <w:rPr>
-          <w:rFonts w:ascii="Times New Roman" w:hAnsi="Times New Roman"/>
-          <w:sz w:val="22"/>
-          <w:szCs w:val="22"/>
-        </w:rPr>
-        <w:t>images were computational renderings of 3D scenes.</w:t>
-      </w:r>
-      <w:r>
-        <w:rPr>
-          <w:rFonts w:ascii="Times New Roman" w:hAnsi="Times New Roman"/>
-          <w:sz w:val="22"/>
-          <w:szCs w:val="22"/>
-        </w:rPr>
-        <w:t xml:space="preserve"> We measured how the discrimination thresholds changed as we varied the reflectance spectra of the objects and the intensity of the light sources in the scene, </w:t>
-      </w:r>
-      <w:r>
-        <w:rPr>
-          <w:rFonts w:ascii="Times New Roman" w:hAnsi="Times New Roman"/>
-          <w:sz w:val="22"/>
-          <w:szCs w:val="22"/>
-        </w:rPr>
-        <w:t xml:space="preserve">both </w:t>
-      </w:r>
-      <w:r>
-        <w:rPr>
-          <w:rFonts w:ascii="Times New Roman" w:hAnsi="Times New Roman"/>
-          <w:sz w:val="22"/>
-          <w:szCs w:val="22"/>
-        </w:rPr>
-        <w:t xml:space="preserve">individually and simultaneously. </w:t>
-      </w:r>
-      <w:r>
-        <w:rPr>
-          <w:rFonts w:ascii="Times New Roman" w:hAnsi="Times New Roman"/>
-          <w:sz w:val="22"/>
-          <w:szCs w:val="22"/>
-        </w:rPr>
-        <w:t xml:space="preserve">For small </w:t>
-      </w:r>
-      <w:r>
-        <w:rPr>
-          <w:rFonts w:ascii="Times New Roman" w:hAnsi="Times New Roman"/>
-          <w:sz w:val="22"/>
-          <w:szCs w:val="22"/>
-        </w:rPr>
-        <w:t>amount</w:t>
-      </w:r>
-      <w:r>
-        <w:rPr>
-          <w:rFonts w:ascii="Times New Roman" w:hAnsi="Times New Roman"/>
-          <w:sz w:val="22"/>
-          <w:szCs w:val="22"/>
-        </w:rPr>
-        <w:t>s</w:t>
-      </w:r>
-      <w:r>
-        <w:rPr>
-          <w:rFonts w:ascii="Times New Roman" w:hAnsi="Times New Roman"/>
-          <w:sz w:val="22"/>
-          <w:szCs w:val="22"/>
-        </w:rPr>
-        <w:t xml:space="preserve"> of </w:t>
-      </w:r>
-      <w:r>
-        <w:rPr>
-          <w:rFonts w:ascii="Times New Roman" w:hAnsi="Times New Roman"/>
-          <w:sz w:val="22"/>
-          <w:szCs w:val="22"/>
-        </w:rPr>
-        <w:t xml:space="preserve">extrinsic </w:t>
-      </w:r>
-      <w:r>
-        <w:rPr>
-          <w:rFonts w:ascii="Times New Roman" w:hAnsi="Times New Roman"/>
-          <w:sz w:val="22"/>
-          <w:szCs w:val="22"/>
-        </w:rPr>
-        <w:t>variations,</w:t>
-      </w:r>
-      <w:r>
-        <w:rPr>
-          <w:rFonts w:ascii="Times New Roman" w:hAnsi="Times New Roman"/>
-          <w:sz w:val="22"/>
-          <w:szCs w:val="22"/>
-        </w:rPr>
-        <w:t xml:space="preserve"> the thresholds </w:t>
-      </w:r>
-      <w:r>
-        <w:rPr>
-          <w:rFonts w:ascii="Times New Roman" w:hAnsi="Times New Roman"/>
-          <w:sz w:val="22"/>
-          <w:szCs w:val="22"/>
-        </w:rPr>
-        <w:t xml:space="preserve">of discrimination remained constant indicating that the thresholds </w:t>
-      </w:r>
-      <w:r>
-        <w:rPr>
-          <w:rFonts w:ascii="Times New Roman" w:hAnsi="Times New Roman"/>
-          <w:sz w:val="22"/>
-          <w:szCs w:val="22"/>
-        </w:rPr>
-        <w:t>these levels</w:t>
-      </w:r>
-      <w:r>
-        <w:rPr>
-          <w:rFonts w:ascii="Times New Roman" w:hAnsi="Times New Roman"/>
-          <w:sz w:val="22"/>
-          <w:szCs w:val="22"/>
-        </w:rPr>
-        <w:t xml:space="preserve"> depended on the variability in the observers’ intrinsic representation of lightness. As the </w:t>
-      </w:r>
-      <w:r>
-        <w:rPr>
-          <w:rFonts w:ascii="Times New Roman" w:hAnsi="Times New Roman"/>
-          <w:sz w:val="22"/>
-          <w:szCs w:val="22"/>
-        </w:rPr>
-        <w:t xml:space="preserve">amount of </w:t>
-      </w:r>
-      <w:r>
-        <w:rPr>
-          <w:rFonts w:ascii="Times New Roman" w:hAnsi="Times New Roman"/>
-          <w:sz w:val="22"/>
-          <w:szCs w:val="22"/>
-        </w:rPr>
-        <w:t>extrinsic variation increased</w:t>
-      </w:r>
-      <w:r>
-        <w:rPr>
-          <w:rFonts w:ascii="Times New Roman" w:hAnsi="Times New Roman"/>
-          <w:sz w:val="22"/>
-          <w:szCs w:val="22"/>
-        </w:rPr>
-        <w:t>,</w:t>
-      </w:r>
-      <w:r>
-        <w:rPr>
-          <w:rFonts w:ascii="Times New Roman" w:hAnsi="Times New Roman"/>
-          <w:sz w:val="22"/>
-          <w:szCs w:val="22"/>
-        </w:rPr>
-        <w:t xml:space="preserve"> the thresholds </w:t>
-      </w:r>
-      <w:r>
-        <w:rPr>
-          <w:rFonts w:ascii="Times New Roman" w:hAnsi="Times New Roman"/>
-          <w:sz w:val="22"/>
-          <w:szCs w:val="22"/>
-        </w:rPr>
-        <w:t xml:space="preserve">started </w:t>
-      </w:r>
-      <w:r>
-        <w:rPr>
-          <w:rFonts w:ascii="Times New Roman" w:hAnsi="Times New Roman"/>
-          <w:sz w:val="22"/>
-          <w:szCs w:val="22"/>
-        </w:rPr>
-        <w:t>increas</w:t>
-      </w:r>
-      <w:r>
-        <w:rPr>
-          <w:rFonts w:ascii="Times New Roman" w:hAnsi="Times New Roman"/>
-          <w:sz w:val="22"/>
-          <w:szCs w:val="22"/>
-        </w:rPr>
-        <w:t>ing</w:t>
-      </w:r>
-      <w:r>
-        <w:rPr>
-          <w:rFonts w:ascii="Times New Roman" w:hAnsi="Times New Roman"/>
-          <w:sz w:val="22"/>
-          <w:szCs w:val="22"/>
-        </w:rPr>
-        <w:t xml:space="preserve"> indicating that the extrinsic variation started affecting observers’ lightness judgement.</w:t>
-      </w:r>
-      <w:r>
-        <w:rPr>
-          <w:rFonts w:ascii="Times New Roman" w:hAnsi="Times New Roman"/>
-          <w:sz w:val="22"/>
-          <w:szCs w:val="22"/>
-        </w:rPr>
-        <w:t xml:space="preserve"> </w:t>
-      </w:r>
-      <w:r>
-        <w:rPr>
-          <w:rFonts w:ascii="Times New Roman" w:hAnsi="Times New Roman"/>
-          <w:sz w:val="22"/>
-          <w:szCs w:val="22"/>
-        </w:rPr>
-        <w:t xml:space="preserve">We estimated that the variance </w:t>
-      </w:r>
-      <w:r>
-        <w:rPr>
-          <w:rFonts w:ascii="Times New Roman" w:hAnsi="Times New Roman"/>
-          <w:sz w:val="22"/>
-          <w:szCs w:val="22"/>
-        </w:rPr>
-        <w:t xml:space="preserve">in the lightness representation </w:t>
-      </w:r>
-      <w:r>
-        <w:rPr>
-          <w:rFonts w:ascii="Times New Roman" w:hAnsi="Times New Roman"/>
-          <w:sz w:val="22"/>
-          <w:szCs w:val="22"/>
-        </w:rPr>
-        <w:t xml:space="preserve">due to </w:t>
-      </w:r>
-      <w:r>
-        <w:rPr>
-          <w:rFonts w:ascii="Times New Roman" w:hAnsi="Times New Roman"/>
-          <w:sz w:val="22"/>
-          <w:szCs w:val="22"/>
-        </w:rPr>
-        <w:t xml:space="preserve">variation </w:t>
-      </w:r>
-      <w:r>
-        <w:rPr>
-          <w:rFonts w:ascii="Times New Roman" w:hAnsi="Times New Roman"/>
-          <w:sz w:val="22"/>
-          <w:szCs w:val="22"/>
-        </w:rPr>
-        <w:t xml:space="preserve">in reflectance spectra or light source intensity </w:t>
-      </w:r>
-      <w:r>
-        <w:rPr>
-          <w:rFonts w:ascii="Times New Roman" w:hAnsi="Times New Roman"/>
-          <w:sz w:val="22"/>
-          <w:szCs w:val="22"/>
-        </w:rPr>
-        <w:t>were</w:t>
-      </w:r>
-      <w:r>
-        <w:rPr>
-          <w:rFonts w:ascii="Times New Roman" w:hAnsi="Times New Roman"/>
-          <w:sz w:val="22"/>
-          <w:szCs w:val="22"/>
-        </w:rPr>
-        <w:t xml:space="preserve"> within a factor of two </w:t>
-      </w:r>
-      <w:r>
-        <w:rPr>
-          <w:rFonts w:ascii="Times New Roman" w:hAnsi="Times New Roman"/>
-          <w:sz w:val="22"/>
-          <w:szCs w:val="22"/>
-        </w:rPr>
-        <w:t xml:space="preserve">as compared to </w:t>
-      </w:r>
-      <w:r>
-        <w:rPr>
-          <w:rFonts w:ascii="Times New Roman" w:hAnsi="Times New Roman"/>
-          <w:sz w:val="22"/>
-          <w:szCs w:val="22"/>
-        </w:rPr>
-        <w:t xml:space="preserve">the </w:t>
-      </w:r>
-      <w:r>
-        <w:rPr>
-          <w:rFonts w:ascii="Times New Roman" w:hAnsi="Times New Roman"/>
-          <w:sz w:val="22"/>
-          <w:szCs w:val="22"/>
-        </w:rPr>
-        <w:t>variation</w:t>
-      </w:r>
-      <w:r>
-        <w:rPr>
-          <w:rFonts w:ascii="Times New Roman" w:hAnsi="Times New Roman"/>
-          <w:sz w:val="22"/>
-          <w:szCs w:val="22"/>
-        </w:rPr>
-        <w:t xml:space="preserve"> in observers’ intrinsic representation of </w:t>
-      </w:r>
-      <w:r>
-        <w:rPr>
-          <w:rFonts w:ascii="Times New Roman" w:hAnsi="Times New Roman"/>
-          <w:sz w:val="22"/>
-          <w:szCs w:val="22"/>
-        </w:rPr>
-        <w:t xml:space="preserve">object </w:t>
-      </w:r>
-      <w:r>
-        <w:rPr>
-          <w:rFonts w:ascii="Times New Roman" w:hAnsi="Times New Roman"/>
-          <w:sz w:val="22"/>
-          <w:szCs w:val="22"/>
-        </w:rPr>
-        <w:t>lightn</w:t>
-      </w:r>
-      <w:r>
-        <w:rPr>
-          <w:rFonts w:ascii="Times New Roman" w:hAnsi="Times New Roman"/>
-          <w:sz w:val="22"/>
-          <w:szCs w:val="22"/>
-        </w:rPr>
-        <w:t>e</w:t>
-      </w:r>
-      <w:r>
-        <w:rPr>
-          <w:rFonts w:ascii="Times New Roman" w:hAnsi="Times New Roman"/>
-          <w:sz w:val="22"/>
-          <w:szCs w:val="22"/>
-        </w:rPr>
-        <w:t>ss</w:t>
-      </w:r>
-      <w:r>
-        <w:rPr>
-          <w:rFonts w:ascii="Times New Roman" w:hAnsi="Times New Roman"/>
-          <w:sz w:val="22"/>
-          <w:szCs w:val="22"/>
-        </w:rPr>
-        <w:t xml:space="preserve">. </w:t>
-      </w:r>
-      <w:r>
-        <w:rPr>
-          <w:rFonts w:ascii="Times New Roman" w:hAnsi="Times New Roman"/>
-          <w:sz w:val="22"/>
-          <w:szCs w:val="22"/>
-        </w:rPr>
-        <w:t xml:space="preserve">Moreover, for simultaneous variation </w:t>
-      </w:r>
-      <w:r>
-        <w:rPr>
-          <w:rFonts w:ascii="Times New Roman" w:hAnsi="Times New Roman"/>
-          <w:sz w:val="22"/>
-          <w:szCs w:val="22"/>
-        </w:rPr>
-        <w:t xml:space="preserve">of both these spectral properties, the increase in threshold </w:t>
-      </w:r>
-      <w:r>
-        <w:rPr>
-          <w:rFonts w:ascii="Times New Roman" w:hAnsi="Times New Roman"/>
-          <w:sz w:val="22"/>
-          <w:szCs w:val="22"/>
-        </w:rPr>
-        <w:t xml:space="preserve">square </w:t>
-      </w:r>
-      <w:r>
-        <w:rPr>
-          <w:rFonts w:ascii="Times New Roman" w:hAnsi="Times New Roman"/>
-          <w:sz w:val="22"/>
-          <w:szCs w:val="22"/>
-        </w:rPr>
-        <w:t>compared to no variation condition was a linear sum of the corresponding increase in threshold</w:t>
-      </w:r>
-      <w:r>
-        <w:rPr>
-          <w:rFonts w:ascii="Times New Roman" w:hAnsi="Times New Roman"/>
-          <w:sz w:val="22"/>
-          <w:szCs w:val="22"/>
-        </w:rPr>
-        <w:t xml:space="preserve"> square</w:t>
-      </w:r>
-      <w:r>
-        <w:rPr>
-          <w:rFonts w:ascii="Times New Roman" w:hAnsi="Times New Roman"/>
-          <w:sz w:val="22"/>
-          <w:szCs w:val="22"/>
-        </w:rPr>
-        <w:t>s for the individual pro</w:t>
-      </w:r>
-      <w:r>
-        <w:rPr>
-          <w:rFonts w:ascii="Times New Roman" w:hAnsi="Times New Roman"/>
-          <w:sz w:val="22"/>
-          <w:szCs w:val="22"/>
-        </w:rPr>
-        <w:t>p</w:t>
-      </w:r>
-      <w:r>
-        <w:rPr>
-          <w:rFonts w:ascii="Times New Roman" w:hAnsi="Times New Roman"/>
-          <w:sz w:val="22"/>
-          <w:szCs w:val="22"/>
-        </w:rPr>
-        <w:t>er</w:t>
-      </w:r>
-      <w:r>
-        <w:rPr>
-          <w:rFonts w:ascii="Times New Roman" w:hAnsi="Times New Roman"/>
-          <w:sz w:val="22"/>
-          <w:szCs w:val="22"/>
-        </w:rPr>
-        <w:t>t</w:t>
-      </w:r>
-      <w:r>
-        <w:rPr>
-          <w:rFonts w:ascii="Times New Roman" w:hAnsi="Times New Roman"/>
-          <w:sz w:val="22"/>
-          <w:szCs w:val="22"/>
-        </w:rPr>
-        <w:t>ies</w:t>
-      </w:r>
-      <w:r>
-        <w:rPr>
-          <w:rFonts w:ascii="Times New Roman" w:hAnsi="Times New Roman"/>
-          <w:sz w:val="22"/>
-          <w:szCs w:val="22"/>
-        </w:rPr>
-        <w:t xml:space="preserve">, indicating that the </w:t>
-      </w:r>
-      <w:r>
-        <w:rPr>
-          <w:rFonts w:ascii="Times New Roman" w:hAnsi="Times New Roman"/>
-          <w:sz w:val="22"/>
-          <w:szCs w:val="22"/>
-        </w:rPr>
-        <w:t>vari</w:t>
-      </w:r>
-      <w:r>
-        <w:rPr>
-          <w:rFonts w:ascii="Times New Roman" w:hAnsi="Times New Roman"/>
-          <w:sz w:val="22"/>
-          <w:szCs w:val="22"/>
-        </w:rPr>
-        <w:t>a</w:t>
-      </w:r>
-      <w:r>
-        <w:rPr>
-          <w:rFonts w:ascii="Times New Roman" w:hAnsi="Times New Roman"/>
-          <w:sz w:val="22"/>
-          <w:szCs w:val="22"/>
-        </w:rPr>
-        <w:t>tion</w:t>
-      </w:r>
-      <w:r>
-        <w:rPr>
-          <w:rFonts w:ascii="Times New Roman" w:hAnsi="Times New Roman"/>
-          <w:sz w:val="22"/>
-          <w:szCs w:val="22"/>
-        </w:rPr>
-        <w:t xml:space="preserve"> from these independent sources combine linearly.</w:t>
+        <w:t xml:space="preserve">constant indicating that the thresholds were dominated by observers’ intrinsic representation of lightness. As extrinsic variation increased, </w:t>
+      </w:r>
+      <w:r>
+        <w:rPr>
+          <w:rFonts w:ascii="Times New Roman" w:hAnsi="Times New Roman"/>
+          <w:sz w:val="22"/>
+          <w:szCs w:val="22"/>
+        </w:rPr>
+        <w:t xml:space="preserve">it </w:t>
+      </w:r>
+      <w:r>
+        <w:rPr>
+          <w:rFonts w:ascii="Times New Roman" w:hAnsi="Times New Roman"/>
+          <w:sz w:val="22"/>
+          <w:szCs w:val="22"/>
+        </w:rPr>
+        <w:t>started affecting observers’ lightness judgment</w:t>
+      </w:r>
+      <w:r>
+        <w:rPr>
+          <w:rFonts w:ascii="Times New Roman" w:hAnsi="Times New Roman"/>
+          <w:sz w:val="22"/>
+          <w:szCs w:val="22"/>
+        </w:rPr>
+        <w:t xml:space="preserve"> and </w:t>
+      </w:r>
+      <w:r>
+        <w:rPr>
+          <w:rFonts w:ascii="Times New Roman" w:hAnsi="Times New Roman"/>
+          <w:sz w:val="22"/>
+          <w:szCs w:val="22"/>
+        </w:rPr>
+        <w:t>the thresholds increas</w:t>
+      </w:r>
+      <w:r>
+        <w:rPr>
+          <w:rFonts w:ascii="Times New Roman" w:hAnsi="Times New Roman"/>
+          <w:sz w:val="22"/>
+          <w:szCs w:val="22"/>
+        </w:rPr>
+        <w:t>ed</w:t>
+      </w:r>
+      <w:r>
+        <w:rPr>
+          <w:rFonts w:ascii="Times New Roman" w:hAnsi="Times New Roman"/>
+          <w:sz w:val="22"/>
+          <w:szCs w:val="22"/>
+        </w:rPr>
+        <w:t>. We estimated that the effects of extrinsic variations were comparable to observers’ intrinsic variation in the representation of object lightness. Moreover, for simultaneous variation of these spectral properties, the increase in threshold square compared to no variation condition was a linear sum of the corresponding increase in threshold squares for the individual properties, indicating that the variation from these independent sources combines linearly.</w:t>
       </w:r>
     </w:p>
     <w:p>
@@ -912,6 +424,43 @@
           <w:szCs w:val="22"/>
         </w:rPr>
         <w:t xml:space="preserve"> Color Vision</w:t>
+      </w:r>
+    </w:p>
+    <w:p>
+      <w:pPr>
+        <w:pStyle w:val="Default"/>
+        <w:spacing w:after="100"/>
+        <w:rPr>
+          <w:rFonts w:ascii="Times New Roman" w:hAnsi="Times New Roman"/>
+          <w:sz w:val="22"/>
+          <w:szCs w:val="22"/>
+        </w:rPr>
+      </w:pPr>
+      <w:r>
+        <w:rPr>
+          <w:rFonts w:ascii="Times New Roman" w:hAnsi="Times New Roman"/>
+          <w:b/>
+          <w:bCs/>
+          <w:sz w:val="22"/>
+          <w:szCs w:val="22"/>
+        </w:rPr>
+        <w:t>PRECIS</w:t>
+      </w:r>
+      <w:r>
+        <w:rPr>
+          <w:rFonts w:ascii="Times New Roman" w:hAnsi="Times New Roman"/>
+          <w:sz w:val="22"/>
+          <w:szCs w:val="22"/>
+        </w:rPr>
+        <w:t xml:space="preserve">: </w:t>
+      </w:r>
+      <w:r>
+        <w:rPr>
+          <w:rFonts w:ascii="Times New Roman" w:hAnsi="Times New Roman"/>
+          <w:sz w:val="22"/>
+          <w:szCs w:val="22"/>
+        </w:rPr>
+        <w:t>We measure human lightness discrimination thresholds as a function of the amount of variation in object-extrinsic spectral properties of visual scenes. We show that the visual system largely compensates for such variations and that the effect of variation in independent properties combines linearly.</w:t>
       </w:r>
       <w:r>
         <w:rPr>
@@ -5209,7 +4758,21 @@
           <w:sz w:val="22"/>
           <w:szCs w:val="22"/>
         </w:rPr>
-        <w:t xml:space="preserve">On each trial of the experiment, participants observed pairs of computer-generated 3D scenes displayed on a </w:t>
+        <w:t>On each trial of the experiment, observe</w:t>
+      </w:r>
+      <w:r>
+        <w:rPr>
+          <w:sz w:val="22"/>
+          <w:szCs w:val="22"/>
+        </w:rPr>
+        <w:t>rs viewed</w:t>
+      </w:r>
+      <w:r>
+        <w:rPr>
+          <w:sz w:val="22"/>
+          <w:szCs w:val="22"/>
+        </w:rPr>
+        <w:t xml:space="preserve"> pairs of computer-generated 3D scenes displayed on a </w:t>
       </w:r>
       <w:r>
         <w:rPr>
@@ -5244,28 +4807,49 @@
           <w:sz w:val="22"/>
           <w:szCs w:val="22"/>
         </w:rPr>
-        <w:t>n achromatic</w:t>
-      </w:r>
-      <w:r>
-        <w:rPr>
-          <w:sz w:val="22"/>
-          <w:szCs w:val="22"/>
-        </w:rPr>
-        <w:t xml:space="preserve"> spherical object as the </w:t>
-      </w:r>
-      <w:r>
-        <w:rPr>
-          <w:sz w:val="22"/>
-          <w:szCs w:val="22"/>
-        </w:rPr>
-        <w:t xml:space="preserve">target object </w:t>
-      </w:r>
-      <w:r>
-        <w:rPr>
-          <w:sz w:val="22"/>
-          <w:szCs w:val="22"/>
-        </w:rPr>
-        <w:t xml:space="preserve">point. </w:t>
+        <w:t xml:space="preserve"> centrally located</w:t>
+      </w:r>
+      <w:r>
+        <w:rPr>
+          <w:sz w:val="22"/>
+          <w:szCs w:val="22"/>
+        </w:rPr>
+        <w:t xml:space="preserve"> achromatic</w:t>
+      </w:r>
+      <w:r>
+        <w:rPr>
+          <w:sz w:val="22"/>
+          <w:szCs w:val="22"/>
+        </w:rPr>
+        <w:t xml:space="preserve"> spher</w:t>
+      </w:r>
+      <w:r>
+        <w:rPr>
+          <w:sz w:val="22"/>
+          <w:szCs w:val="22"/>
+        </w:rPr>
+        <w:t>e</w:t>
+      </w:r>
+      <w:r>
+        <w:rPr>
+          <w:sz w:val="22"/>
+          <w:szCs w:val="22"/>
+        </w:rPr>
+        <w:t xml:space="preserve"> as the </w:t>
+      </w:r>
+      <w:r>
+        <w:rPr>
+          <w:sz w:val="22"/>
+          <w:szCs w:val="22"/>
+        </w:rPr>
+        <w:t>target object</w:t>
+      </w:r>
+      <w:r>
+        <w:rPr>
+          <w:sz w:val="22"/>
+          <w:szCs w:val="22"/>
+        </w:rPr>
+        <w:t xml:space="preserve">. </w:t>
       </w:r>
       <w:r>
         <w:rPr>
@@ -7613,43 +7197,16 @@
           <w:sz w:val="22"/>
           <w:szCs w:val="22"/>
         </w:rPr>
-        <w:t xml:space="preserve">These datasets contain </w:t>
-      </w:r>
-      <w:r>
-        <w:rPr>
-          <w:rStyle w:val="None"/>
-          <w:rFonts w:ascii="Times New Roman" w:hAnsi="Times New Roman"/>
-          <w:sz w:val="22"/>
-          <w:szCs w:val="22"/>
-        </w:rPr>
-        <w:t xml:space="preserve">632 </w:t>
-      </w:r>
-      <w:r>
-        <w:rPr>
-          <w:rStyle w:val="None"/>
-          <w:rFonts w:ascii="Times New Roman" w:hAnsi="Times New Roman"/>
-          <w:sz w:val="22"/>
-          <w:szCs w:val="22"/>
-        </w:rPr>
-        <w:t>surface reflectance measurements</w:t>
-      </w:r>
-      <w:r>
-        <w:rPr>
-          <w:rStyle w:val="None"/>
-          <w:rFonts w:ascii="Times New Roman" w:hAnsi="Times New Roman"/>
-          <w:sz w:val="22"/>
-          <w:szCs w:val="22"/>
-        </w:rPr>
-        <w:t>.</w:t>
-      </w:r>
-      <w:r>
-        <w:rPr>
-          <w:rStyle w:val="None"/>
-          <w:rFonts w:ascii="Times New Roman" w:hAnsi="Times New Roman"/>
-          <w:sz w:val="22"/>
-          <w:szCs w:val="22"/>
-        </w:rPr>
-        <w:t xml:space="preserve"> </w:t>
+        <w:t xml:space="preserve">These datasets contain 632 </w:t>
+      </w:r>
+      <w:r>
+        <w:rPr>
+          <w:rStyle w:val="None"/>
+          <w:rFonts w:ascii="Times New Roman" w:hAnsi="Times New Roman"/>
+          <w:sz w:val="22"/>
+          <w:szCs w:val="22"/>
+        </w:rPr>
+        <w:t xml:space="preserve">surface reflectance measurements. </w:t>
       </w:r>
       <w:r>
         <w:rPr>
@@ -7667,25 +7224,7 @@
           <w:sz w:val="22"/>
           <w:szCs w:val="22"/>
         </w:rPr>
-        <w:t xml:space="preserve">mean centered the dataset by subtracting out the mean surface </w:t>
-      </w:r>
-      <w:r>
-        <w:rPr>
-          <w:rStyle w:val="None"/>
-          <w:rFonts w:ascii="Times New Roman" w:hAnsi="Times New Roman"/>
-          <w:sz w:val="22"/>
-          <w:szCs w:val="22"/>
-        </w:rPr>
-        <w:t xml:space="preserve">reflectance </w:t>
-      </w:r>
-      <w:r>
-        <w:rPr>
-          <w:rStyle w:val="None"/>
-          <w:rFonts w:ascii="Times New Roman" w:hAnsi="Times New Roman"/>
-          <w:sz w:val="22"/>
-          <w:szCs w:val="22"/>
-        </w:rPr>
-        <w:t>over the 632 measurements.</w:t>
+        <w:t>mean centered the dataset by subtracting out the mean surface reflectance over the 632 measurements.</w:t>
       </w:r>
       <w:r>
         <w:rPr>
@@ -11949,7 +11488,25 @@
           <w:sz w:val="22"/>
           <w:szCs w:val="22"/>
         </w:rPr>
-        <w:t xml:space="preserve"> = 0, </w:t>
+        <w:t xml:space="preserve"> = 0</w:t>
+      </w:r>
+      <w:r>
+        <w:rPr>
+          <w:rStyle w:val="None"/>
+          <w:rFonts w:ascii="Times New Roman" w:hAnsi="Times New Roman"/>
+          <w:sz w:val="22"/>
+          <w:szCs w:val="22"/>
+        </w:rPr>
+        <w:t>.00</w:t>
+      </w:r>
+      <w:r>
+        <w:rPr>
+          <w:rStyle w:val="None"/>
+          <w:rFonts w:ascii="Times New Roman" w:hAnsi="Times New Roman"/>
+          <w:sz w:val="22"/>
+          <w:szCs w:val="22"/>
+        </w:rPr>
+        <w:t xml:space="preserve">, </w:t>
       </w:r>
       <m:oMath>
         <m:r>
@@ -11969,7 +11526,25 @@
           <w:sz w:val="22"/>
           <w:szCs w:val="22"/>
         </w:rPr>
-        <w:t xml:space="preserve"> = 0) condition, we generated one image at each target object LRF level, as the background </w:t>
+        <w:t xml:space="preserve"> = 0</w:t>
+      </w:r>
+      <w:r>
+        <w:rPr>
+          <w:rStyle w:val="None"/>
+          <w:rFonts w:ascii="Times New Roman" w:hAnsi="Times New Roman"/>
+          <w:sz w:val="22"/>
+          <w:szCs w:val="22"/>
+        </w:rPr>
+        <w:t>.00</w:t>
+      </w:r>
+      <w:r>
+        <w:rPr>
+          <w:rStyle w:val="None"/>
+          <w:rFonts w:ascii="Times New Roman" w:hAnsi="Times New Roman"/>
+          <w:sz w:val="22"/>
+          <w:szCs w:val="22"/>
+        </w:rPr>
+        <w:t xml:space="preserve">) condition, we generated one image at each target object LRF level, as the background </w:t>
       </w:r>
       <w:r>
         <w:rPr>
@@ -12212,7 +11787,23 @@
           <w:sz w:val="22"/>
           <w:szCs w:val="22"/>
         </w:rPr>
-        <w:t xml:space="preserve"> = 0, </w:t>
+        <w:t xml:space="preserve"> = 0</w:t>
+      </w:r>
+      <w:r>
+        <w:rPr>
+          <w:rStyle w:val="None"/>
+          <w:sz w:val="22"/>
+          <w:szCs w:val="22"/>
+        </w:rPr>
+        <w:t>.00</w:t>
+      </w:r>
+      <w:r>
+        <w:rPr>
+          <w:rStyle w:val="None"/>
+          <w:sz w:val="22"/>
+          <w:szCs w:val="22"/>
+        </w:rPr>
+        <w:t xml:space="preserve">, </w:t>
       </w:r>
       <m:oMath>
         <m:r>
@@ -12231,7 +11822,23 @@
           <w:sz w:val="22"/>
           <w:szCs w:val="22"/>
         </w:rPr>
-        <w:t xml:space="preserve"> = 0)</w:t>
+        <w:t xml:space="preserve"> = 0</w:t>
+      </w:r>
+      <w:r>
+        <w:rPr>
+          <w:rStyle w:val="None"/>
+          <w:sz w:val="22"/>
+          <w:szCs w:val="22"/>
+        </w:rPr>
+        <w:t>.00</w:t>
+      </w:r>
+      <w:r>
+        <w:rPr>
+          <w:rStyle w:val="None"/>
+          <w:sz w:val="22"/>
+          <w:szCs w:val="22"/>
+        </w:rPr>
+        <w:t>)</w:t>
       </w:r>
       <w:r>
         <w:rPr>
@@ -12558,23 +12165,23 @@
           <w:sz w:val="22"/>
           <w:szCs w:val="22"/>
         </w:rPr>
-        <w:t xml:space="preserve"> = </w:t>
-      </w:r>
-      <w:r>
-        <w:rPr>
-          <w:rStyle w:val="None"/>
-          <w:sz w:val="22"/>
-          <w:szCs w:val="22"/>
-        </w:rPr>
-        <w:t>1.</w:t>
-      </w:r>
-      <w:r>
-        <w:rPr>
-          <w:rStyle w:val="None"/>
-          <w:sz w:val="22"/>
-          <w:szCs w:val="22"/>
-        </w:rPr>
-        <w:t xml:space="preserve">0, </w:t>
+        <w:t xml:space="preserve"> = 1.0</w:t>
+      </w:r>
+      <w:r>
+        <w:rPr>
+          <w:rStyle w:val="None"/>
+          <w:sz w:val="22"/>
+          <w:szCs w:val="22"/>
+        </w:rPr>
+        <w:t>0</w:t>
+      </w:r>
+      <w:r>
+        <w:rPr>
+          <w:rStyle w:val="None"/>
+          <w:sz w:val="22"/>
+          <w:szCs w:val="22"/>
+        </w:rPr>
+        <w:t xml:space="preserve">, </w:t>
       </w:r>
       <m:oMath>
         <m:r>
@@ -12593,15 +12200,15 @@
           <w:sz w:val="22"/>
           <w:szCs w:val="22"/>
         </w:rPr>
-        <w:t xml:space="preserve"> = 0</w:t>
-      </w:r>
-      <w:r>
-        <w:rPr>
-          <w:rStyle w:val="None"/>
-          <w:sz w:val="22"/>
-          <w:szCs w:val="22"/>
-        </w:rPr>
-        <w:t>.3</w:t>
+        <w:t xml:space="preserve"> = 0.3</w:t>
+      </w:r>
+      <w:r>
+        <w:rPr>
+          <w:rStyle w:val="None"/>
+          <w:sz w:val="22"/>
+          <w:szCs w:val="22"/>
+        </w:rPr>
+        <w:t>0</w:t>
       </w:r>
       <w:r>
         <w:rPr>
@@ -13302,25 +12909,7 @@
           <w:sz w:val="22"/>
           <w:szCs w:val="22"/>
         </w:rPr>
-        <w:t xml:space="preserve"> in a trial was generated </w:t>
-      </w:r>
-      <w:proofErr w:type="spellStart"/>
-      <w:r>
-        <w:rPr>
-          <w:rStyle w:val="None"/>
-          <w:sz w:val="22"/>
-          <w:szCs w:val="22"/>
-        </w:rPr>
-        <w:t>pseudorandomly</w:t>
-      </w:r>
-      <w:proofErr w:type="spellEnd"/>
-      <w:r>
-        <w:rPr>
-          <w:rStyle w:val="None"/>
-          <w:sz w:val="22"/>
-          <w:szCs w:val="22"/>
-        </w:rPr>
-        <w:t xml:space="preserve"> and stored at the beginning of the experiment for each observer. </w:t>
+        <w:t xml:space="preserve"> in a trial was generated pseudorandomly and stored at the beginning of the experiment for each observer. </w:t>
       </w:r>
       <w:r>
         <w:rPr>
@@ -13336,7 +12925,47 @@
           <w:sz w:val="22"/>
           <w:szCs w:val="22"/>
         </w:rPr>
-        <w:t>he data for all conditions in a permutation was collected.</w:t>
+        <w:t xml:space="preserve">he data for all </w:t>
+      </w:r>
+      <w:r>
+        <w:rPr>
+          <w:rStyle w:val="None"/>
+          <w:sz w:val="22"/>
+          <w:szCs w:val="22"/>
+        </w:rPr>
+        <w:t xml:space="preserve">blocks </w:t>
+      </w:r>
+      <w:r>
+        <w:rPr>
+          <w:rStyle w:val="None"/>
+          <w:sz w:val="22"/>
+          <w:szCs w:val="22"/>
+        </w:rPr>
+        <w:t>(</w:t>
+      </w:r>
+      <w:r>
+        <w:rPr>
+          <w:rStyle w:val="None"/>
+          <w:sz w:val="22"/>
+          <w:szCs w:val="22"/>
+        </w:rPr>
+        <w:t>conditions</w:t>
+      </w:r>
+      <w:r>
+        <w:rPr>
+          <w:rStyle w:val="None"/>
+          <w:sz w:val="22"/>
+          <w:szCs w:val="22"/>
+        </w:rPr>
+        <w:t>)</w:t>
+      </w:r>
+      <w:r>
+        <w:rPr>
+          <w:rStyle w:val="None"/>
+          <w:sz w:val="22"/>
+          <w:szCs w:val="22"/>
+        </w:rPr>
+        <w:t xml:space="preserve"> in a permutation was collected.</w:t>
       </w:r>
     </w:p>
     <w:p>
@@ -13800,6 +13429,14 @@
           <w:sz w:val="22"/>
           <w:szCs w:val="22"/>
         </w:rPr>
+        <w:t xml:space="preserve">and </w:t>
+      </w:r>
+      <w:r>
+        <w:rPr>
+          <w:rStyle w:val="None"/>
+          <w:sz w:val="22"/>
+          <w:szCs w:val="22"/>
+        </w:rPr>
         <w:t xml:space="preserve">normal </w:t>
       </w:r>
       <w:r>
@@ -14048,6 +13685,7 @@
           <w:shd w:val="clear" w:color="auto" w:fill="FFFFFF"/>
         </w:rPr>
       </w:pPr>
+      <w:proofErr w:type="spellStart"/>
       <w:r>
         <w:rPr>
           <w:rFonts w:ascii="Times New Roman" w:hAnsi="Times New Roman"/>
@@ -14056,7 +13694,62 @@
           <w:shd w:val="clear" w:color="auto" w:fill="FFFFFF"/>
           <w:lang w:val="pt-PT"/>
         </w:rPr>
-        <w:t xml:space="preserve">The study recruited </w:t>
+        <w:t>The</w:t>
+      </w:r>
+      <w:proofErr w:type="spellEnd"/>
+      <w:r>
+        <w:rPr>
+          <w:rFonts w:ascii="Times New Roman" w:hAnsi="Times New Roman"/>
+          <w:sz w:val="22"/>
+          <w:szCs w:val="22"/>
+          <w:shd w:val="clear" w:color="auto" w:fill="FFFFFF"/>
+          <w:lang w:val="pt-PT"/>
+        </w:rPr>
+        <w:t xml:space="preserve"> </w:t>
+      </w:r>
+      <w:proofErr w:type="spellStart"/>
+      <w:r>
+        <w:rPr>
+          <w:rFonts w:ascii="Times New Roman" w:hAnsi="Times New Roman"/>
+          <w:sz w:val="22"/>
+          <w:szCs w:val="22"/>
+          <w:shd w:val="clear" w:color="auto" w:fill="FFFFFF"/>
+          <w:lang w:val="pt-PT"/>
+        </w:rPr>
+        <w:t>study</w:t>
+      </w:r>
+      <w:proofErr w:type="spellEnd"/>
+      <w:r>
+        <w:rPr>
+          <w:rFonts w:ascii="Times New Roman" w:hAnsi="Times New Roman"/>
+          <w:sz w:val="22"/>
+          <w:szCs w:val="22"/>
+          <w:shd w:val="clear" w:color="auto" w:fill="FFFFFF"/>
+          <w:lang w:val="pt-PT"/>
+        </w:rPr>
+        <w:t xml:space="preserve"> </w:t>
+      </w:r>
+      <w:proofErr w:type="spellStart"/>
+      <w:r>
+        <w:rPr>
+          <w:rFonts w:ascii="Times New Roman" w:hAnsi="Times New Roman"/>
+          <w:sz w:val="22"/>
+          <w:szCs w:val="22"/>
+          <w:shd w:val="clear" w:color="auto" w:fill="FFFFFF"/>
+          <w:lang w:val="pt-PT"/>
+        </w:rPr>
+        <w:t>recruited</w:t>
+      </w:r>
+      <w:proofErr w:type="spellEnd"/>
+      <w:r>
+        <w:rPr>
+          <w:rFonts w:ascii="Times New Roman" w:hAnsi="Times New Roman"/>
+          <w:sz w:val="22"/>
+          <w:szCs w:val="22"/>
+          <w:shd w:val="clear" w:color="auto" w:fill="FFFFFF"/>
+          <w:lang w:val="pt-PT"/>
+        </w:rPr>
+        <w:t xml:space="preserve"> </w:t>
       </w:r>
       <w:proofErr w:type="spellStart"/>
       <w:r>
@@ -22841,16 +22534,7 @@
               <w:rPr>
                 <w:rFonts w:ascii="Cambria Math" w:hAnsi="Cambria Math"/>
               </w:rPr>
-              <m:t>s</m:t>
-            </m:r>
-            <m:r>
-              <m:rPr>
-                <m:sty m:val="p"/>
-              </m:rPr>
-              <w:rPr>
-                <w:rFonts w:ascii="Cambria Math" w:hAnsi="Cambria Math"/>
-              </w:rPr>
-              <m:t>,L</m:t>
+              <m:t>s,L</m:t>
             </m:r>
           </m:sub>
         </m:sSub>
@@ -23045,43 +22729,7 @@
           <w:sz w:val="22"/>
           <w:szCs w:val="22"/>
         </w:rPr>
-        <w:t>n natural viewing conditions</w:t>
-      </w:r>
-      <w:r>
-        <w:rPr>
-          <w:rStyle w:val="None"/>
-          <w:rFonts w:ascii="Times New Roman" w:hAnsi="Times New Roman"/>
-          <w:sz w:val="22"/>
-          <w:szCs w:val="22"/>
-        </w:rPr>
-        <w:t>,</w:t>
-      </w:r>
-      <w:r>
-        <w:rPr>
-          <w:rStyle w:val="None"/>
-          <w:rFonts w:ascii="Times New Roman" w:hAnsi="Times New Roman"/>
-          <w:sz w:val="22"/>
-          <w:szCs w:val="22"/>
-        </w:rPr>
-        <w:t xml:space="preserve"> </w:t>
-      </w:r>
-      <w:r>
-        <w:rPr>
-          <w:rStyle w:val="None"/>
-          <w:rFonts w:ascii="Times New Roman" w:hAnsi="Times New Roman"/>
-          <w:sz w:val="22"/>
-          <w:szCs w:val="22"/>
-        </w:rPr>
-        <w:t>t</w:t>
-      </w:r>
-      <w:r>
-        <w:rPr>
-          <w:rStyle w:val="None"/>
-          <w:rFonts w:ascii="Times New Roman" w:hAnsi="Times New Roman"/>
-          <w:sz w:val="22"/>
-          <w:szCs w:val="22"/>
-        </w:rPr>
-        <w:t xml:space="preserve">he intensity of the light source varies over several orders of magnitude </w:t>
+        <w:t xml:space="preserve">n natural viewing conditions, the intensity of the light source varies over several orders of magnitude </w:t>
       </w:r>
       <w:sdt>
         <w:sdtPr>
@@ -26078,7 +25726,27 @@
           <w:sz w:val="22"/>
           <w:szCs w:val="22"/>
         </w:rPr>
-        <w:t xml:space="preserve"> the ratio not significantly large compared to 1, </w:t>
+        <w:t xml:space="preserve"> the ratio </w:t>
+      </w:r>
+      <w:r>
+        <w:rPr>
+          <w:rStyle w:val="None"/>
+          <w:rFonts w:cs="Arial Unicode MS"/>
+          <w:iCs/>
+          <w:sz w:val="22"/>
+          <w:szCs w:val="22"/>
+        </w:rPr>
+        <w:t xml:space="preserve">is </w:t>
+      </w:r>
+      <w:r>
+        <w:rPr>
+          <w:rStyle w:val="None"/>
+          <w:rFonts w:cs="Arial Unicode MS"/>
+          <w:iCs/>
+          <w:sz w:val="22"/>
+          <w:szCs w:val="22"/>
+        </w:rPr>
+        <w:t xml:space="preserve">not significantly large compared to 1, </w:t>
       </w:r>
       <w:r>
         <w:rPr>
@@ -27095,16 +26763,7 @@
             <w:sz w:val="22"/>
             <w:szCs w:val="22"/>
           </w:rPr>
-          <m:t>δ</m:t>
-        </m:r>
-        <m:r>
-          <w:rPr>
-            <w:rStyle w:val="None"/>
-            <w:rFonts w:ascii="Cambria Math" w:hAnsi="Cambria Math"/>
-            <w:sz w:val="22"/>
-            <w:szCs w:val="22"/>
-          </w:rPr>
-          <m:t>=1</m:t>
+          <m:t>δ=1.00</m:t>
         </m:r>
       </m:oMath>
       <w:r>
@@ -28719,7 +28378,7 @@
             <w:sz w:val="22"/>
             <w:szCs w:val="22"/>
           </w:rPr>
-          <m:t>=1</m:t>
+          <m:t>=1.00</m:t>
         </m:r>
       </m:oMath>
       <w:r>
@@ -28739,7 +28398,7 @@
             <w:sz w:val="22"/>
             <w:szCs w:val="22"/>
           </w:rPr>
-          <m:t>δ=0</m:t>
+          <m:t>δ=0.00</m:t>
         </m:r>
       </m:oMath>
       <w:r>
@@ -28808,7 +28467,7 @@
             <w:sz w:val="22"/>
             <w:szCs w:val="22"/>
           </w:rPr>
-          <m:t>=0</m:t>
+          <m:t>=0.00</m:t>
         </m:r>
       </m:oMath>
       <w:r>
@@ -28828,7 +28487,7 @@
             <w:sz w:val="22"/>
             <w:szCs w:val="22"/>
           </w:rPr>
-          <m:t>δ=0.3</m:t>
+          <m:t>δ=0.30</m:t>
         </m:r>
       </m:oMath>
       <w:r>
@@ -28911,7 +28570,7 @@
             <w:sz w:val="22"/>
             <w:szCs w:val="22"/>
           </w:rPr>
-          <m:t>=1</m:t>
+          <m:t>=1.00</m:t>
         </m:r>
       </m:oMath>
       <w:r>
@@ -28931,7 +28590,7 @@
             <w:sz w:val="22"/>
             <w:szCs w:val="22"/>
           </w:rPr>
-          <m:t>δ=0.3</m:t>
+          <m:t>δ=0.30</m:t>
         </m:r>
       </m:oMath>
       <w:r>
@@ -28978,7 +28637,6 @@
         </w:rPr>
         <w:t xml:space="preserve"> </w:t>
       </w:r>
-      <w:proofErr w:type="gramStart"/>
       <w:r>
         <w:rPr>
           <w:b/>
@@ -28988,7 +28646,6 @@
         </w:rPr>
         <w:t>DISCUSSION</w:t>
       </w:r>
-      <w:proofErr w:type="gramEnd"/>
     </w:p>
     <w:p>
       <w:pPr>
@@ -41269,14 +40926,7 @@
           <w:sz w:val="22"/>
           <w:szCs w:val="22"/>
         </w:rPr>
-        <w:t xml:space="preserve">proportion of times </w:t>
-      </w:r>
-      <w:r>
-        <w:rPr>
-          <w:sz w:val="22"/>
-          <w:szCs w:val="22"/>
-        </w:rPr>
-        <w:t xml:space="preserve">the </w:t>
+        <w:t xml:space="preserve">proportion of times the </w:t>
       </w:r>
       <w:r>
         <w:rPr>
@@ -41290,21 +40940,28 @@
           <w:sz w:val="22"/>
           <w:szCs w:val="22"/>
         </w:rPr>
-        <w:t xml:space="preserve">to be lighter </w:t>
-      </w:r>
-      <w:r>
-        <w:rPr>
-          <w:sz w:val="22"/>
-          <w:szCs w:val="22"/>
-        </w:rPr>
-        <w:t xml:space="preserve">as function of </w:t>
-      </w:r>
-      <w:r>
-        <w:rPr>
-          <w:sz w:val="22"/>
-          <w:szCs w:val="22"/>
-        </w:rPr>
-        <w:t xml:space="preserve">the LRF (lightness reflectance factor) of the target object. We collected 30 responses for each of the 11 equally spaced values of the comparison image target object LRF, ranging from 0.35 to 0.45. The LRF of the target object in the standard image was 0.40. The LRF of the target object in the comparison image was randomly selected in a pseudorandom order. To analyze the data, we used maximum likelihood methods to fit a cumulative normal distribution to the proportion </w:t>
+        <w:t xml:space="preserve">to be lighter as function of </w:t>
+      </w:r>
+      <w:r>
+        <w:rPr>
+          <w:sz w:val="22"/>
+          <w:szCs w:val="22"/>
+        </w:rPr>
+        <w:t xml:space="preserve">the LRF (lightness reflectance factor) of the target object. We collected 30 responses for each of the 11 equally spaced values of the comparison image target object LRF, ranging from 0.35 to 0.45. The LRF of the target object in the standard image was 0.40. The LRF of the target object in the comparison image was selected in a pseudorandom order. To analyze the data, we used maximum likelihood methods to fit a cumulative normal </w:t>
+      </w:r>
+      <w:r>
+        <w:rPr>
+          <w:sz w:val="22"/>
+          <w:szCs w:val="22"/>
+        </w:rPr>
+        <w:t>function</w:t>
+      </w:r>
+      <w:r>
+        <w:rPr>
+          <w:sz w:val="22"/>
+          <w:szCs w:val="22"/>
+        </w:rPr>
+        <w:t xml:space="preserve"> to the proportion </w:t>
       </w:r>
       <w:r>
         <w:rPr>
@@ -41388,7 +41045,7 @@
             <w:sz w:val="22"/>
             <w:szCs w:val="22"/>
           </w:rPr>
-          <m:t>=0.00, δ=0</m:t>
+          <m:t>=0.00, δ=0.00</m:t>
         </m:r>
       </m:oMath>
       <w:r>
@@ -41593,7 +41250,6 @@
         </w:pBdr>
         <w:spacing w:before="240"/>
         <w:rPr>
-          <w:rStyle w:val="None"/>
           <w:sz w:val="22"/>
           <w:szCs w:val="22"/>
         </w:rPr>
@@ -41627,57 +41283,15 @@
           <w:sz w:val="22"/>
           <w:szCs w:val="22"/>
         </w:rPr>
-        <w:t>n</w:t>
-      </w:r>
-      <w:r>
-        <w:rPr>
-          <w:rStyle w:val="None"/>
-          <w:b/>
-          <w:bCs/>
-          <w:sz w:val="22"/>
-          <w:szCs w:val="22"/>
-        </w:rPr>
-        <w:t>tensity variation:</w:t>
-      </w:r>
-      <w:r>
-        <w:rPr>
-          <w:rStyle w:val="None"/>
-          <w:sz w:val="22"/>
-          <w:szCs w:val="22"/>
-        </w:rPr>
-        <w:t xml:space="preserve"> </w:t>
-      </w:r>
-      <w:r>
-        <w:rPr>
-          <w:rStyle w:val="None"/>
-          <w:sz w:val="22"/>
-          <w:szCs w:val="22"/>
-        </w:rPr>
-        <w:t xml:space="preserve">The shape of the power spectrum of the light sources in the scene was chosen to be CIE reference illuminant D65. The </w:t>
-      </w:r>
-      <w:r>
-        <w:rPr>
-          <w:rStyle w:val="None"/>
-          <w:sz w:val="22"/>
-          <w:szCs w:val="22"/>
-        </w:rPr>
-        <w:t xml:space="preserve">intensity of the power spectrum was varied by multiplying </w:t>
-      </w:r>
-      <w:r>
-        <w:rPr>
-          <w:rStyle w:val="None"/>
-          <w:sz w:val="22"/>
-          <w:szCs w:val="22"/>
-        </w:rPr>
-        <w:t xml:space="preserve">the normalized D65 spectrum </w:t>
-      </w:r>
-      <w:r>
-        <w:rPr>
-          <w:rStyle w:val="None"/>
-          <w:sz w:val="22"/>
-          <w:szCs w:val="22"/>
-        </w:rPr>
-        <w:t>with a scalar sampled from a log uniform distribution in the range [1</w:t>
+        <w:t>ntensity variation:</w:t>
+      </w:r>
+      <w:r>
+        <w:rPr>
+          <w:rStyle w:val="None"/>
+          <w:sz w:val="22"/>
+          <w:szCs w:val="22"/>
+        </w:rPr>
+        <w:t xml:space="preserve"> The shape of the power spectrum of the light sources in the scene was chosen to be CIE reference illuminant D65. The intensity of the power spectrum was varied by multiplying the normalized D65 spectrum with a scalar sampled from a log uniform distribution in the range [1</w:t>
       </w:r>
       <w:r>
         <w:rPr>
@@ -41735,31 +41349,7 @@
           <w:sz w:val="22"/>
           <w:szCs w:val="22"/>
         </w:rPr>
-        <w:t>].</w:t>
-      </w:r>
-      <w:r>
-        <w:rPr>
-          <w:rStyle w:val="None"/>
-          <w:sz w:val="22"/>
-          <w:szCs w:val="22"/>
-        </w:rPr>
-        <w:t xml:space="preserve"> The amount of variation was controlled by changing the </w:t>
-      </w:r>
-      <w:r>
-        <w:rPr>
-          <w:rStyle w:val="None"/>
-          <w:sz w:val="22"/>
-          <w:szCs w:val="22"/>
-        </w:rPr>
-        <w:t xml:space="preserve">value of the </w:t>
-      </w:r>
-      <w:r>
-        <w:rPr>
-          <w:rStyle w:val="None"/>
-          <w:sz w:val="22"/>
-          <w:szCs w:val="22"/>
-        </w:rPr>
-        <w:t xml:space="preserve">range parameter </w:t>
+        <w:t xml:space="preserve">]. The amount of variation was controlled by changing the value of the range parameter </w:t>
       </w:r>
       <m:oMath>
         <m:r>
@@ -41779,175 +41369,14 @@
           <w:sz w:val="22"/>
           <w:szCs w:val="22"/>
         </w:rPr>
-        <w:t>.</w:t>
-      </w:r>
-      <w:r>
-        <w:rPr>
-          <w:sz w:val="22"/>
-          <w:szCs w:val="22"/>
-        </w:rPr>
-        <w:t xml:space="preserve"> We</w:t>
-      </w:r>
-      <w:r>
-        <w:rPr>
-          <w:sz w:val="22"/>
-          <w:szCs w:val="22"/>
-        </w:rPr>
-        <w:t xml:space="preserve"> generated </w:t>
-      </w:r>
-      <w:r>
-        <w:rPr>
-          <w:sz w:val="22"/>
-          <w:szCs w:val="22"/>
-        </w:rPr>
-        <w:t xml:space="preserve">images </w:t>
-      </w:r>
-      <w:r>
-        <w:rPr>
-          <w:sz w:val="22"/>
-          <w:szCs w:val="22"/>
-        </w:rPr>
-        <w:t xml:space="preserve">at seven </w:t>
-      </w:r>
-      <w:r>
-        <w:rPr>
-          <w:sz w:val="22"/>
-          <w:szCs w:val="22"/>
-        </w:rPr>
-        <w:t xml:space="preserve">linearly spaced </w:t>
-      </w:r>
-      <w:r>
-        <w:rPr>
-          <w:sz w:val="22"/>
-          <w:szCs w:val="22"/>
-        </w:rPr>
-        <w:t>values of the range parameter</w:t>
-      </w:r>
-      <w:r>
-        <w:rPr>
-          <w:sz w:val="22"/>
-          <w:szCs w:val="22"/>
-        </w:rPr>
-        <w:t xml:space="preserve"> in the range [0.00, 0.30].</w:t>
-      </w:r>
-      <w:r>
-        <w:rPr>
-          <w:sz w:val="22"/>
-          <w:szCs w:val="22"/>
-        </w:rPr>
-        <w:t xml:space="preserve"> </w:t>
-      </w:r>
-      <w:r>
-        <w:rPr>
-          <w:sz w:val="22"/>
-          <w:szCs w:val="22"/>
-        </w:rPr>
-        <w:t>For each value of the range parameter</w:t>
-      </w:r>
-      <w:r>
-        <w:rPr>
-          <w:sz w:val="22"/>
-          <w:szCs w:val="22"/>
-        </w:rPr>
-        <w:t>,</w:t>
-      </w:r>
-      <w:r>
-        <w:rPr>
-          <w:sz w:val="22"/>
-          <w:szCs w:val="22"/>
-        </w:rPr>
-        <w:t xml:space="preserve"> we generated 1100 images</w:t>
-      </w:r>
-      <w:r>
-        <w:rPr>
-          <w:sz w:val="22"/>
-          <w:szCs w:val="22"/>
-        </w:rPr>
-        <w:t>,</w:t>
-      </w:r>
-      <w:r>
-        <w:rPr>
-          <w:sz w:val="22"/>
-          <w:szCs w:val="22"/>
-        </w:rPr>
-        <w:t xml:space="preserve"> </w:t>
-      </w:r>
-      <w:r>
-        <w:rPr>
-          <w:sz w:val="22"/>
-          <w:szCs w:val="22"/>
-        </w:rPr>
-        <w:t xml:space="preserve">100 images at each value of the target object </w:t>
-      </w:r>
-      <w:r>
-        <w:rPr>
-          <w:sz w:val="22"/>
-          <w:szCs w:val="22"/>
-        </w:rPr>
-        <w:t xml:space="preserve">LRF </w:t>
-      </w:r>
-      <w:r>
-        <w:rPr>
-          <w:sz w:val="22"/>
-          <w:szCs w:val="22"/>
-        </w:rPr>
-        <w:t>in the range [0.35, 0.45]</w:t>
-      </w:r>
-      <w:r>
-        <w:rPr>
-          <w:sz w:val="22"/>
-          <w:szCs w:val="22"/>
-        </w:rPr>
-        <w:t xml:space="preserve">. </w:t>
-      </w:r>
-      <w:r>
-        <w:rPr>
-          <w:sz w:val="22"/>
-          <w:szCs w:val="22"/>
-        </w:rPr>
-        <w:t>The figure shows five sample images at each of the seven values</w:t>
-      </w:r>
-      <w:r>
-        <w:rPr>
-          <w:sz w:val="22"/>
-          <w:szCs w:val="22"/>
-        </w:rPr>
-        <w:t xml:space="preserve"> of the range parameter</w:t>
-      </w:r>
-      <w:r>
-        <w:rPr>
-          <w:sz w:val="22"/>
-          <w:szCs w:val="22"/>
-        </w:rPr>
-        <w:t xml:space="preserve">. </w:t>
-      </w:r>
-      <w:r>
-        <w:rPr>
-          <w:sz w:val="22"/>
-          <w:szCs w:val="22"/>
-        </w:rPr>
-        <w:t>The target object in each image in the figure has the same LRF</w:t>
-      </w:r>
-      <w:r>
-        <w:rPr>
-          <w:sz w:val="22"/>
-          <w:szCs w:val="22"/>
-        </w:rPr>
-        <w:t xml:space="preserve"> of 0.4</w:t>
-      </w:r>
-      <w:r>
-        <w:rPr>
-          <w:sz w:val="22"/>
-          <w:szCs w:val="22"/>
-        </w:rPr>
-        <w:t>0</w:t>
-      </w:r>
-      <w:r>
-        <w:rPr>
-          <w:sz w:val="22"/>
-          <w:szCs w:val="22"/>
-        </w:rPr>
-        <w:t>.</w:t>
+        <w:t>. We</w:t>
+      </w:r>
+      <w:r>
+        <w:rPr>
+          <w:sz w:val="22"/>
+          <w:szCs w:val="22"/>
+        </w:rPr>
+        <w:t xml:space="preserve"> generated images at seven linearly spaced values of the range parameter in the range [0.00, 0.30]. For each value of the range parameter, we generated 1100 images, 100 images at each value of the target object LRF in the range [0.35, 0.45]. The figure shows five sample images at each of the seven values of the range parameter. The target object in each image in the figure has the same LRF of 0.40.</w:t>
       </w:r>
     </w:p>
     <w:p>
@@ -41987,91 +41416,7 @@
           <w:sz w:val="22"/>
           <w:szCs w:val="22"/>
         </w:rPr>
-        <w:t xml:space="preserve">This figure shows </w:t>
-      </w:r>
-      <w:r>
-        <w:rPr>
-          <w:sz w:val="22"/>
-          <w:szCs w:val="22"/>
-        </w:rPr>
-        <w:t xml:space="preserve">five sample images </w:t>
-      </w:r>
-      <w:r>
-        <w:rPr>
-          <w:sz w:val="22"/>
-          <w:szCs w:val="22"/>
-        </w:rPr>
-        <w:t xml:space="preserve">for </w:t>
-      </w:r>
-      <w:r>
-        <w:rPr>
-          <w:sz w:val="22"/>
-          <w:szCs w:val="22"/>
-        </w:rPr>
-        <w:t xml:space="preserve">the six conditions studied in preregistered experiment 8. </w:t>
-      </w:r>
-      <w:r>
-        <w:rPr>
-          <w:sz w:val="22"/>
-          <w:szCs w:val="22"/>
-        </w:rPr>
-        <w:t>We generated 1100 images for each of these conditions</w:t>
-      </w:r>
-      <w:r>
-        <w:rPr>
-          <w:sz w:val="22"/>
-          <w:szCs w:val="22"/>
-        </w:rPr>
-        <w:t xml:space="preserve">, 100 </w:t>
-      </w:r>
-      <w:r>
-        <w:rPr>
-          <w:sz w:val="22"/>
-          <w:szCs w:val="22"/>
-        </w:rPr>
-        <w:t xml:space="preserve">images </w:t>
-      </w:r>
-      <w:r>
-        <w:rPr>
-          <w:sz w:val="22"/>
-          <w:szCs w:val="22"/>
-        </w:rPr>
-        <w:t xml:space="preserve">at each </w:t>
-      </w:r>
-      <w:r>
-        <w:rPr>
-          <w:sz w:val="22"/>
-          <w:szCs w:val="22"/>
-        </w:rPr>
-        <w:t xml:space="preserve">value of the </w:t>
-      </w:r>
-      <w:r>
-        <w:rPr>
-          <w:sz w:val="22"/>
-          <w:szCs w:val="22"/>
-        </w:rPr>
-        <w:t xml:space="preserve">target </w:t>
-      </w:r>
-      <w:r>
-        <w:rPr>
-          <w:sz w:val="22"/>
-          <w:szCs w:val="22"/>
-        </w:rPr>
-        <w:t xml:space="preserve">object </w:t>
-      </w:r>
-      <w:r>
-        <w:rPr>
-          <w:sz w:val="22"/>
-          <w:szCs w:val="22"/>
-        </w:rPr>
-        <w:t>LRF in the range [0.35, 0.45]</w:t>
-      </w:r>
-      <w:r>
-        <w:rPr>
-          <w:sz w:val="22"/>
-          <w:szCs w:val="22"/>
-        </w:rPr>
-        <w:t>.</w:t>
+        <w:t>This figure shows five sample images for the six conditions studied in preregistered Experiment 8. We generated 1100 images for each of these conditions, 100 images at each value of the target object LRF in the range [0.35, 0.45].</w:t>
       </w:r>
     </w:p>
     <w:p>
@@ -42147,14 +41492,7 @@
           <w:sz w:val="22"/>
           <w:szCs w:val="22"/>
         </w:rPr>
-        <w:t xml:space="preserve">We measured the proportion comparison chosen data for the nine conditions separately in three blocks for each observer. </w:t>
-      </w:r>
-      <w:r>
-        <w:rPr>
-          <w:sz w:val="22"/>
-          <w:szCs w:val="22"/>
-        </w:rPr>
-        <w:t>The figure shows the psychometric function for o</w:t>
+        <w:t>We measured the proportion comparison chosen data for the nine conditions separately in three blocks for each observer. The figure shows the psychometric function for o</w:t>
       </w:r>
       <w:r>
         <w:rPr>
@@ -42266,14 +41604,7 @@
           <w:sz w:val="22"/>
           <w:szCs w:val="22"/>
         </w:rPr>
-        <w:t xml:space="preserve">. </w:t>
-      </w:r>
-      <w:r>
-        <w:rPr>
-          <w:sz w:val="22"/>
-          <w:szCs w:val="22"/>
-        </w:rPr>
-        <w:t>The top row shows the data for chromatic variation conditions. The last three panels in the bottom row show the data for the three achromatic conditions. The first panel in the bottom row shows the data and thresholds for the selection session. The selection session was a practice session in which the thresholds for the no variation condition was measured three times. An observer was selected for the experiment only if the average of their last two discrimination threshold measurements in the selection session was less than 0.30.</w:t>
+        <w:t xml:space="preserve">. The first panel in the top row shows the data and thresholds for the selection session. The selection session was a practice session in which the thresholds for the no variation condition was measured three times. An observer was selected for the experiment only if the average of their last two discrimination threshold measurements in the selection session was less than 0.30. The last three panels in the top row show the data for the three achromatic conditions. The bottom row shows the data for the chromatic variation conditions. </w:t>
       </w:r>
     </w:p>
     <w:p>
@@ -42437,23 +41768,7 @@
           <w:sz w:val="22"/>
           <w:szCs w:val="22"/>
         </w:rPr>
-        <w:t xml:space="preserve">threshold of the linear receptive field (LINRF) model was estimated by simulation for the six values of the covariance scalar (blue squares). The blue error bars show +/- 1 standard deviation estimated over 10 independent simulations. The </w:t>
-      </w:r>
-      <w:r>
-        <w:rPr>
-          <w:rStyle w:val="None"/>
-          <w:sz w:val="22"/>
-          <w:szCs w:val="22"/>
-        </w:rPr>
-        <w:t xml:space="preserve">legend shows the </w:t>
-      </w:r>
-      <w:r>
-        <w:rPr>
-          <w:rStyle w:val="None"/>
-          <w:sz w:val="22"/>
-          <w:szCs w:val="22"/>
-        </w:rPr>
-        <w:t>parameters of the LINRF fit are provided in. T</w:t>
+        <w:t>threshold of the linear receptive field (LINRF) model was estimated by simulation for the six values of the covariance scalar (blue squares). The blue error bars show +/- 1 standard deviation estimated over 10 independent simulations. The legend shows the parameters of the linear receptive field (LINRF) model fit. T</w:t>
       </w:r>
       <w:r>
         <w:rPr>
@@ -42469,7 +41784,7 @@
           <w:sz w:val="22"/>
           <w:szCs w:val="22"/>
         </w:rPr>
-        <w:t>ta has been jittered for ease of viewing.</w:t>
+        <w:t>ta has been jittered for ease of viewing. A comparison of the thresholds with the previously published data in Singh, Burge, Brainard 2022 is shown in Figure S3.</w:t>
       </w:r>
     </w:p>
     <w:p>
@@ -42549,21 +41864,10 @@
           <w:sz w:val="22"/>
           <w:szCs w:val="22"/>
         </w:rPr>
-        <w:t>0003 for</w:t>
-      </w:r>
-      <w:r>
-        <w:rPr>
-          <w:b/>
-          <w:bCs/>
-          <w:sz w:val="22"/>
-          <w:szCs w:val="22"/>
-        </w:rPr>
-        <w:t xml:space="preserve"> light</w:t>
-      </w:r>
-      <w:r>
-        <w:rPr>
-          <w:b/>
-          <w:bCs/>
+        <w:t>0003 for light intensity variation experiment:</w:t>
+      </w:r>
+      <w:r>
+        <w:rPr>
           <w:sz w:val="22"/>
           <w:szCs w:val="22"/>
         </w:rPr>
@@ -42571,63 +41875,10 @@
       </w:r>
       <w:r>
         <w:rPr>
-          <w:b/>
-          <w:bCs/>
-          <w:sz w:val="22"/>
-          <w:szCs w:val="22"/>
-        </w:rPr>
-        <w:t xml:space="preserve">intensity </w:t>
-      </w:r>
-      <w:r>
-        <w:rPr>
-          <w:b/>
-          <w:bCs/>
-          <w:sz w:val="22"/>
-          <w:szCs w:val="22"/>
-        </w:rPr>
-        <w:t>variation experiment:</w:t>
-      </w:r>
-      <w:r>
-        <w:rPr>
-          <w:sz w:val="22"/>
-          <w:szCs w:val="22"/>
-        </w:rPr>
-        <w:t xml:space="preserve"> </w:t>
-      </w:r>
-      <w:r>
-        <w:rPr>
-          <w:sz w:val="22"/>
-          <w:szCs w:val="22"/>
-        </w:rPr>
-        <w:t>Same</w:t>
-      </w:r>
-      <w:r>
-        <w:rPr>
-          <w:sz w:val="22"/>
-          <w:szCs w:val="22"/>
-        </w:rPr>
-        <w:t xml:space="preserve"> as</w:t>
-      </w:r>
-      <w:r>
-        <w:rPr>
-          <w:sz w:val="22"/>
-          <w:szCs w:val="22"/>
-        </w:rPr>
-        <w:t xml:space="preserve"> Figure 6</w:t>
-      </w:r>
-      <w:r>
-        <w:rPr>
-          <w:sz w:val="22"/>
-          <w:szCs w:val="22"/>
-        </w:rPr>
-        <w:t>, but</w:t>
-      </w:r>
-      <w:r>
-        <w:rPr>
-          <w:sz w:val="22"/>
-          <w:szCs w:val="22"/>
-        </w:rPr>
-        <w:t xml:space="preserve"> for the </w:t>
+          <w:sz w:val="22"/>
+          <w:szCs w:val="22"/>
+        </w:rPr>
+        <w:t xml:space="preserve">Same as Figure 6, but for the </w:t>
       </w:r>
       <w:r>
         <w:rPr>
@@ -42641,112 +41892,7 @@
           <w:sz w:val="22"/>
           <w:szCs w:val="22"/>
         </w:rPr>
-        <w:t xml:space="preserve">. </w:t>
-      </w:r>
-      <w:r>
-        <w:rPr>
-          <w:sz w:val="22"/>
-          <w:szCs w:val="22"/>
-        </w:rPr>
-        <w:t>T</w:t>
-      </w:r>
-      <w:r>
-        <w:rPr>
-          <w:sz w:val="22"/>
-          <w:szCs w:val="22"/>
-        </w:rPr>
-        <w:t xml:space="preserve">he </w:t>
-      </w:r>
-      <w:r>
-        <w:rPr>
-          <w:sz w:val="22"/>
-          <w:szCs w:val="22"/>
-        </w:rPr>
-        <w:t xml:space="preserve">figure shows the </w:t>
-      </w:r>
-      <w:r>
-        <w:rPr>
-          <w:sz w:val="22"/>
-          <w:szCs w:val="22"/>
-        </w:rPr>
-        <w:t xml:space="preserve">proportion comparison chosen data for the </w:t>
-      </w:r>
-      <w:r>
-        <w:rPr>
-          <w:sz w:val="22"/>
-          <w:szCs w:val="22"/>
-        </w:rPr>
-        <w:t>s</w:t>
-      </w:r>
-      <w:r>
-        <w:rPr>
-          <w:sz w:val="22"/>
-          <w:szCs w:val="22"/>
-        </w:rPr>
-        <w:t xml:space="preserve">election session and the </w:t>
-      </w:r>
-      <w:r>
-        <w:rPr>
-          <w:sz w:val="22"/>
-          <w:szCs w:val="22"/>
-        </w:rPr>
-        <w:t xml:space="preserve">seven </w:t>
-      </w:r>
-      <w:r>
-        <w:rPr>
-          <w:sz w:val="22"/>
-          <w:szCs w:val="22"/>
-        </w:rPr>
-        <w:t xml:space="preserve">condition </w:t>
-      </w:r>
-      <w:r>
-        <w:rPr>
-          <w:sz w:val="22"/>
-          <w:szCs w:val="22"/>
-        </w:rPr>
-        <w:t>for observer 0003</w:t>
-      </w:r>
-      <w:r>
-        <w:rPr>
-          <w:sz w:val="22"/>
-          <w:szCs w:val="22"/>
-        </w:rPr>
-        <w:t>.</w:t>
-      </w:r>
-      <w:r>
-        <w:rPr>
-          <w:sz w:val="22"/>
-          <w:szCs w:val="22"/>
-        </w:rPr>
-        <w:t xml:space="preserve"> The </w:t>
-      </w:r>
-      <w:r>
-        <w:rPr>
-          <w:sz w:val="22"/>
-          <w:szCs w:val="22"/>
-        </w:rPr>
-        <w:t>psychometric functions</w:t>
-      </w:r>
-      <w:r>
-        <w:rPr>
-          <w:sz w:val="22"/>
-          <w:szCs w:val="22"/>
-        </w:rPr>
-        <w:t xml:space="preserve"> for all observers are shown in </w:t>
-      </w:r>
-      <w:r>
-        <w:rPr>
-          <w:sz w:val="22"/>
-          <w:szCs w:val="22"/>
-        </w:rPr>
-        <w:t>Figure S4</w:t>
-      </w:r>
-      <w:r>
-        <w:rPr>
-          <w:sz w:val="22"/>
-          <w:szCs w:val="22"/>
-        </w:rPr>
-        <w:t>.</w:t>
+        <w:t>. The figure shows the proportion comparison chosen data for the selection session and the seven condition for observer 0003. The psychometric functions for all observers are shown in Figure S4.</w:t>
       </w:r>
     </w:p>
     <w:p>
@@ -42762,12 +41908,19 @@
         <w:spacing w:before="240"/>
         <w:rPr>
           <w:rStyle w:val="None"/>
+          <w:sz w:val="22"/>
+          <w:szCs w:val="22"/>
+        </w:rPr>
+      </w:pPr>
+      <w:r>
+        <w:rPr>
           <w:b/>
           <w:bCs/>
           <w:sz w:val="22"/>
           <w:szCs w:val="22"/>
         </w:rPr>
-      </w:pPr>
+        <w:t xml:space="preserve">Figure </w:t>
+      </w:r>
       <w:r>
         <w:rPr>
           <w:b/>
@@ -42775,7 +41928,7 @@
           <w:sz w:val="22"/>
           <w:szCs w:val="22"/>
         </w:rPr>
-        <w:t xml:space="preserve">Figure </w:t>
+        <w:t>9</w:t>
       </w:r>
       <w:r>
         <w:rPr>
@@ -42784,7 +41937,7 @@
           <w:sz w:val="22"/>
           <w:szCs w:val="22"/>
         </w:rPr>
-        <w:t>9</w:t>
+        <w:t xml:space="preserve">: </w:t>
       </w:r>
       <w:r>
         <w:rPr>
@@ -42793,7 +41946,7 @@
           <w:sz w:val="22"/>
           <w:szCs w:val="22"/>
         </w:rPr>
-        <w:t xml:space="preserve">: </w:t>
+        <w:t xml:space="preserve">Light source intensity </w:t>
       </w:r>
       <w:r>
         <w:rPr>
@@ -42802,7 +41955,28 @@
           <w:sz w:val="22"/>
           <w:szCs w:val="22"/>
         </w:rPr>
-        <w:t xml:space="preserve">Light </w:t>
+        <w:t xml:space="preserve">variation increases lightness discrimination threshold. </w:t>
+      </w:r>
+      <w:r>
+        <w:rPr>
+          <w:sz w:val="22"/>
+          <w:szCs w:val="22"/>
+        </w:rPr>
+        <w:t xml:space="preserve">Mean (N = </w:t>
+      </w:r>
+      <w:r>
+        <w:rPr>
+          <w:sz w:val="22"/>
+          <w:szCs w:val="22"/>
+        </w:rPr>
+        <w:t>5</w:t>
+      </w:r>
+      <w:r>
+        <w:rPr>
+          <w:sz w:val="22"/>
+          <w:szCs w:val="22"/>
+        </w:rPr>
+        <w:t>)</w:t>
       </w:r>
       <w:r>
         <w:rPr>
@@ -42811,54 +41985,6 @@
           <w:sz w:val="22"/>
           <w:szCs w:val="22"/>
         </w:rPr>
-        <w:t xml:space="preserve">source </w:t>
-      </w:r>
-      <w:r>
-        <w:rPr>
-          <w:b/>
-          <w:bCs/>
-          <w:sz w:val="22"/>
-          <w:szCs w:val="22"/>
-        </w:rPr>
-        <w:t xml:space="preserve">intensity </w:t>
-      </w:r>
-      <w:r>
-        <w:rPr>
-          <w:b/>
-          <w:bCs/>
-          <w:sz w:val="22"/>
-          <w:szCs w:val="22"/>
-        </w:rPr>
-        <w:t xml:space="preserve">variation increases lightness discrimination threshold. </w:t>
-      </w:r>
-      <w:r>
-        <w:rPr>
-          <w:sz w:val="22"/>
-          <w:szCs w:val="22"/>
-        </w:rPr>
-        <w:t xml:space="preserve">Mean (N = </w:t>
-      </w:r>
-      <w:r>
-        <w:rPr>
-          <w:sz w:val="22"/>
-          <w:szCs w:val="22"/>
-        </w:rPr>
-        <w:t>5</w:t>
-      </w:r>
-      <w:r>
-        <w:rPr>
-          <w:sz w:val="22"/>
-          <w:szCs w:val="22"/>
-        </w:rPr>
-        <w:t>)</w:t>
-      </w:r>
-      <w:r>
-        <w:rPr>
-          <w:b/>
-          <w:bCs/>
-          <w:sz w:val="22"/>
-          <w:szCs w:val="22"/>
-        </w:rPr>
         <w:t xml:space="preserve"> </w:t>
       </w:r>
       <w:r>
@@ -42891,55 +42017,7 @@
           <w:sz w:val="22"/>
           <w:szCs w:val="22"/>
         </w:rPr>
-        <w:t xml:space="preserve">for </w:t>
-      </w:r>
-      <w:r>
-        <w:rPr>
-          <w:rStyle w:val="None"/>
-          <w:sz w:val="22"/>
-          <w:szCs w:val="22"/>
-        </w:rPr>
-        <w:t xml:space="preserve">the seven </w:t>
-      </w:r>
-      <w:r>
-        <w:rPr>
-          <w:rStyle w:val="None"/>
-          <w:sz w:val="22"/>
-          <w:szCs w:val="22"/>
-        </w:rPr>
-        <w:t>light source inten</w:t>
-      </w:r>
-      <w:r>
-        <w:rPr>
-          <w:rStyle w:val="None"/>
-          <w:sz w:val="22"/>
-          <w:szCs w:val="22"/>
-        </w:rPr>
-        <w:t xml:space="preserve">sity variation </w:t>
-      </w:r>
-      <w:r>
-        <w:rPr>
-          <w:rStyle w:val="None"/>
-          <w:sz w:val="22"/>
-          <w:szCs w:val="22"/>
-        </w:rPr>
-        <w:t>conditions (</w:t>
-      </w:r>
-      <w:r>
-        <w:rPr>
-          <w:rStyle w:val="None"/>
-          <w:sz w:val="22"/>
-          <w:szCs w:val="22"/>
-        </w:rPr>
-        <w:t>red circles</w:t>
-      </w:r>
-      <w:r>
-        <w:rPr>
-          <w:rStyle w:val="None"/>
-          <w:sz w:val="22"/>
-          <w:szCs w:val="22"/>
-        </w:rPr>
-        <w:t>)</w:t>
+        <w:t>for the seven light source intensity variation conditions (red circles)</w:t>
       </w:r>
       <w:r>
         <w:rPr>
@@ -42971,55 +42049,7 @@
           <w:sz w:val="22"/>
           <w:szCs w:val="22"/>
         </w:rPr>
-        <w:t xml:space="preserve">threshold of the linear receptive field (LINRF) </w:t>
-      </w:r>
-      <w:r>
-        <w:rPr>
-          <w:rStyle w:val="None"/>
-          <w:sz w:val="22"/>
-          <w:szCs w:val="22"/>
-        </w:rPr>
-        <w:t xml:space="preserve">model </w:t>
-      </w:r>
-      <w:r>
-        <w:rPr>
-          <w:rStyle w:val="None"/>
-          <w:sz w:val="22"/>
-          <w:szCs w:val="22"/>
-        </w:rPr>
-        <w:t xml:space="preserve">was estimated by simulation </w:t>
-      </w:r>
-      <w:r>
-        <w:rPr>
-          <w:rStyle w:val="None"/>
-          <w:sz w:val="22"/>
-          <w:szCs w:val="22"/>
-        </w:rPr>
-        <w:t xml:space="preserve">for the seven values of the range parameters </w:t>
-      </w:r>
-      <w:r>
-        <w:rPr>
-          <w:rStyle w:val="None"/>
-          <w:sz w:val="22"/>
-          <w:szCs w:val="22"/>
-        </w:rPr>
-        <w:t xml:space="preserve">(blue squares). The </w:t>
-      </w:r>
-      <w:r>
-        <w:rPr>
-          <w:rStyle w:val="None"/>
-          <w:sz w:val="22"/>
-          <w:szCs w:val="22"/>
-        </w:rPr>
-        <w:t xml:space="preserve">blue </w:t>
-      </w:r>
-      <w:r>
-        <w:rPr>
-          <w:rStyle w:val="None"/>
-          <w:sz w:val="22"/>
-          <w:szCs w:val="22"/>
-        </w:rPr>
-        <w:t>error bars show +/- 1 standard deviation</w:t>
+        <w:t>threshold of the linear receptive field (LINRF) model was estimated by simulation for the seven values of the range parameters (blue squares). The blue error bars show +/- 1 standard deviation estimated over 10 independent simulations. The parameters of the LINRF fit are provided in the legend.</w:t>
       </w:r>
       <w:r>
         <w:rPr>
@@ -43035,30 +42065,6 @@
           <w:sz w:val="22"/>
           <w:szCs w:val="22"/>
         </w:rPr>
-        <w:t>estimated over 10 independent simulations</w:t>
-      </w:r>
-      <w:r>
-        <w:rPr>
-          <w:rStyle w:val="None"/>
-          <w:sz w:val="22"/>
-          <w:szCs w:val="22"/>
-        </w:rPr>
-        <w:t>. The parameters of the LINRF fit are provided in the legend.</w:t>
-      </w:r>
-      <w:r>
-        <w:rPr>
-          <w:rStyle w:val="None"/>
-          <w:sz w:val="22"/>
-          <w:szCs w:val="22"/>
-        </w:rPr>
-        <w:t xml:space="preserve"> </w:t>
-      </w:r>
-      <w:r>
-        <w:rPr>
-          <w:rStyle w:val="None"/>
-          <w:sz w:val="22"/>
-          <w:szCs w:val="22"/>
-        </w:rPr>
         <w:t>T</w:t>
       </w:r>
       <w:r>
@@ -43075,7 +42081,7 @@
           <w:sz w:val="22"/>
           <w:szCs w:val="22"/>
         </w:rPr>
-        <w:t>ta has been jittered for ease of viewing.</w:t>
+        <w:t>ta has been jittered for ease of viewing. The data for all six observers is shown in Figure S5.</w:t>
       </w:r>
     </w:p>
     <w:p>
@@ -43155,25 +42161,7 @@
           <w:sz w:val="22"/>
           <w:szCs w:val="22"/>
         </w:rPr>
-        <w:t xml:space="preserve">0003 for </w:t>
-      </w:r>
-      <w:r>
-        <w:rPr>
-          <w:b/>
-          <w:bCs/>
-          <w:sz w:val="22"/>
-          <w:szCs w:val="22"/>
-        </w:rPr>
-        <w:t xml:space="preserve">simultaneous </w:t>
-      </w:r>
-      <w:r>
-        <w:rPr>
-          <w:b/>
-          <w:bCs/>
-          <w:sz w:val="22"/>
-          <w:szCs w:val="22"/>
-        </w:rPr>
-        <w:t>variation experiment:</w:t>
+        <w:t>0003 for simultaneous variation experiment:</w:t>
       </w:r>
       <w:r>
         <w:rPr>
@@ -43187,119 +42175,29 @@
           <w:sz w:val="22"/>
           <w:szCs w:val="22"/>
         </w:rPr>
-        <w:t xml:space="preserve">Same as </w:t>
-      </w:r>
-      <w:r>
-        <w:rPr>
-          <w:sz w:val="22"/>
-          <w:szCs w:val="22"/>
-        </w:rPr>
-        <w:t>Figure 6 and 8</w:t>
-      </w:r>
-      <w:r>
-        <w:rPr>
-          <w:sz w:val="22"/>
-          <w:szCs w:val="22"/>
-        </w:rPr>
-        <w:t>, but</w:t>
-      </w:r>
-      <w:r>
-        <w:rPr>
-          <w:sz w:val="22"/>
-          <w:szCs w:val="22"/>
-        </w:rPr>
-        <w:t xml:space="preserve"> for </w:t>
-      </w:r>
-      <w:r>
-        <w:rPr>
-          <w:sz w:val="22"/>
-          <w:szCs w:val="22"/>
-        </w:rPr>
-        <w:t>simultaneous variation experiment</w:t>
-      </w:r>
-      <w:r>
-        <w:rPr>
-          <w:sz w:val="22"/>
-          <w:szCs w:val="22"/>
-        </w:rPr>
-        <w:t>.</w:t>
-      </w:r>
-      <w:r>
-        <w:rPr>
-          <w:sz w:val="22"/>
-          <w:szCs w:val="22"/>
-        </w:rPr>
-        <w:t xml:space="preserve"> </w:t>
-      </w:r>
-      <w:r>
-        <w:rPr>
-          <w:sz w:val="22"/>
-          <w:szCs w:val="22"/>
-        </w:rPr>
-        <w:t xml:space="preserve">The </w:t>
-      </w:r>
-      <w:r>
-        <w:rPr>
-          <w:sz w:val="22"/>
-          <w:szCs w:val="22"/>
-        </w:rPr>
-        <w:t xml:space="preserve">figure shows the </w:t>
-      </w:r>
-      <w:r>
-        <w:rPr>
-          <w:sz w:val="22"/>
-          <w:szCs w:val="22"/>
-        </w:rPr>
-        <w:t xml:space="preserve">proportion comparison chosen data for the </w:t>
-      </w:r>
-      <w:r>
-        <w:rPr>
-          <w:sz w:val="22"/>
-          <w:szCs w:val="22"/>
-        </w:rPr>
-        <w:t xml:space="preserve">selection session and the </w:t>
-      </w:r>
-      <w:r>
-        <w:rPr>
-          <w:sz w:val="22"/>
-          <w:szCs w:val="22"/>
-        </w:rPr>
-        <w:t>six</w:t>
-      </w:r>
-      <w:r>
-        <w:rPr>
-          <w:sz w:val="22"/>
-          <w:szCs w:val="22"/>
-        </w:rPr>
-        <w:t xml:space="preserve"> condition for observer 0003.</w:t>
-      </w:r>
-      <w:r>
-        <w:rPr>
-          <w:sz w:val="22"/>
-          <w:szCs w:val="22"/>
-        </w:rPr>
-        <w:t xml:space="preserve"> </w:t>
-      </w:r>
-      <w:r>
-        <w:rPr>
-          <w:sz w:val="22"/>
-          <w:szCs w:val="22"/>
-        </w:rPr>
-        <w:t xml:space="preserve">The data for all observers are shown in </w:t>
-      </w:r>
-      <w:r>
-        <w:rPr>
-          <w:sz w:val="22"/>
-          <w:szCs w:val="22"/>
-        </w:rPr>
-        <w:t>Figure S6</w:t>
-      </w:r>
-      <w:r>
-        <w:rPr>
-          <w:sz w:val="22"/>
-          <w:szCs w:val="22"/>
-        </w:rPr>
-        <w:t>.</w:t>
+        <w:t xml:space="preserve">Same as Figure 6 and 8, but for </w:t>
+      </w:r>
+      <w:r>
+        <w:rPr>
+          <w:sz w:val="22"/>
+          <w:szCs w:val="22"/>
+        </w:rPr>
+        <w:t>simultaneous variation experiment.</w:t>
+      </w:r>
+      <w:r>
+        <w:rPr>
+          <w:sz w:val="22"/>
+          <w:szCs w:val="22"/>
+        </w:rPr>
+        <w:t xml:space="preserve"> The figure shows the proportion comparison </w:t>
+      </w:r>
+      <w:r>
+        <w:rPr>
+          <w:sz w:val="22"/>
+          <w:szCs w:val="22"/>
+        </w:rPr>
+        <w:lastRenderedPageBreak/>
+        <w:t>chosen data for the selection session and the six condition for observer 0003. The data for all observers are shown in Figure S6.</w:t>
       </w:r>
     </w:p>
     <w:p>
@@ -43326,7 +42224,6 @@
           <w:sz w:val="22"/>
           <w:szCs w:val="22"/>
         </w:rPr>
-        <w:lastRenderedPageBreak/>
         <w:t xml:space="preserve">Figure </w:t>
       </w:r>
       <w:r>
@@ -43474,7 +42371,7 @@
           <w:sz w:val="22"/>
           <w:szCs w:val="22"/>
         </w:rPr>
-        <w:t>thresholds of the linear receptive field (LINRF) model (blue squares) were estimated using the parameters of the background variation condition (Figure 7) for the None, Background and Simultaneous conditions and using the parameters of the light intensity variation condition (Figure 9) for the Light condition. The blue error bars show +/- 1 standard deviation estimated over 10 independent simulations.</w:t>
+        <w:t>thresholds of the linear receptive field (LINRF) model (blue squares) were estimated using the parameters of the background variation condition (Figure 7) for the None, Background variation and Simultaneous variation conditions and using the parameters of the light intensity variation condition (Figure 9) for the Light condition. The blue error bars show +/- 1 standard deviation estimated over 10 independent simulations. See Figure S7 for LINRF model thresholds with the same set of parameters for all conditions.</w:t>
       </w:r>
     </w:p>
     <w:p>
@@ -43832,17 +42729,16 @@
           <w:sz w:val="22"/>
           <w:szCs w:val="22"/>
         </w:rPr>
-        <w:t>2</w:t>
-      </w:r>
-      <w:r>
-        <w:rPr>
-          <w:rStyle w:val="None"/>
+        <w:t xml:space="preserve">2: </w:t>
+      </w:r>
+      <w:r>
+        <w:rPr>
           <w:b/>
           <w:bCs/>
           <w:sz w:val="22"/>
           <w:szCs w:val="22"/>
         </w:rPr>
-        <w:t xml:space="preserve">: </w:t>
+        <w:t>Psychometric functions for all observers for background variation experiment</w:t>
       </w:r>
       <w:r>
         <w:rPr>
@@ -43851,7 +42747,14 @@
           <w:sz w:val="22"/>
           <w:szCs w:val="22"/>
         </w:rPr>
-        <w:t>Psychometric functions for all observers for background variation experiment</w:t>
+        <w:t xml:space="preserve">. </w:t>
+      </w:r>
+      <w:r>
+        <w:rPr>
+          <w:sz w:val="22"/>
+          <w:szCs w:val="22"/>
+        </w:rPr>
+        <w:t>Same as</w:t>
       </w:r>
       <w:r>
         <w:rPr>
@@ -43860,22 +42763,6 @@
           <w:sz w:val="22"/>
           <w:szCs w:val="22"/>
         </w:rPr>
-        <w:t xml:space="preserve">. </w:t>
-      </w:r>
-      <w:r>
-        <w:rPr>
-          <w:sz w:val="22"/>
-          <w:szCs w:val="22"/>
-        </w:rPr>
-        <w:t>Same as</w:t>
-      </w:r>
-      <w:r>
-        <w:rPr>
-          <w:b/>
-          <w:bCs/>
-          <w:sz w:val="22"/>
-          <w:szCs w:val="22"/>
-        </w:rPr>
         <w:t xml:space="preserve"> </w:t>
       </w:r>
       <w:r>
@@ -43883,35 +42770,7 @@
           <w:sz w:val="22"/>
           <w:szCs w:val="22"/>
         </w:rPr>
-        <w:t xml:space="preserve">Figure </w:t>
-      </w:r>
-      <w:r>
-        <w:rPr>
-          <w:sz w:val="22"/>
-          <w:szCs w:val="22"/>
-        </w:rPr>
-        <w:t>6</w:t>
-      </w:r>
-      <w:r>
-        <w:rPr>
-          <w:sz w:val="22"/>
-          <w:szCs w:val="22"/>
-        </w:rPr>
-        <w:t>,</w:t>
-      </w:r>
-      <w:r>
-        <w:rPr>
-          <w:sz w:val="22"/>
-          <w:szCs w:val="22"/>
-        </w:rPr>
-        <w:t xml:space="preserve"> for all observers retained in</w:t>
-      </w:r>
-      <w:r>
-        <w:rPr>
-          <w:sz w:val="22"/>
-          <w:szCs w:val="22"/>
-        </w:rPr>
-        <w:t xml:space="preserve"> </w:t>
+        <w:t xml:space="preserve">Figure 6, for all observers retained in </w:t>
       </w:r>
       <w:r>
         <w:rPr>
@@ -43990,28 +42849,7 @@
           <w:sz w:val="22"/>
           <w:szCs w:val="22"/>
         </w:rPr>
-        <w:t xml:space="preserve">Lightness </w:t>
-      </w:r>
-      <w:r>
-        <w:rPr>
-          <w:sz w:val="22"/>
-          <w:szCs w:val="22"/>
-        </w:rPr>
-        <w:t xml:space="preserve">discrimination thresholds </w:t>
-      </w:r>
-      <w:r>
-        <w:rPr>
-          <w:sz w:val="22"/>
-          <w:szCs w:val="22"/>
-        </w:rPr>
-        <w:t xml:space="preserve">for background variation condition </w:t>
-      </w:r>
-      <w:r>
-        <w:rPr>
-          <w:sz w:val="22"/>
-          <w:szCs w:val="22"/>
-        </w:rPr>
-        <w:t xml:space="preserve">measured in preregistered Experiment 6 and previously reported data from </w:t>
+        <w:t xml:space="preserve">Lightness discrimination thresholds for background variation condition measured in preregistered Experiment 6 and previously reported data from </w:t>
       </w:r>
       <w:r>
         <w:rPr>
@@ -44025,14 +42863,7 @@
           <w:sz w:val="22"/>
           <w:szCs w:val="22"/>
         </w:rPr>
-        <w:t xml:space="preserve">. </w:t>
-      </w:r>
-      <w:r>
-        <w:rPr>
-          <w:sz w:val="22"/>
-          <w:szCs w:val="22"/>
-        </w:rPr>
-        <w:t>Preregistered Experiment 6 had both chromatic and achromatic conditions, while the previous experiment (</w:t>
+        <w:t>. Preregistered Experiment 6 had both chromatic and achromatic conditions, while the previous experiment (</w:t>
       </w:r>
       <w:r>
         <w:rPr>
@@ -44060,63 +42891,7 @@
           <w:sz w:val="22"/>
           <w:szCs w:val="22"/>
         </w:rPr>
-        <w:t xml:space="preserve"> </w:t>
-      </w:r>
-      <w:r>
-        <w:rPr>
-          <w:sz w:val="22"/>
-          <w:szCs w:val="22"/>
-        </w:rPr>
-        <w:t>made three</w:t>
-      </w:r>
-      <w:r>
-        <w:rPr>
-          <w:sz w:val="22"/>
-          <w:szCs w:val="22"/>
-        </w:rPr>
-        <w:t xml:space="preserve"> threshold</w:t>
-      </w:r>
-      <w:r>
-        <w:rPr>
-          <w:sz w:val="22"/>
-          <w:szCs w:val="22"/>
-        </w:rPr>
-        <w:t xml:space="preserve"> measurement</w:t>
-      </w:r>
-      <w:r>
-        <w:rPr>
-          <w:sz w:val="22"/>
-          <w:szCs w:val="22"/>
-        </w:rPr>
-        <w:t>s</w:t>
-      </w:r>
-      <w:r>
-        <w:rPr>
-          <w:sz w:val="22"/>
-          <w:szCs w:val="22"/>
-        </w:rPr>
-        <w:t xml:space="preserve"> for each condition</w:t>
-      </w:r>
-      <w:r>
-        <w:rPr>
-          <w:sz w:val="22"/>
-          <w:szCs w:val="22"/>
-        </w:rPr>
-        <w:t xml:space="preserve"> </w:t>
-      </w:r>
-      <w:r>
-        <w:rPr>
-          <w:sz w:val="22"/>
-          <w:szCs w:val="22"/>
-        </w:rPr>
-        <w:t>for</w:t>
-      </w:r>
-      <w:r>
-        <w:rPr>
-          <w:sz w:val="22"/>
-          <w:szCs w:val="22"/>
-        </w:rPr>
-        <w:t xml:space="preserve"> 4 naïve observers.</w:t>
+        <w:t xml:space="preserve"> made three threshold measurements for each condition for 4 naïve observers.</w:t>
       </w:r>
     </w:p>
     <w:p>
@@ -44146,7 +42921,7 @@
           <w:sz w:val="22"/>
           <w:szCs w:val="22"/>
         </w:rPr>
-        <w:t>Figure S4</w:t>
+        <w:t>Figure S</w:t>
       </w:r>
       <w:r>
         <w:rPr>
@@ -44156,7 +42931,7 @@
           <w:sz w:val="22"/>
           <w:szCs w:val="22"/>
         </w:rPr>
-        <w:t xml:space="preserve">: </w:t>
+        <w:t xml:space="preserve">4: </w:t>
       </w:r>
       <w:r>
         <w:rPr>
@@ -44197,28 +42972,7 @@
           <w:sz w:val="22"/>
           <w:szCs w:val="22"/>
         </w:rPr>
-        <w:t xml:space="preserve">Figure </w:t>
-      </w:r>
-      <w:r>
-        <w:rPr>
-          <w:sz w:val="22"/>
-          <w:szCs w:val="22"/>
-        </w:rPr>
-        <w:t>8</w:t>
-      </w:r>
-      <w:r>
-        <w:rPr>
-          <w:sz w:val="22"/>
-          <w:szCs w:val="22"/>
-        </w:rPr>
-        <w:t>,</w:t>
-      </w:r>
-      <w:r>
-        <w:rPr>
-          <w:sz w:val="22"/>
-          <w:szCs w:val="22"/>
-        </w:rPr>
-        <w:t xml:space="preserve"> for all observers retained in </w:t>
+        <w:t xml:space="preserve">Figure 8, for all observers retained in </w:t>
       </w:r>
       <w:r>
         <w:rPr>
@@ -44271,7 +43025,7 @@
           <w:sz w:val="22"/>
           <w:szCs w:val="22"/>
         </w:rPr>
-        <w:t>Figure S5</w:t>
+        <w:t>Figure S</w:t>
       </w:r>
       <w:r>
         <w:rPr>
@@ -44281,7 +43035,7 @@
           <w:sz w:val="22"/>
           <w:szCs w:val="22"/>
         </w:rPr>
-        <w:t xml:space="preserve">: </w:t>
+        <w:t xml:space="preserve">5: </w:t>
       </w:r>
       <w:r>
         <w:rPr>
@@ -44304,49 +43058,7 @@
           <w:sz w:val="22"/>
           <w:szCs w:val="22"/>
         </w:rPr>
-        <w:t xml:space="preserve">Figure </w:t>
-      </w:r>
-      <w:r>
-        <w:rPr>
-          <w:sz w:val="22"/>
-          <w:szCs w:val="22"/>
-        </w:rPr>
-        <w:t>9</w:t>
-      </w:r>
-      <w:r>
-        <w:rPr>
-          <w:sz w:val="22"/>
-          <w:szCs w:val="22"/>
-        </w:rPr>
-        <w:t>,</w:t>
-      </w:r>
-      <w:r>
-        <w:rPr>
-          <w:sz w:val="22"/>
-          <w:szCs w:val="22"/>
-        </w:rPr>
-        <w:t xml:space="preserve"> for all </w:t>
-      </w:r>
-      <w:r>
-        <w:rPr>
-          <w:sz w:val="22"/>
-          <w:szCs w:val="22"/>
-        </w:rPr>
-        <w:t xml:space="preserve">six </w:t>
-      </w:r>
-      <w:r>
-        <w:rPr>
-          <w:sz w:val="22"/>
-          <w:szCs w:val="22"/>
-        </w:rPr>
-        <w:t xml:space="preserve">observers in </w:t>
-      </w:r>
-      <w:r>
-        <w:rPr>
-          <w:sz w:val="22"/>
-          <w:szCs w:val="22"/>
-        </w:rPr>
-        <w:t xml:space="preserve">retained in </w:t>
+        <w:t xml:space="preserve">Figure 9, for all six observers retained in </w:t>
       </w:r>
       <w:r>
         <w:rPr>
@@ -44376,21 +43088,7 @@
           <w:sz w:val="22"/>
           <w:szCs w:val="22"/>
         </w:rPr>
-        <w:t>.</w:t>
-      </w:r>
-      <w:r>
-        <w:rPr>
-          <w:sz w:val="22"/>
-          <w:szCs w:val="22"/>
-        </w:rPr>
-        <w:t xml:space="preserve"> The parameters for the LINRF model </w:t>
-      </w:r>
-      <w:r>
-        <w:rPr>
-          <w:sz w:val="22"/>
-          <w:szCs w:val="22"/>
-        </w:rPr>
-        <w:t>are the same as in Figure 9.</w:t>
+        <w:t>. The parameters for the LINRF model are the same as in Figure 9.</w:t>
       </w:r>
     </w:p>
     <w:p>
@@ -44417,7 +43115,7 @@
           <w:sz w:val="22"/>
           <w:szCs w:val="22"/>
         </w:rPr>
-        <w:t>Figure S6</w:t>
+        <w:t>Figure S</w:t>
       </w:r>
       <w:r>
         <w:rPr>
@@ -44427,7 +43125,7 @@
           <w:sz w:val="22"/>
           <w:szCs w:val="22"/>
         </w:rPr>
-        <w:t xml:space="preserve">: </w:t>
+        <w:t xml:space="preserve">6: </w:t>
       </w:r>
       <w:r>
         <w:rPr>
@@ -44436,7 +43134,7 @@
           <w:sz w:val="22"/>
           <w:szCs w:val="22"/>
         </w:rPr>
-        <w:t xml:space="preserve">Psychometric functions for all observers for </w:t>
+        <w:t>Psychometric functions for all observers for simultaneous variation experiment</w:t>
       </w:r>
       <w:r>
         <w:rPr>
@@ -44445,7 +43143,14 @@
           <w:sz w:val="22"/>
           <w:szCs w:val="22"/>
         </w:rPr>
-        <w:t xml:space="preserve">simultaneous </w:t>
+        <w:t xml:space="preserve">. </w:t>
+      </w:r>
+      <w:r>
+        <w:rPr>
+          <w:sz w:val="22"/>
+          <w:szCs w:val="22"/>
+        </w:rPr>
+        <w:t>Same as</w:t>
       </w:r>
       <w:r>
         <w:rPr>
@@ -44454,31 +43159,6 @@
           <w:sz w:val="22"/>
           <w:szCs w:val="22"/>
         </w:rPr>
-        <w:t>variation experiment</w:t>
-      </w:r>
-      <w:r>
-        <w:rPr>
-          <w:b/>
-          <w:bCs/>
-          <w:sz w:val="22"/>
-          <w:szCs w:val="22"/>
-        </w:rPr>
-        <w:t xml:space="preserve">. </w:t>
-      </w:r>
-      <w:r>
-        <w:rPr>
-          <w:sz w:val="22"/>
-          <w:szCs w:val="22"/>
-        </w:rPr>
-        <w:t>Same as</w:t>
-      </w:r>
-      <w:r>
-        <w:rPr>
-          <w:b/>
-          <w:bCs/>
-          <w:sz w:val="22"/>
-          <w:szCs w:val="22"/>
-        </w:rPr>
         <w:t xml:space="preserve"> </w:t>
       </w:r>
       <w:r>
@@ -44486,28 +43166,7 @@
           <w:sz w:val="22"/>
           <w:szCs w:val="22"/>
         </w:rPr>
-        <w:t xml:space="preserve">Figure </w:t>
-      </w:r>
-      <w:r>
-        <w:rPr>
-          <w:sz w:val="22"/>
-          <w:szCs w:val="22"/>
-        </w:rPr>
-        <w:t>10</w:t>
-      </w:r>
-      <w:r>
-        <w:rPr>
-          <w:sz w:val="22"/>
-          <w:szCs w:val="22"/>
-        </w:rPr>
-        <w:t>,</w:t>
-      </w:r>
-      <w:r>
-        <w:rPr>
-          <w:sz w:val="22"/>
-          <w:szCs w:val="22"/>
-        </w:rPr>
-        <w:t xml:space="preserve"> for all observers retained in </w:t>
+        <w:t xml:space="preserve">Figure 10, for all observers retained in </w:t>
       </w:r>
       <w:r>
         <w:rPr>
@@ -44626,7 +43285,7 @@
           <w:sz w:val="22"/>
           <w:szCs w:val="22"/>
         </w:rPr>
-        <w:t xml:space="preserve">thresholds of the linear receptive field (LINRF) model were estimated using the same set of parameters for all six conditions studied in Experiment 8. Blue square markers show log squared thresholds estimated using the parameters of the background variation condition (Experiment 6, Figure 7). Black triangular markers show log squared thresholds estimated using the parameters of the light intensity variation condition (Experiment 7, Figure 9). The black and blue error bars show +/- 1 standard deviation estimated over 10 independent simulations. The parameters of the background variation condition (Experiment 6, blue squares) predict the thresholds of the no variation condition, the background variation condition, and the simultaneous variation condition quite well, but </w:t>
+        <w:t xml:space="preserve">thresholds of the linear receptive field (LINRF) model were estimated using the same set of parameters for all six conditions studied in Experiment 8. Blue square markers show log squared thresholds estimated using the parameters of the background variation condition (Experiment 6, Figure 7). Black triangular markers show log squared thresholds estimated using </w:t>
       </w:r>
       <w:r>
         <w:rPr>
@@ -44635,7 +43294,7 @@
           <w:szCs w:val="22"/>
         </w:rPr>
         <w:lastRenderedPageBreak/>
-        <w:t>fail to predict the threshold of the light source intensity variation condition. Similarly, the parameters of the light source intensity variation condition (Experiment 7, black triangles) predict the thresholds of the no variation condition, the light source intensity variation condition, and the simultaneous variation condition quite well, but fail to predict the threshold of the background variation condition. This could possibly be because observers in the three experiments were different. Future work would aim at studying these conditions using the same set of observers.</w:t>
+        <w:t>the parameters of the light intensity variation condition (Experiment 7, Figure 9). The black and blue error bars show +/- 1 standard deviation estimated over 10 independent simulations. The parameters of the background variation condition (Experiment 6, blue squares) predict the thresholds of the no variation condition, the background variation condition, and the simultaneous variation condition quite well, but fail to predict the threshold of the light source intensity variation condition. Similarly, the parameters of the light source intensity variation condition (Experiment 7, black triangles) predict the thresholds of the no variation condition, the light source intensity variation condition, and the simultaneous variation condition quite well, but fail to predict the threshold of the background variation condition. This could possibly be because observers in the three experiments were different. Future work would aim at studying these conditions using the same set of observers.</w:t>
       </w:r>
       <w:r>
         <w:br w:type="page"/>
@@ -46383,7 +45042,7 @@
   <w:num w:numId="3" w16cid:durableId="985858108">
     <w:abstractNumId w:val="2"/>
     <w:lvlOverride w:ilvl="0">
-      <w:lvl w:ilvl="0" w:tplc="0B16C19E">
+      <w:lvl w:ilvl="0" w:tplc="B750E658">
         <w:start w:val="1"/>
         <w:numFmt w:val="decimal"/>
         <w:lvlText w:val="%1."/>
@@ -46412,7 +45071,7 @@
       </w:lvl>
     </w:lvlOverride>
     <w:lvlOverride w:ilvl="1">
-      <w:lvl w:ilvl="1" w:tplc="62C6C198">
+      <w:lvl w:ilvl="1" w:tplc="3AC61B8A">
         <w:start w:val="1"/>
         <w:numFmt w:val="decimal"/>
         <w:lvlText w:val="%2."/>
@@ -46441,7 +45100,7 @@
       </w:lvl>
     </w:lvlOverride>
     <w:lvlOverride w:ilvl="2">
-      <w:lvl w:ilvl="2" w:tplc="5DAACC22">
+      <w:lvl w:ilvl="2" w:tplc="EA36D754">
         <w:start w:val="1"/>
         <w:numFmt w:val="decimal"/>
         <w:lvlText w:val="%3."/>
@@ -46470,7 +45129,7 @@
       </w:lvl>
     </w:lvlOverride>
     <w:lvlOverride w:ilvl="3">
-      <w:lvl w:ilvl="3" w:tplc="E0328D7A">
+      <w:lvl w:ilvl="3" w:tplc="3CA265A4">
         <w:start w:val="1"/>
         <w:numFmt w:val="decimal"/>
         <w:lvlText w:val="%4."/>
@@ -46499,7 +45158,7 @@
       </w:lvl>
     </w:lvlOverride>
     <w:lvlOverride w:ilvl="4">
-      <w:lvl w:ilvl="4" w:tplc="06E02FA8">
+      <w:lvl w:ilvl="4" w:tplc="AF5CE4D4">
         <w:start w:val="1"/>
         <w:numFmt w:val="decimal"/>
         <w:lvlText w:val="%5."/>
@@ -46528,7 +45187,7 @@
       </w:lvl>
     </w:lvlOverride>
     <w:lvlOverride w:ilvl="5">
-      <w:lvl w:ilvl="5" w:tplc="D0C80886">
+      <w:lvl w:ilvl="5" w:tplc="422E5AEA">
         <w:start w:val="1"/>
         <w:numFmt w:val="decimal"/>
         <w:lvlText w:val="%6."/>
@@ -46557,7 +45216,7 @@
       </w:lvl>
     </w:lvlOverride>
     <w:lvlOverride w:ilvl="6">
-      <w:lvl w:ilvl="6" w:tplc="4468CC1A">
+      <w:lvl w:ilvl="6" w:tplc="1BC6D5A0">
         <w:start w:val="1"/>
         <w:numFmt w:val="decimal"/>
         <w:lvlText w:val="%7."/>
@@ -46586,7 +45245,7 @@
       </w:lvl>
     </w:lvlOverride>
     <w:lvlOverride w:ilvl="7">
-      <w:lvl w:ilvl="7" w:tplc="75220C38">
+      <w:lvl w:ilvl="7" w:tplc="EB3C1B24">
         <w:start w:val="1"/>
         <w:numFmt w:val="decimal"/>
         <w:lvlText w:val="%8."/>
@@ -46615,7 +45274,7 @@
       </w:lvl>
     </w:lvlOverride>
     <w:lvlOverride w:ilvl="8">
-      <w:lvl w:ilvl="8" w:tplc="2E0CEDCE">
+      <w:lvl w:ilvl="8" w:tplc="A24004E8">
         <w:start w:val="1"/>
         <w:numFmt w:val="decimal"/>
         <w:lvlText w:val="%9."/>

</xml_diff>